<commit_message>
Split exercises in seperate file and start slides
</commit_message>
<xml_diff>
--- a/final_table.docx
+++ b/final_table.docx
@@ -2,6 +2,14 @@
 <file path=word/document.xml><?xml version="1.0" encoding="utf-8"?>
 <w:document xmlns:wpc="http://schemas.microsoft.com/office/word/2010/wordprocessingCanvas" xmlns:cx="http://schemas.microsoft.com/office/drawing/2014/chartex" xmlns:cx1="http://schemas.microsoft.com/office/drawing/2015/9/8/chartex" xmlns:cx2="http://schemas.microsoft.com/office/drawing/2015/10/21/chartex" xmlns:cx3="http://schemas.microsoft.com/office/drawing/2016/5/9/chartex" xmlns:cx4="http://schemas.microsoft.com/office/drawing/2016/5/10/chartex" xmlns:cx5="http://schemas.microsoft.com/office/drawing/2016/5/11/chartex" xmlns:cx6="http://schemas.microsoft.com/office/drawing/2016/5/12/chartex" xmlns:cx7="http://schemas.microsoft.com/office/drawing/2016/5/13/chartex" xmlns:cx8="http://schemas.microsoft.com/office/drawing/2016/5/14/chartex" xmlns:mc="http://schemas.openxmlformats.org/markup-compatibility/2006" xmlns:aink="http://schemas.microsoft.com/office/drawing/2016/ink" xmlns:am3d="http://schemas.microsoft.com/office/drawing/2017/model3d" xmlns:o="urn:schemas-microsoft-com:office:office" xmlns:r="http://schemas.openxmlformats.org/officeDocument/2006/relationships" xmlns:m="http://schemas.openxmlformats.org/officeDocument/2006/math" xmlns:v="urn:schemas-microsoft-com:vml" xmlns:wp14="http://schemas.microsoft.com/office/word/2010/wordprocessingDrawing" xmlns:wp="http://schemas.openxmlformats.org/drawingml/2006/wordprocessingDrawing" xmlns:w10="urn:schemas-microsoft-com:office:word" xmlns:w="http://schemas.openxmlformats.org/wordprocessingml/2006/main" xmlns:w14="http://schemas.microsoft.com/office/word/2010/wordml" xmlns:w15="http://schemas.microsoft.com/office/word/2012/wordml" xmlns:w16cex="http://schemas.microsoft.com/office/word/2018/wordml/cex" xmlns:w16cid="http://schemas.microsoft.com/office/word/2016/wordml/cid" xmlns:w16="http://schemas.microsoft.com/office/word/2018/wordml" xmlns:w16se="http://schemas.microsoft.com/office/word/2015/wordml/symex" xmlns:wpg="http://schemas.microsoft.com/office/word/2010/wordprocessingGroup" xmlns:wpi="http://schemas.microsoft.com/office/word/2010/wordprocessingInk" xmlns:wne="http://schemas.microsoft.com/office/word/2006/wordml" xmlns:wps="http://schemas.microsoft.com/office/word/2010/wordprocessingShape" mc:Ignorable="w14 w15 w16se w16cid w16 w16cex wp14">
   <w:body>
+    <w:p>
+      <w:pPr>
+        <w:pStyle w:val="Normal"/>
+      </w:pPr>
+      <w:r>
+        <w:t xml:space="preserve"/>
+      </w:r>
+    </w:p>
     <w:tbl xmlns:a="http://schemas.openxmlformats.org/drawingml/2006/main" xmlns:pic="http://schemas.openxmlformats.org/drawingml/2006/picture">
       <w:tblPr>
         <w:tblLayout w:type="fixed"/>
@@ -9,18 +17,17 @@
         <w:tblLook w:firstRow="1" w:lastRow="0" w:firstColumn="0" w:lastColumn="0" w:noHBand="0" w:noVBand="1"/>
       </w:tblPr>
       <w:tblGrid>
-        <w:gridCol w:w="1364"/>
-        <w:gridCol w:w="1144"/>
-        <w:gridCol w:w="888"/>
-        <w:gridCol w:w="1144"/>
-        <w:gridCol w:w="888"/>
-        <w:gridCol w:w="1144"/>
-        <w:gridCol w:w="888"/>
+        <w:gridCol w:w="1495"/>
+        <w:gridCol w:w="1218"/>
+        <w:gridCol w:w="932"/>
+        <w:gridCol w:w="1218"/>
+        <w:gridCol w:w="932"/>
+        <w:gridCol w:w="1218"/>
+        <w:gridCol w:w="932"/>
       </w:tblGrid>
       <w:tr>
         <w:trPr>
-          <w:cantSplit/>
-          <w:trHeight w:val="728" w:hRule="auto"/>
+          <w:trHeight w:val="803" w:hRule="auto"/>
           <w:tblHeader/>
         </w:trPr>
         header 1
@@ -44,8 +51,8 @@
           </w:tcPr>
           <w:p>
             <w:pPr>
+              <w:pStyle w:val="Normal"/>
               <w:jc w:val="left"/>
-              <w:keepNext/>
               <w:pBdr>
                 <w:bottom w:val="none" w:sz="0" w:space="0" w:color="000000"/>
                 <w:top w:val="none" w:sz="0" w:space="0" w:color="000000"/>
@@ -65,15 +72,14 @@
                 <w:szCs w:val="36"/>
                 <w:color w:val="104E8B"/>
               </w:rPr>
-              <w:t xml:space="preserve">Data is courtesy of the {palmerpenguins} R package</w:t>
+              <w:t xml:space="preserve">Penguins in the Palmer Archipelago</w:t>
             </w:r>
           </w:p>
         </w:tc>
       </w:tr>
       <w:tr>
         <w:trPr>
-          <w:cantSplit/>
-          <w:trHeight w:val="614" w:hRule="auto"/>
+          <w:trHeight w:val="616" w:hRule="auto"/>
           <w:tblHeader/>
         </w:trPr>
         header 2
@@ -82,7 +88,7 @@
             <w:gridSpan w:val="7"/>
             <w:tcBorders>
               <w:bottom w:val="none" w:sz="0" w:space="0" w:color="000000"/>
-              <w:top w:val="none" w:sz="0" w:space="0" w:color="000000"/>
+              <w:top w:val="none" w:sz="0" w:space="0" w:color="666666"/>
               <w:left w:val="none" w:sz="0" w:space="0" w:color="666666"/>
               <w:right w:val="none" w:sz="0" w:space="0" w:color="666666"/>
             </w:tcBorders>
@@ -97,8 +103,8 @@
           </w:tcPr>
           <w:p>
             <w:pPr>
+              <w:pStyle w:val="Normal"/>
               <w:jc w:val="left"/>
-              <w:keepNext/>
               <w:pBdr>
                 <w:bottom w:val="none" w:sz="0" w:space="0" w:color="000000"/>
                 <w:top w:val="none" w:sz="0" w:space="0" w:color="000000"/>
@@ -118,15 +124,14 @@
                 <w:szCs w:val="22"/>
                 <w:color w:val="000000"/>
               </w:rPr>
-              <w:t xml:space="preserve">Penguins in the Palmer Archipelago</w:t>
+              <w:t xml:space="preserve">Data is courtesy of the {palmerpenguins} R package</w:t>
             </w:r>
           </w:p>
         </w:tc>
       </w:tr>
       <w:tr>
         <w:trPr>
-          <w:cantSplit/>
-          <w:trHeight w:val="618" w:hRule="auto"/>
+          <w:trHeight w:val="624" w:hRule="auto"/>
           <w:tblHeader/>
         </w:trPr>
         header 3
@@ -149,20 +154,20 @@
           </w:tcPr>
           <w:p>
             <w:pPr>
+              <w:pStyle w:val="Normal"/>
               <w:jc w:val="center"/>
-              <w:keepNext/>
-              <w:pBdr>
-                <w:bottom w:val="none" w:sz="0" w:space="0" w:color="000000"/>
-                <w:top w:val="none" w:sz="0" w:space="0" w:color="000000"/>
-                <w:left w:val="none" w:sz="0" w:space="0" w:color="000000"/>
-                <w:right w:val="none" w:sz="0" w:space="0" w:color="000000"/>
-              </w:pBdr>
-              <w:spacing w:after="100" w:before="100" w:line="216"/>
-              <w:ind w:firstLine="0" w:left="100" w:right="100"/>
-            </w:pPr>
-            <w:r>
-              <w:rPr>
-                <w:rFonts w:ascii="Helvetica" w:hAnsi="Helvetica" w:eastAsia="Helvetica" w:cs="Helvetica"/>
+              <w:pBdr>
+                <w:bottom w:val="none" w:sz="0" w:space="0" w:color="000000"/>
+                <w:top w:val="none" w:sz="0" w:space="0" w:color="000000"/>
+                <w:left w:val="none" w:sz="0" w:space="0" w:color="000000"/>
+                <w:right w:val="none" w:sz="0" w:space="0" w:color="000000"/>
+              </w:pBdr>
+              <w:spacing w:after="100" w:before="100" w:line="216"/>
+              <w:ind w:firstLine="0" w:left="100" w:right="100"/>
+            </w:pPr>
+            <w:r>
+              <w:rPr>
+                <w:rFonts w:ascii="DejaVu Sans" w:hAnsi="DejaVu Sans" w:eastAsia="DejaVu Sans" w:cs="DejaVu Sans"/>
                 <w:i w:val="false"/>
                 <w:b w:val="true"/>
                 <w:u w:val="none"/>
@@ -194,20 +199,20 @@
           </w:tcPr>
           <w:p>
             <w:pPr>
+              <w:pStyle w:val="Normal"/>
               <w:jc w:val="center"/>
-              <w:keepNext/>
-              <w:pBdr>
-                <w:bottom w:val="none" w:sz="0" w:space="0" w:color="000000"/>
-                <w:top w:val="none" w:sz="0" w:space="0" w:color="000000"/>
-                <w:left w:val="none" w:sz="0" w:space="0" w:color="000000"/>
-                <w:right w:val="none" w:sz="0" w:space="0" w:color="000000"/>
-              </w:pBdr>
-              <w:spacing w:after="100" w:before="100" w:line="216"/>
-              <w:ind w:firstLine="0" w:left="100" w:right="100"/>
-            </w:pPr>
-            <w:r>
-              <w:rPr>
-                <w:rFonts w:ascii="Helvetica" w:hAnsi="Helvetica" w:eastAsia="Helvetica" w:cs="Helvetica"/>
+              <w:pBdr>
+                <w:bottom w:val="none" w:sz="0" w:space="0" w:color="000000"/>
+                <w:top w:val="none" w:sz="0" w:space="0" w:color="000000"/>
+                <w:left w:val="none" w:sz="0" w:space="0" w:color="000000"/>
+                <w:right w:val="none" w:sz="0" w:space="0" w:color="000000"/>
+              </w:pBdr>
+              <w:spacing w:after="100" w:before="100" w:line="216"/>
+              <w:ind w:firstLine="0" w:left="100" w:right="100"/>
+            </w:pPr>
+            <w:r>
+              <w:rPr>
+                <w:rFonts w:ascii="DejaVu Sans" w:hAnsi="DejaVu Sans" w:eastAsia="DejaVu Sans" w:cs="DejaVu Sans"/>
                 <w:i w:val="false"/>
                 <w:b w:val="true"/>
                 <w:u w:val="none"/>
@@ -239,20 +244,20 @@
           </w:tcPr>
           <w:p>
             <w:pPr>
+              <w:pStyle w:val="Normal"/>
               <w:jc w:val="center"/>
-              <w:keepNext/>
-              <w:pBdr>
-                <w:bottom w:val="none" w:sz="0" w:space="0" w:color="000000"/>
-                <w:top w:val="none" w:sz="0" w:space="0" w:color="000000"/>
-                <w:left w:val="none" w:sz="0" w:space="0" w:color="000000"/>
-                <w:right w:val="none" w:sz="0" w:space="0" w:color="000000"/>
-              </w:pBdr>
-              <w:spacing w:after="100" w:before="100" w:line="216"/>
-              <w:ind w:firstLine="0" w:left="100" w:right="100"/>
-            </w:pPr>
-            <w:r>
-              <w:rPr>
-                <w:rFonts w:ascii="Helvetica" w:hAnsi="Helvetica" w:eastAsia="Helvetica" w:cs="Helvetica"/>
+              <w:pBdr>
+                <w:bottom w:val="none" w:sz="0" w:space="0" w:color="000000"/>
+                <w:top w:val="none" w:sz="0" w:space="0" w:color="000000"/>
+                <w:left w:val="none" w:sz="0" w:space="0" w:color="000000"/>
+                <w:right w:val="none" w:sz="0" w:space="0" w:color="000000"/>
+              </w:pBdr>
+              <w:spacing w:after="100" w:before="100" w:line="216"/>
+              <w:ind w:firstLine="0" w:left="100" w:right="100"/>
+            </w:pPr>
+            <w:r>
+              <w:rPr>
+                <w:rFonts w:ascii="DejaVu Sans" w:hAnsi="DejaVu Sans" w:eastAsia="DejaVu Sans" w:cs="DejaVu Sans"/>
                 <w:i w:val="false"/>
                 <w:b w:val="true"/>
                 <w:u w:val="none"/>
@@ -284,20 +289,20 @@
           </w:tcPr>
           <w:p>
             <w:pPr>
+              <w:pStyle w:val="Normal"/>
               <w:jc w:val="center"/>
-              <w:keepNext/>
-              <w:pBdr>
-                <w:bottom w:val="none" w:sz="0" w:space="0" w:color="000000"/>
-                <w:top w:val="none" w:sz="0" w:space="0" w:color="000000"/>
-                <w:left w:val="none" w:sz="0" w:space="0" w:color="000000"/>
-                <w:right w:val="none" w:sz="0" w:space="0" w:color="000000"/>
-              </w:pBdr>
-              <w:spacing w:after="100" w:before="100" w:line="216"/>
-              <w:ind w:firstLine="0" w:left="100" w:right="100"/>
-            </w:pPr>
-            <w:r>
-              <w:rPr>
-                <w:rFonts w:ascii="Helvetica" w:hAnsi="Helvetica" w:eastAsia="Helvetica" w:cs="Helvetica"/>
+              <w:pBdr>
+                <w:bottom w:val="none" w:sz="0" w:space="0" w:color="000000"/>
+                <w:top w:val="none" w:sz="0" w:space="0" w:color="000000"/>
+                <w:left w:val="none" w:sz="0" w:space="0" w:color="000000"/>
+                <w:right w:val="none" w:sz="0" w:space="0" w:color="000000"/>
+              </w:pBdr>
+              <w:spacing w:after="100" w:before="100" w:line="216"/>
+              <w:ind w:firstLine="0" w:left="100" w:right="100"/>
+            </w:pPr>
+            <w:r>
+              <w:rPr>
+                <w:rFonts w:ascii="DejaVu Sans" w:hAnsi="DejaVu Sans" w:eastAsia="DejaVu Sans" w:cs="DejaVu Sans"/>
                 <w:i w:val="false"/>
                 <w:b w:val="true"/>
                 <w:u w:val="none"/>
@@ -312,8 +317,7 @@
       </w:tr>
       <w:tr>
         <w:trPr>
-          <w:cantSplit/>
-          <w:trHeight w:val="573" w:hRule="auto"/>
+          <w:trHeight w:val="581" w:hRule="auto"/>
           <w:tblHeader/>
         </w:trPr>
         header 4
@@ -336,20 +340,20 @@
           </w:tcPr>
           <w:p>
             <w:pPr>
+              <w:pStyle w:val="Normal"/>
               <w:jc w:val="left"/>
-              <w:keepNext/>
-              <w:pBdr>
-                <w:bottom w:val="none" w:sz="0" w:space="0" w:color="000000"/>
-                <w:top w:val="none" w:sz="0" w:space="0" w:color="000000"/>
-                <w:left w:val="none" w:sz="0" w:space="0" w:color="000000"/>
-                <w:right w:val="none" w:sz="0" w:space="0" w:color="000000"/>
-              </w:pBdr>
-              <w:spacing w:after="100" w:before="100" w:line="216"/>
-              <w:ind w:firstLine="0" w:left="100" w:right="100"/>
-            </w:pPr>
-            <w:r>
-              <w:rPr>
-                <w:rFonts w:ascii="Helvetica" w:hAnsi="Helvetica" w:eastAsia="Helvetica" w:cs="Helvetica"/>
+              <w:pBdr>
+                <w:bottom w:val="none" w:sz="0" w:space="0" w:color="000000"/>
+                <w:top w:val="none" w:sz="0" w:space="0" w:color="000000"/>
+                <w:left w:val="none" w:sz="0" w:space="0" w:color="000000"/>
+                <w:right w:val="none" w:sz="0" w:space="0" w:color="000000"/>
+              </w:pBdr>
+              <w:spacing w:after="100" w:before="100" w:line="216"/>
+              <w:ind w:firstLine="0" w:left="100" w:right="100"/>
+            </w:pPr>
+            <w:r>
+              <w:rPr>
+                <w:rFonts w:ascii="DejaVu Sans" w:hAnsi="DejaVu Sans" w:eastAsia="DejaVu Sans" w:cs="DejaVu Sans"/>
                 <w:i w:val="false"/>
                 <w:b w:val="false"/>
                 <w:u w:val="none"/>
@@ -357,7 +361,7 @@
                 <w:szCs w:val="22"/>
                 <w:color w:val="FFFFFF"/>
               </w:rPr>
-              <w:t xml:space="preserve">Year</w:t>
+              <w:t xml:space="preserve"/>
             </w:r>
           </w:p>
         </w:tc>
@@ -380,20 +384,20 @@
           </w:tcPr>
           <w:p>
             <w:pPr>
-              <w:jc w:val="right"/>
-              <w:keepNext/>
-              <w:pBdr>
-                <w:bottom w:val="none" w:sz="0" w:space="0" w:color="000000"/>
-                <w:top w:val="none" w:sz="0" w:space="0" w:color="000000"/>
-                <w:left w:val="none" w:sz="0" w:space="0" w:color="000000"/>
-                <w:right w:val="none" w:sz="0" w:space="0" w:color="000000"/>
-              </w:pBdr>
-              <w:spacing w:after="100" w:before="100" w:line="216"/>
-              <w:ind w:firstLine="0" w:left="100" w:right="100"/>
-            </w:pPr>
-            <w:r>
-              <w:rPr>
-                <w:rFonts w:ascii="Helvetica" w:hAnsi="Helvetica" w:eastAsia="Helvetica" w:cs="Helvetica"/>
+              <w:pStyle w:val="Normal"/>
+              <w:jc w:val="right"/>
+              <w:pBdr>
+                <w:bottom w:val="none" w:sz="0" w:space="0" w:color="000000"/>
+                <w:top w:val="none" w:sz="0" w:space="0" w:color="000000"/>
+                <w:left w:val="none" w:sz="0" w:space="0" w:color="000000"/>
+                <w:right w:val="none" w:sz="0" w:space="0" w:color="000000"/>
+              </w:pBdr>
+              <w:spacing w:after="100" w:before="100" w:line="216"/>
+              <w:ind w:firstLine="0" w:left="100" w:right="100"/>
+            </w:pPr>
+            <w:r>
+              <w:rPr>
+                <w:rFonts w:ascii="DejaVu Sans" w:hAnsi="DejaVu Sans" w:eastAsia="DejaVu Sans" w:cs="DejaVu Sans"/>
                 <w:i w:val="false"/>
                 <w:b w:val="false"/>
                 <w:u w:val="none"/>
@@ -424,20 +428,20 @@
           </w:tcPr>
           <w:p>
             <w:pPr>
-              <w:jc w:val="right"/>
-              <w:keepNext/>
-              <w:pBdr>
-                <w:bottom w:val="none" w:sz="0" w:space="0" w:color="000000"/>
-                <w:top w:val="none" w:sz="0" w:space="0" w:color="000000"/>
-                <w:left w:val="none" w:sz="0" w:space="0" w:color="000000"/>
-                <w:right w:val="none" w:sz="0" w:space="0" w:color="000000"/>
-              </w:pBdr>
-              <w:spacing w:after="100" w:before="100" w:line="216"/>
-              <w:ind w:firstLine="0" w:left="100" w:right="100"/>
-            </w:pPr>
-            <w:r>
-              <w:rPr>
-                <w:rFonts w:ascii="Helvetica" w:hAnsi="Helvetica" w:eastAsia="Helvetica" w:cs="Helvetica"/>
+              <w:pStyle w:val="Normal"/>
+              <w:jc w:val="right"/>
+              <w:pBdr>
+                <w:bottom w:val="none" w:sz="0" w:space="0" w:color="000000"/>
+                <w:top w:val="none" w:sz="0" w:space="0" w:color="000000"/>
+                <w:left w:val="none" w:sz="0" w:space="0" w:color="000000"/>
+                <w:right w:val="none" w:sz="0" w:space="0" w:color="000000"/>
+              </w:pBdr>
+              <w:spacing w:after="100" w:before="100" w:line="216"/>
+              <w:ind w:firstLine="0" w:left="100" w:right="100"/>
+            </w:pPr>
+            <w:r>
+              <w:rPr>
+                <w:rFonts w:ascii="DejaVu Sans" w:hAnsi="DejaVu Sans" w:eastAsia="DejaVu Sans" w:cs="DejaVu Sans"/>
                 <w:i w:val="false"/>
                 <w:b w:val="false"/>
                 <w:u w:val="none"/>
@@ -468,20 +472,20 @@
           </w:tcPr>
           <w:p>
             <w:pPr>
-              <w:jc w:val="right"/>
-              <w:keepNext/>
-              <w:pBdr>
-                <w:bottom w:val="none" w:sz="0" w:space="0" w:color="000000"/>
-                <w:top w:val="none" w:sz="0" w:space="0" w:color="000000"/>
-                <w:left w:val="none" w:sz="0" w:space="0" w:color="000000"/>
-                <w:right w:val="none" w:sz="0" w:space="0" w:color="000000"/>
-              </w:pBdr>
-              <w:spacing w:after="100" w:before="100" w:line="216"/>
-              <w:ind w:firstLine="0" w:left="100" w:right="100"/>
-            </w:pPr>
-            <w:r>
-              <w:rPr>
-                <w:rFonts w:ascii="Helvetica" w:hAnsi="Helvetica" w:eastAsia="Helvetica" w:cs="Helvetica"/>
+              <w:pStyle w:val="Normal"/>
+              <w:jc w:val="right"/>
+              <w:pBdr>
+                <w:bottom w:val="none" w:sz="0" w:space="0" w:color="000000"/>
+                <w:top w:val="none" w:sz="0" w:space="0" w:color="000000"/>
+                <w:left w:val="none" w:sz="0" w:space="0" w:color="000000"/>
+                <w:right w:val="none" w:sz="0" w:space="0" w:color="000000"/>
+              </w:pBdr>
+              <w:spacing w:after="100" w:before="100" w:line="216"/>
+              <w:ind w:firstLine="0" w:left="100" w:right="100"/>
+            </w:pPr>
+            <w:r>
+              <w:rPr>
+                <w:rFonts w:ascii="DejaVu Sans" w:hAnsi="DejaVu Sans" w:eastAsia="DejaVu Sans" w:cs="DejaVu Sans"/>
                 <w:i w:val="false"/>
                 <w:b w:val="false"/>
                 <w:u w:val="none"/>
@@ -512,20 +516,20 @@
           </w:tcPr>
           <w:p>
             <w:pPr>
-              <w:jc w:val="right"/>
-              <w:keepNext/>
-              <w:pBdr>
-                <w:bottom w:val="none" w:sz="0" w:space="0" w:color="000000"/>
-                <w:top w:val="none" w:sz="0" w:space="0" w:color="000000"/>
-                <w:left w:val="none" w:sz="0" w:space="0" w:color="000000"/>
-                <w:right w:val="none" w:sz="0" w:space="0" w:color="000000"/>
-              </w:pBdr>
-              <w:spacing w:after="100" w:before="100" w:line="216"/>
-              <w:ind w:firstLine="0" w:left="100" w:right="100"/>
-            </w:pPr>
-            <w:r>
-              <w:rPr>
-                <w:rFonts w:ascii="Helvetica" w:hAnsi="Helvetica" w:eastAsia="Helvetica" w:cs="Helvetica"/>
+              <w:pStyle w:val="Normal"/>
+              <w:jc w:val="right"/>
+              <w:pBdr>
+                <w:bottom w:val="none" w:sz="0" w:space="0" w:color="000000"/>
+                <w:top w:val="none" w:sz="0" w:space="0" w:color="000000"/>
+                <w:left w:val="none" w:sz="0" w:space="0" w:color="000000"/>
+                <w:right w:val="none" w:sz="0" w:space="0" w:color="000000"/>
+              </w:pBdr>
+              <w:spacing w:after="100" w:before="100" w:line="216"/>
+              <w:ind w:firstLine="0" w:left="100" w:right="100"/>
+            </w:pPr>
+            <w:r>
+              <w:rPr>
+                <w:rFonts w:ascii="DejaVu Sans" w:hAnsi="DejaVu Sans" w:eastAsia="DejaVu Sans" w:cs="DejaVu Sans"/>
                 <w:i w:val="false"/>
                 <w:b w:val="false"/>
                 <w:u w:val="none"/>
@@ -556,20 +560,20 @@
           </w:tcPr>
           <w:p>
             <w:pPr>
-              <w:jc w:val="right"/>
-              <w:keepNext/>
-              <w:pBdr>
-                <w:bottom w:val="none" w:sz="0" w:space="0" w:color="000000"/>
-                <w:top w:val="none" w:sz="0" w:space="0" w:color="000000"/>
-                <w:left w:val="none" w:sz="0" w:space="0" w:color="000000"/>
-                <w:right w:val="none" w:sz="0" w:space="0" w:color="000000"/>
-              </w:pBdr>
-              <w:spacing w:after="100" w:before="100" w:line="216"/>
-              <w:ind w:firstLine="0" w:left="100" w:right="100"/>
-            </w:pPr>
-            <w:r>
-              <w:rPr>
-                <w:rFonts w:ascii="Helvetica" w:hAnsi="Helvetica" w:eastAsia="Helvetica" w:cs="Helvetica"/>
+              <w:pStyle w:val="Normal"/>
+              <w:jc w:val="right"/>
+              <w:pBdr>
+                <w:bottom w:val="none" w:sz="0" w:space="0" w:color="000000"/>
+                <w:top w:val="none" w:sz="0" w:space="0" w:color="000000"/>
+                <w:left w:val="none" w:sz="0" w:space="0" w:color="000000"/>
+                <w:right w:val="none" w:sz="0" w:space="0" w:color="000000"/>
+              </w:pBdr>
+              <w:spacing w:after="100" w:before="100" w:line="216"/>
+              <w:ind w:firstLine="0" w:left="100" w:right="100"/>
+            </w:pPr>
+            <w:r>
+              <w:rPr>
+                <w:rFonts w:ascii="DejaVu Sans" w:hAnsi="DejaVu Sans" w:eastAsia="DejaVu Sans" w:cs="DejaVu Sans"/>
                 <w:i w:val="false"/>
                 <w:b w:val="false"/>
                 <w:u w:val="none"/>
@@ -600,20 +604,20 @@
           </w:tcPr>
           <w:p>
             <w:pPr>
-              <w:jc w:val="right"/>
-              <w:keepNext/>
-              <w:pBdr>
-                <w:bottom w:val="none" w:sz="0" w:space="0" w:color="000000"/>
-                <w:top w:val="none" w:sz="0" w:space="0" w:color="000000"/>
-                <w:left w:val="none" w:sz="0" w:space="0" w:color="000000"/>
-                <w:right w:val="none" w:sz="0" w:space="0" w:color="000000"/>
-              </w:pBdr>
-              <w:spacing w:after="100" w:before="100" w:line="216"/>
-              <w:ind w:firstLine="0" w:left="100" w:right="100"/>
-            </w:pPr>
-            <w:r>
-              <w:rPr>
-                <w:rFonts w:ascii="Helvetica" w:hAnsi="Helvetica" w:eastAsia="Helvetica" w:cs="Helvetica"/>
+              <w:pStyle w:val="Normal"/>
+              <w:jc w:val="right"/>
+              <w:pBdr>
+                <w:bottom w:val="none" w:sz="0" w:space="0" w:color="000000"/>
+                <w:top w:val="none" w:sz="0" w:space="0" w:color="000000"/>
+                <w:left w:val="none" w:sz="0" w:space="0" w:color="000000"/>
+                <w:right w:val="none" w:sz="0" w:space="0" w:color="000000"/>
+              </w:pBdr>
+              <w:spacing w:after="100" w:before="100" w:line="216"/>
+              <w:ind w:firstLine="0" w:left="100" w:right="100"/>
+            </w:pPr>
+            <w:r>
+              <w:rPr>
+                <w:rFonts w:ascii="DejaVu Sans" w:hAnsi="DejaVu Sans" w:eastAsia="DejaVu Sans" w:cs="DejaVu Sans"/>
                 <w:i w:val="false"/>
                 <w:b w:val="false"/>
                 <w:u w:val="none"/>
@@ -628,8 +632,7 @@
       </w:tr>
       <w:tr>
         <w:trPr>
-          <w:cantSplit/>
-          <w:trHeight w:val="585" w:hRule="auto"/>
+          <w:trHeight w:val="587" w:hRule="auto"/>
         </w:trPr>
         body 1
         <w:tc>
@@ -652,8 +655,8 @@
           </w:tcPr>
           <w:p>
             <w:pPr>
+              <w:pStyle w:val="Normal"/>
               <w:jc w:val="left"/>
-              <w:keepNext/>
               <w:pBdr>
                 <w:bottom w:val="none" w:sz="0" w:space="0" w:color="000000"/>
                 <w:top w:val="none" w:sz="0" w:space="0" w:color="000000"/>
@@ -680,8 +683,7 @@
       </w:tr>
       <w:tr>
         <w:trPr>
-          <w:cantSplit/>
-          <w:trHeight w:val="569" w:hRule="auto"/>
+          <w:trHeight w:val="577" w:hRule="auto"/>
         </w:trPr>
         body 2
         <w:tc>
@@ -703,20 +705,20 @@
           </w:tcPr>
           <w:p>
             <w:pPr>
-              <w:jc w:val="right"/>
-              <w:keepNext/>
-              <w:pBdr>
-                <w:bottom w:val="none" w:sz="0" w:space="0" w:color="000000"/>
-                <w:top w:val="none" w:sz="0" w:space="0" w:color="000000"/>
-                <w:left w:val="none" w:sz="0" w:space="0" w:color="000000"/>
-                <w:right w:val="none" w:sz="0" w:space="0" w:color="000000"/>
-              </w:pBdr>
-              <w:spacing w:after="100" w:before="100" w:line="216"/>
-              <w:ind w:firstLine="0" w:left="100" w:right="100"/>
-            </w:pPr>
-            <w:r>
-              <w:rPr>
-                <w:rFonts w:ascii="Helvetica" w:hAnsi="Helvetica" w:eastAsia="Helvetica" w:cs="Helvetica"/>
+              <w:pStyle w:val="Normal"/>
+              <w:jc w:val="right"/>
+              <w:pBdr>
+                <w:bottom w:val="none" w:sz="0" w:space="0" w:color="000000"/>
+                <w:top w:val="none" w:sz="0" w:space="0" w:color="000000"/>
+                <w:left w:val="none" w:sz="0" w:space="0" w:color="000000"/>
+                <w:right w:val="none" w:sz="0" w:space="0" w:color="000000"/>
+              </w:pBdr>
+              <w:spacing w:after="100" w:before="100" w:line="216"/>
+              <w:ind w:firstLine="0" w:left="100" w:right="100"/>
+            </w:pPr>
+            <w:r>
+              <w:rPr>
+                <w:rFonts w:ascii="DejaVu Sans" w:hAnsi="DejaVu Sans" w:eastAsia="DejaVu Sans" w:cs="DejaVu Sans"/>
                 <w:i w:val="false"/>
                 <w:b w:val="false"/>
                 <w:u w:val="none"/>
@@ -747,20 +749,20 @@
           </w:tcPr>
           <w:p>
             <w:pPr>
-              <w:jc w:val="right"/>
-              <w:keepNext/>
-              <w:pBdr>
-                <w:bottom w:val="none" w:sz="0" w:space="0" w:color="000000"/>
-                <w:top w:val="none" w:sz="0" w:space="0" w:color="000000"/>
-                <w:left w:val="none" w:sz="0" w:space="0" w:color="000000"/>
-                <w:right w:val="none" w:sz="0" w:space="0" w:color="000000"/>
-              </w:pBdr>
-              <w:spacing w:after="100" w:before="100" w:line="216"/>
-              <w:ind w:firstLine="0" w:left="100" w:right="100"/>
-            </w:pPr>
-            <w:r>
-              <w:rPr>
-                <w:rFonts w:ascii="Helvetica" w:hAnsi="Helvetica" w:eastAsia="Helvetica" w:cs="Helvetica"/>
+              <w:pStyle w:val="Normal"/>
+              <w:jc w:val="right"/>
+              <w:pBdr>
+                <w:bottom w:val="none" w:sz="0" w:space="0" w:color="000000"/>
+                <w:top w:val="none" w:sz="0" w:space="0" w:color="000000"/>
+                <w:left w:val="none" w:sz="0" w:space="0" w:color="000000"/>
+                <w:right w:val="none" w:sz="0" w:space="0" w:color="000000"/>
+              </w:pBdr>
+              <w:spacing w:after="100" w:before="100" w:line="216"/>
+              <w:ind w:firstLine="0" w:left="100" w:right="100"/>
+            </w:pPr>
+            <w:r>
+              <w:rPr>
+                <w:rFonts w:ascii="DejaVu Sans" w:hAnsi="DejaVu Sans" w:eastAsia="DejaVu Sans" w:cs="DejaVu Sans"/>
                 <w:i w:val="false"/>
                 <w:b w:val="false"/>
                 <w:u w:val="none"/>
@@ -791,20 +793,20 @@
           </w:tcPr>
           <w:p>
             <w:pPr>
-              <w:jc w:val="right"/>
-              <w:keepNext/>
-              <w:pBdr>
-                <w:bottom w:val="none" w:sz="0" w:space="0" w:color="000000"/>
-                <w:top w:val="none" w:sz="0" w:space="0" w:color="000000"/>
-                <w:left w:val="none" w:sz="0" w:space="0" w:color="000000"/>
-                <w:right w:val="none" w:sz="0" w:space="0" w:color="000000"/>
-              </w:pBdr>
-              <w:spacing w:after="100" w:before="100" w:line="216"/>
-              <w:ind w:firstLine="0" w:left="100" w:right="100"/>
-            </w:pPr>
-            <w:r>
-              <w:rPr>
-                <w:rFonts w:ascii="Helvetica" w:hAnsi="Helvetica" w:eastAsia="Helvetica" w:cs="Helvetica"/>
+              <w:pStyle w:val="Normal"/>
+              <w:jc w:val="right"/>
+              <w:pBdr>
+                <w:bottom w:val="none" w:sz="0" w:space="0" w:color="000000"/>
+                <w:top w:val="none" w:sz="0" w:space="0" w:color="000000"/>
+                <w:left w:val="none" w:sz="0" w:space="0" w:color="000000"/>
+                <w:right w:val="none" w:sz="0" w:space="0" w:color="000000"/>
+              </w:pBdr>
+              <w:spacing w:after="100" w:before="100" w:line="216"/>
+              <w:ind w:firstLine="0" w:left="100" w:right="100"/>
+            </w:pPr>
+            <w:r>
+              <w:rPr>
+                <w:rFonts w:ascii="DejaVu Sans" w:hAnsi="DejaVu Sans" w:eastAsia="DejaVu Sans" w:cs="DejaVu Sans"/>
                 <w:i w:val="false"/>
                 <w:b w:val="false"/>
                 <w:u w:val="none"/>
@@ -835,20 +837,20 @@
           </w:tcPr>
           <w:p>
             <w:pPr>
-              <w:jc w:val="right"/>
-              <w:keepNext/>
-              <w:pBdr>
-                <w:bottom w:val="none" w:sz="0" w:space="0" w:color="000000"/>
-                <w:top w:val="none" w:sz="0" w:space="0" w:color="000000"/>
-                <w:left w:val="none" w:sz="0" w:space="0" w:color="000000"/>
-                <w:right w:val="none" w:sz="0" w:space="0" w:color="000000"/>
-              </w:pBdr>
-              <w:spacing w:after="100" w:before="100" w:line="216"/>
-              <w:ind w:firstLine="0" w:left="100" w:right="100"/>
-            </w:pPr>
-            <w:r>
-              <w:rPr>
-                <w:rFonts w:ascii="Helvetica" w:hAnsi="Helvetica" w:eastAsia="Helvetica" w:cs="Helvetica"/>
+              <w:pStyle w:val="Normal"/>
+              <w:jc w:val="right"/>
+              <w:pBdr>
+                <w:bottom w:val="none" w:sz="0" w:space="0" w:color="000000"/>
+                <w:top w:val="none" w:sz="0" w:space="0" w:color="000000"/>
+                <w:left w:val="none" w:sz="0" w:space="0" w:color="000000"/>
+                <w:right w:val="none" w:sz="0" w:space="0" w:color="000000"/>
+              </w:pBdr>
+              <w:spacing w:after="100" w:before="100" w:line="216"/>
+              <w:ind w:firstLine="0" w:left="100" w:right="100"/>
+            </w:pPr>
+            <w:r>
+              <w:rPr>
+                <w:rFonts w:ascii="DejaVu Sans" w:hAnsi="DejaVu Sans" w:eastAsia="DejaVu Sans" w:cs="DejaVu Sans"/>
                 <w:i w:val="false"/>
                 <w:b w:val="false"/>
                 <w:u w:val="none"/>
@@ -879,20 +881,20 @@
           </w:tcPr>
           <w:p>
             <w:pPr>
-              <w:jc w:val="right"/>
-              <w:keepNext/>
-              <w:pBdr>
-                <w:bottom w:val="none" w:sz="0" w:space="0" w:color="000000"/>
-                <w:top w:val="none" w:sz="0" w:space="0" w:color="000000"/>
-                <w:left w:val="none" w:sz="0" w:space="0" w:color="000000"/>
-                <w:right w:val="none" w:sz="0" w:space="0" w:color="000000"/>
-              </w:pBdr>
-              <w:spacing w:after="100" w:before="100" w:line="216"/>
-              <w:ind w:firstLine="0" w:left="100" w:right="100"/>
-            </w:pPr>
-            <w:r>
-              <w:rPr>
-                <w:rFonts w:ascii="Helvetica" w:hAnsi="Helvetica" w:eastAsia="Helvetica" w:cs="Helvetica"/>
+              <w:pStyle w:val="Normal"/>
+              <w:jc w:val="right"/>
+              <w:pBdr>
+                <w:bottom w:val="none" w:sz="0" w:space="0" w:color="000000"/>
+                <w:top w:val="none" w:sz="0" w:space="0" w:color="000000"/>
+                <w:left w:val="none" w:sz="0" w:space="0" w:color="000000"/>
+                <w:right w:val="none" w:sz="0" w:space="0" w:color="000000"/>
+              </w:pBdr>
+              <w:spacing w:after="100" w:before="100" w:line="216"/>
+              <w:ind w:firstLine="0" w:left="100" w:right="100"/>
+            </w:pPr>
+            <w:r>
+              <w:rPr>
+                <w:rFonts w:ascii="DejaVu Sans" w:hAnsi="DejaVu Sans" w:eastAsia="DejaVu Sans" w:cs="DejaVu Sans"/>
                 <w:i w:val="false"/>
                 <w:b w:val="false"/>
                 <w:u w:val="none"/>
@@ -923,20 +925,20 @@
           </w:tcPr>
           <w:p>
             <w:pPr>
-              <w:jc w:val="right"/>
-              <w:keepNext/>
-              <w:pBdr>
-                <w:bottom w:val="none" w:sz="0" w:space="0" w:color="000000"/>
-                <w:top w:val="none" w:sz="0" w:space="0" w:color="000000"/>
-                <w:left w:val="none" w:sz="0" w:space="0" w:color="000000"/>
-                <w:right w:val="none" w:sz="0" w:space="0" w:color="000000"/>
-              </w:pBdr>
-              <w:spacing w:after="100" w:before="100" w:line="216"/>
-              <w:ind w:firstLine="0" w:left="100" w:right="100"/>
-            </w:pPr>
-            <w:r>
-              <w:rPr>
-                <w:rFonts w:ascii="Helvetica" w:hAnsi="Helvetica" w:eastAsia="Helvetica" w:cs="Helvetica"/>
+              <w:pStyle w:val="Normal"/>
+              <w:jc w:val="right"/>
+              <w:pBdr>
+                <w:bottom w:val="none" w:sz="0" w:space="0" w:color="000000"/>
+                <w:top w:val="none" w:sz="0" w:space="0" w:color="000000"/>
+                <w:left w:val="none" w:sz="0" w:space="0" w:color="000000"/>
+                <w:right w:val="none" w:sz="0" w:space="0" w:color="000000"/>
+              </w:pBdr>
+              <w:spacing w:after="100" w:before="100" w:line="216"/>
+              <w:ind w:firstLine="0" w:left="100" w:right="100"/>
+            </w:pPr>
+            <w:r>
+              <w:rPr>
+                <w:rFonts w:ascii="DejaVu Sans" w:hAnsi="DejaVu Sans" w:eastAsia="DejaVu Sans" w:cs="DejaVu Sans"/>
                 <w:i w:val="false"/>
                 <w:b w:val="false"/>
                 <w:u w:val="none"/>
@@ -967,20 +969,20 @@
           </w:tcPr>
           <w:p>
             <w:pPr>
-              <w:jc w:val="right"/>
-              <w:keepNext/>
-              <w:pBdr>
-                <w:bottom w:val="none" w:sz="0" w:space="0" w:color="000000"/>
-                <w:top w:val="none" w:sz="0" w:space="0" w:color="000000"/>
-                <w:left w:val="none" w:sz="0" w:space="0" w:color="000000"/>
-                <w:right w:val="none" w:sz="0" w:space="0" w:color="000000"/>
-              </w:pBdr>
-              <w:spacing w:after="100" w:before="100" w:line="216"/>
-              <w:ind w:firstLine="0" w:left="100" w:right="100"/>
-            </w:pPr>
-            <w:r>
-              <w:rPr>
-                <w:rFonts w:ascii="Helvetica" w:hAnsi="Helvetica" w:eastAsia="Helvetica" w:cs="Helvetica"/>
+              <w:pStyle w:val="Normal"/>
+              <w:jc w:val="right"/>
+              <w:pBdr>
+                <w:bottom w:val="none" w:sz="0" w:space="0" w:color="000000"/>
+                <w:top w:val="none" w:sz="0" w:space="0" w:color="000000"/>
+                <w:left w:val="none" w:sz="0" w:space="0" w:color="000000"/>
+                <w:right w:val="none" w:sz="0" w:space="0" w:color="000000"/>
+              </w:pBdr>
+              <w:spacing w:after="100" w:before="100" w:line="216"/>
+              <w:ind w:firstLine="0" w:left="100" w:right="100"/>
+            </w:pPr>
+            <w:r>
+              <w:rPr>
+                <w:rFonts w:ascii="DejaVu Sans" w:hAnsi="DejaVu Sans" w:eastAsia="DejaVu Sans" w:cs="DejaVu Sans"/>
                 <w:i w:val="false"/>
                 <w:b w:val="false"/>
                 <w:u w:val="none"/>
@@ -995,8 +997,7 @@
       </w:tr>
       <w:tr>
         <w:trPr>
-          <w:cantSplit/>
-          <w:trHeight w:val="569" w:hRule="auto"/>
+          <w:trHeight w:val="577" w:hRule="auto"/>
         </w:trPr>
         body 3
         <w:tc>
@@ -1018,20 +1019,20 @@
           </w:tcPr>
           <w:p>
             <w:pPr>
-              <w:jc w:val="right"/>
-              <w:keepNext/>
-              <w:pBdr>
-                <w:bottom w:val="none" w:sz="0" w:space="0" w:color="000000"/>
-                <w:top w:val="none" w:sz="0" w:space="0" w:color="000000"/>
-                <w:left w:val="none" w:sz="0" w:space="0" w:color="000000"/>
-                <w:right w:val="none" w:sz="0" w:space="0" w:color="000000"/>
-              </w:pBdr>
-              <w:spacing w:after="100" w:before="100" w:line="216"/>
-              <w:ind w:firstLine="0" w:left="100" w:right="100"/>
-            </w:pPr>
-            <w:r>
-              <w:rPr>
-                <w:rFonts w:ascii="Helvetica" w:hAnsi="Helvetica" w:eastAsia="Helvetica" w:cs="Helvetica"/>
+              <w:pStyle w:val="Normal"/>
+              <w:jc w:val="right"/>
+              <w:pBdr>
+                <w:bottom w:val="none" w:sz="0" w:space="0" w:color="000000"/>
+                <w:top w:val="none" w:sz="0" w:space="0" w:color="000000"/>
+                <w:left w:val="none" w:sz="0" w:space="0" w:color="000000"/>
+                <w:right w:val="none" w:sz="0" w:space="0" w:color="000000"/>
+              </w:pBdr>
+              <w:spacing w:after="100" w:before="100" w:line="216"/>
+              <w:ind w:firstLine="0" w:left="100" w:right="100"/>
+            </w:pPr>
+            <w:r>
+              <w:rPr>
+                <w:rFonts w:ascii="DejaVu Sans" w:hAnsi="DejaVu Sans" w:eastAsia="DejaVu Sans" w:cs="DejaVu Sans"/>
                 <w:i w:val="false"/>
                 <w:b w:val="false"/>
                 <w:u w:val="none"/>
@@ -1062,20 +1063,20 @@
           </w:tcPr>
           <w:p>
             <w:pPr>
-              <w:jc w:val="right"/>
-              <w:keepNext/>
-              <w:pBdr>
-                <w:bottom w:val="none" w:sz="0" w:space="0" w:color="000000"/>
-                <w:top w:val="none" w:sz="0" w:space="0" w:color="000000"/>
-                <w:left w:val="none" w:sz="0" w:space="0" w:color="000000"/>
-                <w:right w:val="none" w:sz="0" w:space="0" w:color="000000"/>
-              </w:pBdr>
-              <w:spacing w:after="100" w:before="100" w:line="216"/>
-              <w:ind w:firstLine="0" w:left="100" w:right="100"/>
-            </w:pPr>
-            <w:r>
-              <w:rPr>
-                <w:rFonts w:ascii="Helvetica" w:hAnsi="Helvetica" w:eastAsia="Helvetica" w:cs="Helvetica"/>
+              <w:pStyle w:val="Normal"/>
+              <w:jc w:val="right"/>
+              <w:pBdr>
+                <w:bottom w:val="none" w:sz="0" w:space="0" w:color="000000"/>
+                <w:top w:val="none" w:sz="0" w:space="0" w:color="000000"/>
+                <w:left w:val="none" w:sz="0" w:space="0" w:color="000000"/>
+                <w:right w:val="none" w:sz="0" w:space="0" w:color="000000"/>
+              </w:pBdr>
+              <w:spacing w:after="100" w:before="100" w:line="216"/>
+              <w:ind w:firstLine="0" w:left="100" w:right="100"/>
+            </w:pPr>
+            <w:r>
+              <w:rPr>
+                <w:rFonts w:ascii="DejaVu Sans" w:hAnsi="DejaVu Sans" w:eastAsia="DejaVu Sans" w:cs="DejaVu Sans"/>
                 <w:i w:val="false"/>
                 <w:b w:val="false"/>
                 <w:u w:val="none"/>
@@ -1106,20 +1107,20 @@
           </w:tcPr>
           <w:p>
             <w:pPr>
-              <w:jc w:val="right"/>
-              <w:keepNext/>
-              <w:pBdr>
-                <w:bottom w:val="none" w:sz="0" w:space="0" w:color="000000"/>
-                <w:top w:val="none" w:sz="0" w:space="0" w:color="000000"/>
-                <w:left w:val="none" w:sz="0" w:space="0" w:color="000000"/>
-                <w:right w:val="none" w:sz="0" w:space="0" w:color="000000"/>
-              </w:pBdr>
-              <w:spacing w:after="100" w:before="100" w:line="216"/>
-              <w:ind w:firstLine="0" w:left="100" w:right="100"/>
-            </w:pPr>
-            <w:r>
-              <w:rPr>
-                <w:rFonts w:ascii="Helvetica" w:hAnsi="Helvetica" w:eastAsia="Helvetica" w:cs="Helvetica"/>
+              <w:pStyle w:val="Normal"/>
+              <w:jc w:val="right"/>
+              <w:pBdr>
+                <w:bottom w:val="none" w:sz="0" w:space="0" w:color="000000"/>
+                <w:top w:val="none" w:sz="0" w:space="0" w:color="000000"/>
+                <w:left w:val="none" w:sz="0" w:space="0" w:color="000000"/>
+                <w:right w:val="none" w:sz="0" w:space="0" w:color="000000"/>
+              </w:pBdr>
+              <w:spacing w:after="100" w:before="100" w:line="216"/>
+              <w:ind w:firstLine="0" w:left="100" w:right="100"/>
+            </w:pPr>
+            <w:r>
+              <w:rPr>
+                <w:rFonts w:ascii="DejaVu Sans" w:hAnsi="DejaVu Sans" w:eastAsia="DejaVu Sans" w:cs="DejaVu Sans"/>
                 <w:i w:val="false"/>
                 <w:b w:val="false"/>
                 <w:u w:val="none"/>
@@ -1150,20 +1151,20 @@
           </w:tcPr>
           <w:p>
             <w:pPr>
-              <w:jc w:val="right"/>
-              <w:keepNext/>
-              <w:pBdr>
-                <w:bottom w:val="none" w:sz="0" w:space="0" w:color="000000"/>
-                <w:top w:val="none" w:sz="0" w:space="0" w:color="000000"/>
-                <w:left w:val="none" w:sz="0" w:space="0" w:color="000000"/>
-                <w:right w:val="none" w:sz="0" w:space="0" w:color="000000"/>
-              </w:pBdr>
-              <w:spacing w:after="100" w:before="100" w:line="216"/>
-              <w:ind w:firstLine="0" w:left="100" w:right="100"/>
-            </w:pPr>
-            <w:r>
-              <w:rPr>
-                <w:rFonts w:ascii="Helvetica" w:hAnsi="Helvetica" w:eastAsia="Helvetica" w:cs="Helvetica"/>
+              <w:pStyle w:val="Normal"/>
+              <w:jc w:val="right"/>
+              <w:pBdr>
+                <w:bottom w:val="none" w:sz="0" w:space="0" w:color="000000"/>
+                <w:top w:val="none" w:sz="0" w:space="0" w:color="000000"/>
+                <w:left w:val="none" w:sz="0" w:space="0" w:color="000000"/>
+                <w:right w:val="none" w:sz="0" w:space="0" w:color="000000"/>
+              </w:pBdr>
+              <w:spacing w:after="100" w:before="100" w:line="216"/>
+              <w:ind w:firstLine="0" w:left="100" w:right="100"/>
+            </w:pPr>
+            <w:r>
+              <w:rPr>
+                <w:rFonts w:ascii="DejaVu Sans" w:hAnsi="DejaVu Sans" w:eastAsia="DejaVu Sans" w:cs="DejaVu Sans"/>
                 <w:i w:val="false"/>
                 <w:b w:val="false"/>
                 <w:u w:val="none"/>
@@ -1194,20 +1195,20 @@
           </w:tcPr>
           <w:p>
             <w:pPr>
-              <w:jc w:val="right"/>
-              <w:keepNext/>
-              <w:pBdr>
-                <w:bottom w:val="none" w:sz="0" w:space="0" w:color="000000"/>
-                <w:top w:val="none" w:sz="0" w:space="0" w:color="000000"/>
-                <w:left w:val="none" w:sz="0" w:space="0" w:color="000000"/>
-                <w:right w:val="none" w:sz="0" w:space="0" w:color="000000"/>
-              </w:pBdr>
-              <w:spacing w:after="100" w:before="100" w:line="216"/>
-              <w:ind w:firstLine="0" w:left="100" w:right="100"/>
-            </w:pPr>
-            <w:r>
-              <w:rPr>
-                <w:rFonts w:ascii="Helvetica" w:hAnsi="Helvetica" w:eastAsia="Helvetica" w:cs="Helvetica"/>
+              <w:pStyle w:val="Normal"/>
+              <w:jc w:val="right"/>
+              <w:pBdr>
+                <w:bottom w:val="none" w:sz="0" w:space="0" w:color="000000"/>
+                <w:top w:val="none" w:sz="0" w:space="0" w:color="000000"/>
+                <w:left w:val="none" w:sz="0" w:space="0" w:color="000000"/>
+                <w:right w:val="none" w:sz="0" w:space="0" w:color="000000"/>
+              </w:pBdr>
+              <w:spacing w:after="100" w:before="100" w:line="216"/>
+              <w:ind w:firstLine="0" w:left="100" w:right="100"/>
+            </w:pPr>
+            <w:r>
+              <w:rPr>
+                <w:rFonts w:ascii="DejaVu Sans" w:hAnsi="DejaVu Sans" w:eastAsia="DejaVu Sans" w:cs="DejaVu Sans"/>
                 <w:i w:val="false"/>
                 <w:b w:val="false"/>
                 <w:u w:val="none"/>
@@ -1238,20 +1239,20 @@
           </w:tcPr>
           <w:p>
             <w:pPr>
-              <w:jc w:val="right"/>
-              <w:keepNext/>
-              <w:pBdr>
-                <w:bottom w:val="none" w:sz="0" w:space="0" w:color="000000"/>
-                <w:top w:val="none" w:sz="0" w:space="0" w:color="000000"/>
-                <w:left w:val="none" w:sz="0" w:space="0" w:color="000000"/>
-                <w:right w:val="none" w:sz="0" w:space="0" w:color="000000"/>
-              </w:pBdr>
-              <w:spacing w:after="100" w:before="100" w:line="216"/>
-              <w:ind w:firstLine="0" w:left="100" w:right="100"/>
-            </w:pPr>
-            <w:r>
-              <w:rPr>
-                <w:rFonts w:ascii="Helvetica" w:hAnsi="Helvetica" w:eastAsia="Helvetica" w:cs="Helvetica"/>
+              <w:pStyle w:val="Normal"/>
+              <w:jc w:val="right"/>
+              <w:pBdr>
+                <w:bottom w:val="none" w:sz="0" w:space="0" w:color="000000"/>
+                <w:top w:val="none" w:sz="0" w:space="0" w:color="000000"/>
+                <w:left w:val="none" w:sz="0" w:space="0" w:color="000000"/>
+                <w:right w:val="none" w:sz="0" w:space="0" w:color="000000"/>
+              </w:pBdr>
+              <w:spacing w:after="100" w:before="100" w:line="216"/>
+              <w:ind w:firstLine="0" w:left="100" w:right="100"/>
+            </w:pPr>
+            <w:r>
+              <w:rPr>
+                <w:rFonts w:ascii="DejaVu Sans" w:hAnsi="DejaVu Sans" w:eastAsia="DejaVu Sans" w:cs="DejaVu Sans"/>
                 <w:i w:val="false"/>
                 <w:b w:val="false"/>
                 <w:u w:val="none"/>
@@ -1282,20 +1283,20 @@
           </w:tcPr>
           <w:p>
             <w:pPr>
-              <w:jc w:val="right"/>
-              <w:keepNext/>
-              <w:pBdr>
-                <w:bottom w:val="none" w:sz="0" w:space="0" w:color="000000"/>
-                <w:top w:val="none" w:sz="0" w:space="0" w:color="000000"/>
-                <w:left w:val="none" w:sz="0" w:space="0" w:color="000000"/>
-                <w:right w:val="none" w:sz="0" w:space="0" w:color="000000"/>
-              </w:pBdr>
-              <w:spacing w:after="100" w:before="100" w:line="216"/>
-              <w:ind w:firstLine="0" w:left="100" w:right="100"/>
-            </w:pPr>
-            <w:r>
-              <w:rPr>
-                <w:rFonts w:ascii="Helvetica" w:hAnsi="Helvetica" w:eastAsia="Helvetica" w:cs="Helvetica"/>
+              <w:pStyle w:val="Normal"/>
+              <w:jc w:val="right"/>
+              <w:pBdr>
+                <w:bottom w:val="none" w:sz="0" w:space="0" w:color="000000"/>
+                <w:top w:val="none" w:sz="0" w:space="0" w:color="000000"/>
+                <w:left w:val="none" w:sz="0" w:space="0" w:color="000000"/>
+                <w:right w:val="none" w:sz="0" w:space="0" w:color="000000"/>
+              </w:pBdr>
+              <w:spacing w:after="100" w:before="100" w:line="216"/>
+              <w:ind w:firstLine="0" w:left="100" w:right="100"/>
+            </w:pPr>
+            <w:r>
+              <w:rPr>
+                <w:rFonts w:ascii="DejaVu Sans" w:hAnsi="DejaVu Sans" w:eastAsia="DejaVu Sans" w:cs="DejaVu Sans"/>
                 <w:i w:val="false"/>
                 <w:b w:val="false"/>
                 <w:u w:val="none"/>
@@ -1310,8 +1311,7 @@
       </w:tr>
       <w:tr>
         <w:trPr>
-          <w:cantSplit/>
-          <w:trHeight w:val="569" w:hRule="auto"/>
+          <w:trHeight w:val="577" w:hRule="auto"/>
         </w:trPr>
         body 4
         <w:tc>
@@ -1333,20 +1333,20 @@
           </w:tcPr>
           <w:p>
             <w:pPr>
-              <w:jc w:val="right"/>
-              <w:keepNext/>
-              <w:pBdr>
-                <w:bottom w:val="none" w:sz="0" w:space="0" w:color="000000"/>
-                <w:top w:val="none" w:sz="0" w:space="0" w:color="000000"/>
-                <w:left w:val="none" w:sz="0" w:space="0" w:color="000000"/>
-                <w:right w:val="none" w:sz="0" w:space="0" w:color="000000"/>
-              </w:pBdr>
-              <w:spacing w:after="100" w:before="100" w:line="216"/>
-              <w:ind w:firstLine="0" w:left="100" w:right="100"/>
-            </w:pPr>
-            <w:r>
-              <w:rPr>
-                <w:rFonts w:ascii="Helvetica" w:hAnsi="Helvetica" w:eastAsia="Helvetica" w:cs="Helvetica"/>
+              <w:pStyle w:val="Normal"/>
+              <w:jc w:val="right"/>
+              <w:pBdr>
+                <w:bottom w:val="none" w:sz="0" w:space="0" w:color="000000"/>
+                <w:top w:val="none" w:sz="0" w:space="0" w:color="000000"/>
+                <w:left w:val="none" w:sz="0" w:space="0" w:color="000000"/>
+                <w:right w:val="none" w:sz="0" w:space="0" w:color="000000"/>
+              </w:pBdr>
+              <w:spacing w:after="100" w:before="100" w:line="216"/>
+              <w:ind w:firstLine="0" w:left="100" w:right="100"/>
+            </w:pPr>
+            <w:r>
+              <w:rPr>
+                <w:rFonts w:ascii="DejaVu Sans" w:hAnsi="DejaVu Sans" w:eastAsia="DejaVu Sans" w:cs="DejaVu Sans"/>
                 <w:i w:val="false"/>
                 <w:b w:val="false"/>
                 <w:u w:val="none"/>
@@ -1377,20 +1377,20 @@
           </w:tcPr>
           <w:p>
             <w:pPr>
-              <w:jc w:val="right"/>
-              <w:keepNext/>
-              <w:pBdr>
-                <w:bottom w:val="none" w:sz="0" w:space="0" w:color="000000"/>
-                <w:top w:val="none" w:sz="0" w:space="0" w:color="000000"/>
-                <w:left w:val="none" w:sz="0" w:space="0" w:color="000000"/>
-                <w:right w:val="none" w:sz="0" w:space="0" w:color="000000"/>
-              </w:pBdr>
-              <w:spacing w:after="100" w:before="100" w:line="216"/>
-              <w:ind w:firstLine="0" w:left="100" w:right="100"/>
-            </w:pPr>
-            <w:r>
-              <w:rPr>
-                <w:rFonts w:ascii="Helvetica" w:hAnsi="Helvetica" w:eastAsia="Helvetica" w:cs="Helvetica"/>
+              <w:pStyle w:val="Normal"/>
+              <w:jc w:val="right"/>
+              <w:pBdr>
+                <w:bottom w:val="none" w:sz="0" w:space="0" w:color="000000"/>
+                <w:top w:val="none" w:sz="0" w:space="0" w:color="000000"/>
+                <w:left w:val="none" w:sz="0" w:space="0" w:color="000000"/>
+                <w:right w:val="none" w:sz="0" w:space="0" w:color="000000"/>
+              </w:pBdr>
+              <w:spacing w:after="100" w:before="100" w:line="216"/>
+              <w:ind w:firstLine="0" w:left="100" w:right="100"/>
+            </w:pPr>
+            <w:r>
+              <w:rPr>
+                <w:rFonts w:ascii="DejaVu Sans" w:hAnsi="DejaVu Sans" w:eastAsia="DejaVu Sans" w:cs="DejaVu Sans"/>
                 <w:i w:val="false"/>
                 <w:b w:val="false"/>
                 <w:u w:val="none"/>
@@ -1421,20 +1421,20 @@
           </w:tcPr>
           <w:p>
             <w:pPr>
-              <w:jc w:val="right"/>
-              <w:keepNext/>
-              <w:pBdr>
-                <w:bottom w:val="none" w:sz="0" w:space="0" w:color="000000"/>
-                <w:top w:val="none" w:sz="0" w:space="0" w:color="000000"/>
-                <w:left w:val="none" w:sz="0" w:space="0" w:color="000000"/>
-                <w:right w:val="none" w:sz="0" w:space="0" w:color="000000"/>
-              </w:pBdr>
-              <w:spacing w:after="100" w:before="100" w:line="216"/>
-              <w:ind w:firstLine="0" w:left="100" w:right="100"/>
-            </w:pPr>
-            <w:r>
-              <w:rPr>
-                <w:rFonts w:ascii="Helvetica" w:hAnsi="Helvetica" w:eastAsia="Helvetica" w:cs="Helvetica"/>
+              <w:pStyle w:val="Normal"/>
+              <w:jc w:val="right"/>
+              <w:pBdr>
+                <w:bottom w:val="none" w:sz="0" w:space="0" w:color="000000"/>
+                <w:top w:val="none" w:sz="0" w:space="0" w:color="000000"/>
+                <w:left w:val="none" w:sz="0" w:space="0" w:color="000000"/>
+                <w:right w:val="none" w:sz="0" w:space="0" w:color="000000"/>
+              </w:pBdr>
+              <w:spacing w:after="100" w:before="100" w:line="216"/>
+              <w:ind w:firstLine="0" w:left="100" w:right="100"/>
+            </w:pPr>
+            <w:r>
+              <w:rPr>
+                <w:rFonts w:ascii="DejaVu Sans" w:hAnsi="DejaVu Sans" w:eastAsia="DejaVu Sans" w:cs="DejaVu Sans"/>
                 <w:i w:val="false"/>
                 <w:b w:val="false"/>
                 <w:u w:val="none"/>
@@ -1465,20 +1465,20 @@
           </w:tcPr>
           <w:p>
             <w:pPr>
-              <w:jc w:val="right"/>
-              <w:keepNext/>
-              <w:pBdr>
-                <w:bottom w:val="none" w:sz="0" w:space="0" w:color="000000"/>
-                <w:top w:val="none" w:sz="0" w:space="0" w:color="000000"/>
-                <w:left w:val="none" w:sz="0" w:space="0" w:color="000000"/>
-                <w:right w:val="none" w:sz="0" w:space="0" w:color="000000"/>
-              </w:pBdr>
-              <w:spacing w:after="100" w:before="100" w:line="216"/>
-              <w:ind w:firstLine="0" w:left="100" w:right="100"/>
-            </w:pPr>
-            <w:r>
-              <w:rPr>
-                <w:rFonts w:ascii="Helvetica" w:hAnsi="Helvetica" w:eastAsia="Helvetica" w:cs="Helvetica"/>
+              <w:pStyle w:val="Normal"/>
+              <w:jc w:val="right"/>
+              <w:pBdr>
+                <w:bottom w:val="none" w:sz="0" w:space="0" w:color="000000"/>
+                <w:top w:val="none" w:sz="0" w:space="0" w:color="000000"/>
+                <w:left w:val="none" w:sz="0" w:space="0" w:color="000000"/>
+                <w:right w:val="none" w:sz="0" w:space="0" w:color="000000"/>
+              </w:pBdr>
+              <w:spacing w:after="100" w:before="100" w:line="216"/>
+              <w:ind w:firstLine="0" w:left="100" w:right="100"/>
+            </w:pPr>
+            <w:r>
+              <w:rPr>
+                <w:rFonts w:ascii="DejaVu Sans" w:hAnsi="DejaVu Sans" w:eastAsia="DejaVu Sans" w:cs="DejaVu Sans"/>
                 <w:i w:val="false"/>
                 <w:b w:val="false"/>
                 <w:u w:val="none"/>
@@ -1509,20 +1509,20 @@
           </w:tcPr>
           <w:p>
             <w:pPr>
-              <w:jc w:val="right"/>
-              <w:keepNext/>
-              <w:pBdr>
-                <w:bottom w:val="none" w:sz="0" w:space="0" w:color="000000"/>
-                <w:top w:val="none" w:sz="0" w:space="0" w:color="000000"/>
-                <w:left w:val="none" w:sz="0" w:space="0" w:color="000000"/>
-                <w:right w:val="none" w:sz="0" w:space="0" w:color="000000"/>
-              </w:pBdr>
-              <w:spacing w:after="100" w:before="100" w:line="216"/>
-              <w:ind w:firstLine="0" w:left="100" w:right="100"/>
-            </w:pPr>
-            <w:r>
-              <w:rPr>
-                <w:rFonts w:ascii="Helvetica" w:hAnsi="Helvetica" w:eastAsia="Helvetica" w:cs="Helvetica"/>
+              <w:pStyle w:val="Normal"/>
+              <w:jc w:val="right"/>
+              <w:pBdr>
+                <w:bottom w:val="none" w:sz="0" w:space="0" w:color="000000"/>
+                <w:top w:val="none" w:sz="0" w:space="0" w:color="000000"/>
+                <w:left w:val="none" w:sz="0" w:space="0" w:color="000000"/>
+                <w:right w:val="none" w:sz="0" w:space="0" w:color="000000"/>
+              </w:pBdr>
+              <w:spacing w:after="100" w:before="100" w:line="216"/>
+              <w:ind w:firstLine="0" w:left="100" w:right="100"/>
+            </w:pPr>
+            <w:r>
+              <w:rPr>
+                <w:rFonts w:ascii="DejaVu Sans" w:hAnsi="DejaVu Sans" w:eastAsia="DejaVu Sans" w:cs="DejaVu Sans"/>
                 <w:i w:val="false"/>
                 <w:b w:val="false"/>
                 <w:u w:val="none"/>
@@ -1553,20 +1553,20 @@
           </w:tcPr>
           <w:p>
             <w:pPr>
-              <w:jc w:val="right"/>
-              <w:keepNext/>
-              <w:pBdr>
-                <w:bottom w:val="none" w:sz="0" w:space="0" w:color="000000"/>
-                <w:top w:val="none" w:sz="0" w:space="0" w:color="000000"/>
-                <w:left w:val="none" w:sz="0" w:space="0" w:color="000000"/>
-                <w:right w:val="none" w:sz="0" w:space="0" w:color="000000"/>
-              </w:pBdr>
-              <w:spacing w:after="100" w:before="100" w:line="216"/>
-              <w:ind w:firstLine="0" w:left="100" w:right="100"/>
-            </w:pPr>
-            <w:r>
-              <w:rPr>
-                <w:rFonts w:ascii="Helvetica" w:hAnsi="Helvetica" w:eastAsia="Helvetica" w:cs="Helvetica"/>
+              <w:pStyle w:val="Normal"/>
+              <w:jc w:val="right"/>
+              <w:pBdr>
+                <w:bottom w:val="none" w:sz="0" w:space="0" w:color="000000"/>
+                <w:top w:val="none" w:sz="0" w:space="0" w:color="000000"/>
+                <w:left w:val="none" w:sz="0" w:space="0" w:color="000000"/>
+                <w:right w:val="none" w:sz="0" w:space="0" w:color="000000"/>
+              </w:pBdr>
+              <w:spacing w:after="100" w:before="100" w:line="216"/>
+              <w:ind w:firstLine="0" w:left="100" w:right="100"/>
+            </w:pPr>
+            <w:r>
+              <w:rPr>
+                <w:rFonts w:ascii="DejaVu Sans" w:hAnsi="DejaVu Sans" w:eastAsia="DejaVu Sans" w:cs="DejaVu Sans"/>
                 <w:i w:val="false"/>
                 <w:b w:val="false"/>
                 <w:u w:val="none"/>
@@ -1597,20 +1597,20 @@
           </w:tcPr>
           <w:p>
             <w:pPr>
-              <w:jc w:val="right"/>
-              <w:keepNext/>
-              <w:pBdr>
-                <w:bottom w:val="none" w:sz="0" w:space="0" w:color="000000"/>
-                <w:top w:val="none" w:sz="0" w:space="0" w:color="000000"/>
-                <w:left w:val="none" w:sz="0" w:space="0" w:color="000000"/>
-                <w:right w:val="none" w:sz="0" w:space="0" w:color="000000"/>
-              </w:pBdr>
-              <w:spacing w:after="100" w:before="100" w:line="216"/>
-              <w:ind w:firstLine="0" w:left="100" w:right="100"/>
-            </w:pPr>
-            <w:r>
-              <w:rPr>
-                <w:rFonts w:ascii="Helvetica" w:hAnsi="Helvetica" w:eastAsia="Helvetica" w:cs="Helvetica"/>
+              <w:pStyle w:val="Normal"/>
+              <w:jc w:val="right"/>
+              <w:pBdr>
+                <w:bottom w:val="none" w:sz="0" w:space="0" w:color="000000"/>
+                <w:top w:val="none" w:sz="0" w:space="0" w:color="000000"/>
+                <w:left w:val="none" w:sz="0" w:space="0" w:color="000000"/>
+                <w:right w:val="none" w:sz="0" w:space="0" w:color="000000"/>
+              </w:pBdr>
+              <w:spacing w:after="100" w:before="100" w:line="216"/>
+              <w:ind w:firstLine="0" w:left="100" w:right="100"/>
+            </w:pPr>
+            <w:r>
+              <w:rPr>
+                <w:rFonts w:ascii="DejaVu Sans" w:hAnsi="DejaVu Sans" w:eastAsia="DejaVu Sans" w:cs="DejaVu Sans"/>
                 <w:i w:val="false"/>
                 <w:b w:val="false"/>
                 <w:u w:val="none"/>
@@ -1625,8 +1625,7 @@
       </w:tr>
       <w:tr>
         <w:trPr>
-          <w:cantSplit/>
-          <w:trHeight w:val="572" w:hRule="auto"/>
+          <w:trHeight w:val="581" w:hRule="auto"/>
         </w:trPr>
         body 5
         <w:tc>
@@ -1648,20 +1647,20 @@
           </w:tcPr>
           <w:p>
             <w:pPr>
+              <w:pStyle w:val="Normal"/>
               <w:jc w:val="left"/>
-              <w:keepNext/>
-              <w:pBdr>
-                <w:bottom w:val="none" w:sz="0" w:space="0" w:color="000000"/>
-                <w:top w:val="none" w:sz="0" w:space="0" w:color="000000"/>
-                <w:left w:val="none" w:sz="0" w:space="0" w:color="000000"/>
-                <w:right w:val="none" w:sz="0" w:space="0" w:color="000000"/>
-              </w:pBdr>
-              <w:spacing w:after="100" w:before="100" w:line="216"/>
-              <w:ind w:firstLine="0" w:left="100" w:right="100"/>
-            </w:pPr>
-            <w:r>
-              <w:rPr>
-                <w:rFonts w:ascii="Helvetica" w:hAnsi="Helvetica" w:eastAsia="Helvetica" w:cs="Helvetica"/>
+              <w:pBdr>
+                <w:bottom w:val="none" w:sz="0" w:space="0" w:color="000000"/>
+                <w:top w:val="none" w:sz="0" w:space="0" w:color="000000"/>
+                <w:left w:val="none" w:sz="0" w:space="0" w:color="000000"/>
+                <w:right w:val="none" w:sz="0" w:space="0" w:color="000000"/>
+              </w:pBdr>
+              <w:spacing w:after="100" w:before="100" w:line="216"/>
+              <w:ind w:firstLine="0" w:left="100" w:right="100"/>
+            </w:pPr>
+            <w:r>
+              <w:rPr>
+                <w:rFonts w:ascii="DejaVu Sans" w:hAnsi="DejaVu Sans" w:eastAsia="DejaVu Sans" w:cs="DejaVu Sans"/>
                 <w:i w:val="false"/>
                 <w:b w:val="false"/>
                 <w:u w:val="none"/>
@@ -1692,20 +1691,20 @@
           </w:tcPr>
           <w:p>
             <w:pPr>
-              <w:jc w:val="right"/>
-              <w:keepNext/>
-              <w:pBdr>
-                <w:bottom w:val="none" w:sz="0" w:space="0" w:color="000000"/>
-                <w:top w:val="none" w:sz="0" w:space="0" w:color="000000"/>
-                <w:left w:val="none" w:sz="0" w:space="0" w:color="000000"/>
-                <w:right w:val="none" w:sz="0" w:space="0" w:color="000000"/>
-              </w:pBdr>
-              <w:spacing w:after="100" w:before="100" w:line="216"/>
-              <w:ind w:firstLine="0" w:left="100" w:right="100"/>
-            </w:pPr>
-            <w:r>
-              <w:rPr>
-                <w:rFonts w:ascii="Helvetica" w:hAnsi="Helvetica" w:eastAsia="Helvetica" w:cs="Helvetica"/>
+              <w:pStyle w:val="Normal"/>
+              <w:jc w:val="right"/>
+              <w:pBdr>
+                <w:bottom w:val="none" w:sz="0" w:space="0" w:color="000000"/>
+                <w:top w:val="none" w:sz="0" w:space="0" w:color="000000"/>
+                <w:left w:val="none" w:sz="0" w:space="0" w:color="000000"/>
+                <w:right w:val="none" w:sz="0" w:space="0" w:color="000000"/>
+              </w:pBdr>
+              <w:spacing w:after="100" w:before="100" w:line="216"/>
+              <w:ind w:firstLine="0" w:left="100" w:right="100"/>
+            </w:pPr>
+            <w:r>
+              <w:rPr>
+                <w:rFonts w:ascii="DejaVu Sans" w:hAnsi="DejaVu Sans" w:eastAsia="DejaVu Sans" w:cs="DejaVu Sans"/>
                 <w:i w:val="false"/>
                 <w:b w:val="false"/>
                 <w:u w:val="none"/>
@@ -1736,20 +1735,20 @@
           </w:tcPr>
           <w:p>
             <w:pPr>
-              <w:jc w:val="right"/>
-              <w:keepNext/>
-              <w:pBdr>
-                <w:bottom w:val="none" w:sz="0" w:space="0" w:color="000000"/>
-                <w:top w:val="none" w:sz="0" w:space="0" w:color="000000"/>
-                <w:left w:val="none" w:sz="0" w:space="0" w:color="000000"/>
-                <w:right w:val="none" w:sz="0" w:space="0" w:color="000000"/>
-              </w:pBdr>
-              <w:spacing w:after="100" w:before="100" w:line="216"/>
-              <w:ind w:firstLine="0" w:left="100" w:right="100"/>
-            </w:pPr>
-            <w:r>
-              <w:rPr>
-                <w:rFonts w:ascii="Helvetica" w:hAnsi="Helvetica" w:eastAsia="Helvetica" w:cs="Helvetica"/>
+              <w:pStyle w:val="Normal"/>
+              <w:jc w:val="right"/>
+              <w:pBdr>
+                <w:bottom w:val="none" w:sz="0" w:space="0" w:color="000000"/>
+                <w:top w:val="none" w:sz="0" w:space="0" w:color="000000"/>
+                <w:left w:val="none" w:sz="0" w:space="0" w:color="000000"/>
+                <w:right w:val="none" w:sz="0" w:space="0" w:color="000000"/>
+              </w:pBdr>
+              <w:spacing w:after="100" w:before="100" w:line="216"/>
+              <w:ind w:firstLine="0" w:left="100" w:right="100"/>
+            </w:pPr>
+            <w:r>
+              <w:rPr>
+                <w:rFonts w:ascii="DejaVu Sans" w:hAnsi="DejaVu Sans" w:eastAsia="DejaVu Sans" w:cs="DejaVu Sans"/>
                 <w:i w:val="false"/>
                 <w:b w:val="false"/>
                 <w:u w:val="none"/>
@@ -1780,20 +1779,20 @@
           </w:tcPr>
           <w:p>
             <w:pPr>
-              <w:jc w:val="right"/>
-              <w:keepNext/>
-              <w:pBdr>
-                <w:bottom w:val="none" w:sz="0" w:space="0" w:color="000000"/>
-                <w:top w:val="none" w:sz="0" w:space="0" w:color="000000"/>
-                <w:left w:val="none" w:sz="0" w:space="0" w:color="000000"/>
-                <w:right w:val="none" w:sz="0" w:space="0" w:color="000000"/>
-              </w:pBdr>
-              <w:spacing w:after="100" w:before="100" w:line="216"/>
-              <w:ind w:firstLine="0" w:left="100" w:right="100"/>
-            </w:pPr>
-            <w:r>
-              <w:rPr>
-                <w:rFonts w:ascii="Helvetica" w:hAnsi="Helvetica" w:eastAsia="Helvetica" w:cs="Helvetica"/>
+              <w:pStyle w:val="Normal"/>
+              <w:jc w:val="right"/>
+              <w:pBdr>
+                <w:bottom w:val="none" w:sz="0" w:space="0" w:color="000000"/>
+                <w:top w:val="none" w:sz="0" w:space="0" w:color="000000"/>
+                <w:left w:val="none" w:sz="0" w:space="0" w:color="000000"/>
+                <w:right w:val="none" w:sz="0" w:space="0" w:color="000000"/>
+              </w:pBdr>
+              <w:spacing w:after="100" w:before="100" w:line="216"/>
+              <w:ind w:firstLine="0" w:left="100" w:right="100"/>
+            </w:pPr>
+            <w:r>
+              <w:rPr>
+                <w:rFonts w:ascii="DejaVu Sans" w:hAnsi="DejaVu Sans" w:eastAsia="DejaVu Sans" w:cs="DejaVu Sans"/>
                 <w:i w:val="false"/>
                 <w:b w:val="false"/>
                 <w:u w:val="none"/>
@@ -1824,20 +1823,20 @@
           </w:tcPr>
           <w:p>
             <w:pPr>
-              <w:jc w:val="right"/>
-              <w:keepNext/>
-              <w:pBdr>
-                <w:bottom w:val="none" w:sz="0" w:space="0" w:color="000000"/>
-                <w:top w:val="none" w:sz="0" w:space="0" w:color="000000"/>
-                <w:left w:val="none" w:sz="0" w:space="0" w:color="000000"/>
-                <w:right w:val="none" w:sz="0" w:space="0" w:color="000000"/>
-              </w:pBdr>
-              <w:spacing w:after="100" w:before="100" w:line="216"/>
-              <w:ind w:firstLine="0" w:left="100" w:right="100"/>
-            </w:pPr>
-            <w:r>
-              <w:rPr>
-                <w:rFonts w:ascii="Helvetica" w:hAnsi="Helvetica" w:eastAsia="Helvetica" w:cs="Helvetica"/>
+              <w:pStyle w:val="Normal"/>
+              <w:jc w:val="right"/>
+              <w:pBdr>
+                <w:bottom w:val="none" w:sz="0" w:space="0" w:color="000000"/>
+                <w:top w:val="none" w:sz="0" w:space="0" w:color="000000"/>
+                <w:left w:val="none" w:sz="0" w:space="0" w:color="000000"/>
+                <w:right w:val="none" w:sz="0" w:space="0" w:color="000000"/>
+              </w:pBdr>
+              <w:spacing w:after="100" w:before="100" w:line="216"/>
+              <w:ind w:firstLine="0" w:left="100" w:right="100"/>
+            </w:pPr>
+            <w:r>
+              <w:rPr>
+                <w:rFonts w:ascii="DejaVu Sans" w:hAnsi="DejaVu Sans" w:eastAsia="DejaVu Sans" w:cs="DejaVu Sans"/>
                 <w:i w:val="false"/>
                 <w:b w:val="false"/>
                 <w:u w:val="none"/>
@@ -1868,20 +1867,20 @@
           </w:tcPr>
           <w:p>
             <w:pPr>
-              <w:jc w:val="right"/>
-              <w:keepNext/>
-              <w:pBdr>
-                <w:bottom w:val="none" w:sz="0" w:space="0" w:color="000000"/>
-                <w:top w:val="none" w:sz="0" w:space="0" w:color="000000"/>
-                <w:left w:val="none" w:sz="0" w:space="0" w:color="000000"/>
-                <w:right w:val="none" w:sz="0" w:space="0" w:color="000000"/>
-              </w:pBdr>
-              <w:spacing w:after="100" w:before="100" w:line="216"/>
-              <w:ind w:firstLine="0" w:left="100" w:right="100"/>
-            </w:pPr>
-            <w:r>
-              <w:rPr>
-                <w:rFonts w:ascii="Helvetica" w:hAnsi="Helvetica" w:eastAsia="Helvetica" w:cs="Helvetica"/>
+              <w:pStyle w:val="Normal"/>
+              <w:jc w:val="right"/>
+              <w:pBdr>
+                <w:bottom w:val="none" w:sz="0" w:space="0" w:color="000000"/>
+                <w:top w:val="none" w:sz="0" w:space="0" w:color="000000"/>
+                <w:left w:val="none" w:sz="0" w:space="0" w:color="000000"/>
+                <w:right w:val="none" w:sz="0" w:space="0" w:color="000000"/>
+              </w:pBdr>
+              <w:spacing w:after="100" w:before="100" w:line="216"/>
+              <w:ind w:firstLine="0" w:left="100" w:right="100"/>
+            </w:pPr>
+            <w:r>
+              <w:rPr>
+                <w:rFonts w:ascii="DejaVu Sans" w:hAnsi="DejaVu Sans" w:eastAsia="DejaVu Sans" w:cs="DejaVu Sans"/>
                 <w:i w:val="false"/>
                 <w:b w:val="false"/>
                 <w:u w:val="none"/>
@@ -1912,20 +1911,20 @@
           </w:tcPr>
           <w:p>
             <w:pPr>
-              <w:jc w:val="right"/>
-              <w:keepNext/>
-              <w:pBdr>
-                <w:bottom w:val="none" w:sz="0" w:space="0" w:color="000000"/>
-                <w:top w:val="none" w:sz="0" w:space="0" w:color="000000"/>
-                <w:left w:val="none" w:sz="0" w:space="0" w:color="000000"/>
-                <w:right w:val="none" w:sz="0" w:space="0" w:color="000000"/>
-              </w:pBdr>
-              <w:spacing w:after="100" w:before="100" w:line="216"/>
-              <w:ind w:firstLine="0" w:left="100" w:right="100"/>
-            </w:pPr>
-            <w:r>
-              <w:rPr>
-                <w:rFonts w:ascii="Helvetica" w:hAnsi="Helvetica" w:eastAsia="Helvetica" w:cs="Helvetica"/>
+              <w:pStyle w:val="Normal"/>
+              <w:jc w:val="right"/>
+              <w:pBdr>
+                <w:bottom w:val="none" w:sz="0" w:space="0" w:color="000000"/>
+                <w:top w:val="none" w:sz="0" w:space="0" w:color="000000"/>
+                <w:left w:val="none" w:sz="0" w:space="0" w:color="000000"/>
+                <w:right w:val="none" w:sz="0" w:space="0" w:color="000000"/>
+              </w:pBdr>
+              <w:spacing w:after="100" w:before="100" w:line="216"/>
+              <w:ind w:firstLine="0" w:left="100" w:right="100"/>
+            </w:pPr>
+            <w:r>
+              <w:rPr>
+                <w:rFonts w:ascii="DejaVu Sans" w:hAnsi="DejaVu Sans" w:eastAsia="DejaVu Sans" w:cs="DejaVu Sans"/>
                 <w:i w:val="false"/>
                 <w:b w:val="false"/>
                 <w:u w:val="none"/>
@@ -1940,8 +1939,7 @@
       </w:tr>
       <w:tr>
         <w:trPr>
-          <w:cantSplit/>
-          <w:trHeight w:val="573" w:hRule="auto"/>
+          <w:trHeight w:val="581" w:hRule="auto"/>
         </w:trPr>
         body 6
         <w:tc>
@@ -1963,20 +1961,20 @@
           </w:tcPr>
           <w:p>
             <w:pPr>
+              <w:pStyle w:val="Normal"/>
               <w:jc w:val="left"/>
-              <w:keepNext/>
-              <w:pBdr>
-                <w:bottom w:val="none" w:sz="0" w:space="0" w:color="000000"/>
-                <w:top w:val="none" w:sz="0" w:space="0" w:color="000000"/>
-                <w:left w:val="none" w:sz="0" w:space="0" w:color="000000"/>
-                <w:right w:val="none" w:sz="0" w:space="0" w:color="000000"/>
-              </w:pBdr>
-              <w:spacing w:after="100" w:before="100" w:line="216"/>
-              <w:ind w:firstLine="0" w:left="100" w:right="100"/>
-            </w:pPr>
-            <w:r>
-              <w:rPr>
-                <w:rFonts w:ascii="Helvetica" w:hAnsi="Helvetica" w:eastAsia="Helvetica" w:cs="Helvetica"/>
+              <w:pBdr>
+                <w:bottom w:val="none" w:sz="0" w:space="0" w:color="000000"/>
+                <w:top w:val="none" w:sz="0" w:space="0" w:color="000000"/>
+                <w:left w:val="none" w:sz="0" w:space="0" w:color="000000"/>
+                <w:right w:val="none" w:sz="0" w:space="0" w:color="000000"/>
+              </w:pBdr>
+              <w:spacing w:after="100" w:before="100" w:line="216"/>
+              <w:ind w:firstLine="0" w:left="100" w:right="100"/>
+            </w:pPr>
+            <w:r>
+              <w:rPr>
+                <w:rFonts w:ascii="DejaVu Sans" w:hAnsi="DejaVu Sans" w:eastAsia="DejaVu Sans" w:cs="DejaVu Sans"/>
                 <w:i w:val="false"/>
                 <w:b w:val="false"/>
                 <w:u w:val="none"/>
@@ -2007,20 +2005,20 @@
           </w:tcPr>
           <w:p>
             <w:pPr>
-              <w:jc w:val="right"/>
-              <w:keepNext/>
-              <w:pBdr>
-                <w:bottom w:val="none" w:sz="0" w:space="0" w:color="000000"/>
-                <w:top w:val="none" w:sz="0" w:space="0" w:color="000000"/>
-                <w:left w:val="none" w:sz="0" w:space="0" w:color="000000"/>
-                <w:right w:val="none" w:sz="0" w:space="0" w:color="000000"/>
-              </w:pBdr>
-              <w:spacing w:after="100" w:before="100" w:line="216"/>
-              <w:ind w:firstLine="0" w:left="100" w:right="100"/>
-            </w:pPr>
-            <w:r>
-              <w:rPr>
-                <w:rFonts w:ascii="Helvetica" w:hAnsi="Helvetica" w:eastAsia="Helvetica" w:cs="Helvetica"/>
+              <w:pStyle w:val="Normal"/>
+              <w:jc w:val="right"/>
+              <w:pBdr>
+                <w:bottom w:val="none" w:sz="0" w:space="0" w:color="000000"/>
+                <w:top w:val="none" w:sz="0" w:space="0" w:color="000000"/>
+                <w:left w:val="none" w:sz="0" w:space="0" w:color="000000"/>
+                <w:right w:val="none" w:sz="0" w:space="0" w:color="000000"/>
+              </w:pBdr>
+              <w:spacing w:after="100" w:before="100" w:line="216"/>
+              <w:ind w:firstLine="0" w:left="100" w:right="100"/>
+            </w:pPr>
+            <w:r>
+              <w:rPr>
+                <w:rFonts w:ascii="DejaVu Sans" w:hAnsi="DejaVu Sans" w:eastAsia="DejaVu Sans" w:cs="DejaVu Sans"/>
                 <w:i w:val="false"/>
                 <w:b w:val="false"/>
                 <w:u w:val="none"/>
@@ -2051,20 +2049,20 @@
           </w:tcPr>
           <w:p>
             <w:pPr>
-              <w:jc w:val="right"/>
-              <w:keepNext/>
-              <w:pBdr>
-                <w:bottom w:val="none" w:sz="0" w:space="0" w:color="000000"/>
-                <w:top w:val="none" w:sz="0" w:space="0" w:color="000000"/>
-                <w:left w:val="none" w:sz="0" w:space="0" w:color="000000"/>
-                <w:right w:val="none" w:sz="0" w:space="0" w:color="000000"/>
-              </w:pBdr>
-              <w:spacing w:after="100" w:before="100" w:line="216"/>
-              <w:ind w:firstLine="0" w:left="100" w:right="100"/>
-            </w:pPr>
-            <w:r>
-              <w:rPr>
-                <w:rFonts w:ascii="Helvetica" w:hAnsi="Helvetica" w:eastAsia="Helvetica" w:cs="Helvetica"/>
+              <w:pStyle w:val="Normal"/>
+              <w:jc w:val="right"/>
+              <w:pBdr>
+                <w:bottom w:val="none" w:sz="0" w:space="0" w:color="000000"/>
+                <w:top w:val="none" w:sz="0" w:space="0" w:color="000000"/>
+                <w:left w:val="none" w:sz="0" w:space="0" w:color="000000"/>
+                <w:right w:val="none" w:sz="0" w:space="0" w:color="000000"/>
+              </w:pBdr>
+              <w:spacing w:after="100" w:before="100" w:line="216"/>
+              <w:ind w:firstLine="0" w:left="100" w:right="100"/>
+            </w:pPr>
+            <w:r>
+              <w:rPr>
+                <w:rFonts w:ascii="DejaVu Sans" w:hAnsi="DejaVu Sans" w:eastAsia="DejaVu Sans" w:cs="DejaVu Sans"/>
                 <w:i w:val="false"/>
                 <w:b w:val="false"/>
                 <w:u w:val="none"/>
@@ -2095,20 +2093,20 @@
           </w:tcPr>
           <w:p>
             <w:pPr>
-              <w:jc w:val="right"/>
-              <w:keepNext/>
-              <w:pBdr>
-                <w:bottom w:val="none" w:sz="0" w:space="0" w:color="000000"/>
-                <w:top w:val="none" w:sz="0" w:space="0" w:color="000000"/>
-                <w:left w:val="none" w:sz="0" w:space="0" w:color="000000"/>
-                <w:right w:val="none" w:sz="0" w:space="0" w:color="000000"/>
-              </w:pBdr>
-              <w:spacing w:after="100" w:before="100" w:line="216"/>
-              <w:ind w:firstLine="0" w:left="100" w:right="100"/>
-            </w:pPr>
-            <w:r>
-              <w:rPr>
-                <w:rFonts w:ascii="Helvetica" w:hAnsi="Helvetica" w:eastAsia="Helvetica" w:cs="Helvetica"/>
+              <w:pStyle w:val="Normal"/>
+              <w:jc w:val="right"/>
+              <w:pBdr>
+                <w:bottom w:val="none" w:sz="0" w:space="0" w:color="000000"/>
+                <w:top w:val="none" w:sz="0" w:space="0" w:color="000000"/>
+                <w:left w:val="none" w:sz="0" w:space="0" w:color="000000"/>
+                <w:right w:val="none" w:sz="0" w:space="0" w:color="000000"/>
+              </w:pBdr>
+              <w:spacing w:after="100" w:before="100" w:line="216"/>
+              <w:ind w:firstLine="0" w:left="100" w:right="100"/>
+            </w:pPr>
+            <w:r>
+              <w:rPr>
+                <w:rFonts w:ascii="DejaVu Sans" w:hAnsi="DejaVu Sans" w:eastAsia="DejaVu Sans" w:cs="DejaVu Sans"/>
                 <w:i w:val="false"/>
                 <w:b w:val="false"/>
                 <w:u w:val="none"/>
@@ -2139,20 +2137,20 @@
           </w:tcPr>
           <w:p>
             <w:pPr>
-              <w:jc w:val="right"/>
-              <w:keepNext/>
-              <w:pBdr>
-                <w:bottom w:val="none" w:sz="0" w:space="0" w:color="000000"/>
-                <w:top w:val="none" w:sz="0" w:space="0" w:color="000000"/>
-                <w:left w:val="none" w:sz="0" w:space="0" w:color="000000"/>
-                <w:right w:val="none" w:sz="0" w:space="0" w:color="000000"/>
-              </w:pBdr>
-              <w:spacing w:after="100" w:before="100" w:line="216"/>
-              <w:ind w:firstLine="0" w:left="100" w:right="100"/>
-            </w:pPr>
-            <w:r>
-              <w:rPr>
-                <w:rFonts w:ascii="Helvetica" w:hAnsi="Helvetica" w:eastAsia="Helvetica" w:cs="Helvetica"/>
+              <w:pStyle w:val="Normal"/>
+              <w:jc w:val="right"/>
+              <w:pBdr>
+                <w:bottom w:val="none" w:sz="0" w:space="0" w:color="000000"/>
+                <w:top w:val="none" w:sz="0" w:space="0" w:color="000000"/>
+                <w:left w:val="none" w:sz="0" w:space="0" w:color="000000"/>
+                <w:right w:val="none" w:sz="0" w:space="0" w:color="000000"/>
+              </w:pBdr>
+              <w:spacing w:after="100" w:before="100" w:line="216"/>
+              <w:ind w:firstLine="0" w:left="100" w:right="100"/>
+            </w:pPr>
+            <w:r>
+              <w:rPr>
+                <w:rFonts w:ascii="DejaVu Sans" w:hAnsi="DejaVu Sans" w:eastAsia="DejaVu Sans" w:cs="DejaVu Sans"/>
                 <w:i w:val="false"/>
                 <w:b w:val="false"/>
                 <w:u w:val="none"/>
@@ -2183,20 +2181,20 @@
           </w:tcPr>
           <w:p>
             <w:pPr>
-              <w:jc w:val="right"/>
-              <w:keepNext/>
-              <w:pBdr>
-                <w:bottom w:val="none" w:sz="0" w:space="0" w:color="000000"/>
-                <w:top w:val="none" w:sz="0" w:space="0" w:color="000000"/>
-                <w:left w:val="none" w:sz="0" w:space="0" w:color="000000"/>
-                <w:right w:val="none" w:sz="0" w:space="0" w:color="000000"/>
-              </w:pBdr>
-              <w:spacing w:after="100" w:before="100" w:line="216"/>
-              <w:ind w:firstLine="0" w:left="100" w:right="100"/>
-            </w:pPr>
-            <w:r>
-              <w:rPr>
-                <w:rFonts w:ascii="Helvetica" w:hAnsi="Helvetica" w:eastAsia="Helvetica" w:cs="Helvetica"/>
+              <w:pStyle w:val="Normal"/>
+              <w:jc w:val="right"/>
+              <w:pBdr>
+                <w:bottom w:val="none" w:sz="0" w:space="0" w:color="000000"/>
+                <w:top w:val="none" w:sz="0" w:space="0" w:color="000000"/>
+                <w:left w:val="none" w:sz="0" w:space="0" w:color="000000"/>
+                <w:right w:val="none" w:sz="0" w:space="0" w:color="000000"/>
+              </w:pBdr>
+              <w:spacing w:after="100" w:before="100" w:line="216"/>
+              <w:ind w:firstLine="0" w:left="100" w:right="100"/>
+            </w:pPr>
+            <w:r>
+              <w:rPr>
+                <w:rFonts w:ascii="DejaVu Sans" w:hAnsi="DejaVu Sans" w:eastAsia="DejaVu Sans" w:cs="DejaVu Sans"/>
                 <w:i w:val="false"/>
                 <w:b w:val="false"/>
                 <w:u w:val="none"/>
@@ -2227,20 +2225,20 @@
           </w:tcPr>
           <w:p>
             <w:pPr>
-              <w:jc w:val="right"/>
-              <w:keepNext/>
-              <w:pBdr>
-                <w:bottom w:val="none" w:sz="0" w:space="0" w:color="000000"/>
-                <w:top w:val="none" w:sz="0" w:space="0" w:color="000000"/>
-                <w:left w:val="none" w:sz="0" w:space="0" w:color="000000"/>
-                <w:right w:val="none" w:sz="0" w:space="0" w:color="000000"/>
-              </w:pBdr>
-              <w:spacing w:after="100" w:before="100" w:line="216"/>
-              <w:ind w:firstLine="0" w:left="100" w:right="100"/>
-            </w:pPr>
-            <w:r>
-              <w:rPr>
-                <w:rFonts w:ascii="Helvetica" w:hAnsi="Helvetica" w:eastAsia="Helvetica" w:cs="Helvetica"/>
+              <w:pStyle w:val="Normal"/>
+              <w:jc w:val="right"/>
+              <w:pBdr>
+                <w:bottom w:val="none" w:sz="0" w:space="0" w:color="000000"/>
+                <w:top w:val="none" w:sz="0" w:space="0" w:color="000000"/>
+                <w:left w:val="none" w:sz="0" w:space="0" w:color="000000"/>
+                <w:right w:val="none" w:sz="0" w:space="0" w:color="000000"/>
+              </w:pBdr>
+              <w:spacing w:after="100" w:before="100" w:line="216"/>
+              <w:ind w:firstLine="0" w:left="100" w:right="100"/>
+            </w:pPr>
+            <w:r>
+              <w:rPr>
+                <w:rFonts w:ascii="DejaVu Sans" w:hAnsi="DejaVu Sans" w:eastAsia="DejaVu Sans" w:cs="DejaVu Sans"/>
                 <w:i w:val="false"/>
                 <w:b w:val="false"/>
                 <w:u w:val="none"/>
@@ -2255,8 +2253,7 @@
       </w:tr>
       <w:tr>
         <w:trPr>
-          <w:cantSplit/>
-          <w:trHeight w:val="585" w:hRule="auto"/>
+          <w:trHeight w:val="587" w:hRule="auto"/>
         </w:trPr>
         body 7
         <w:tc>
@@ -2279,8 +2276,8 @@
           </w:tcPr>
           <w:p>
             <w:pPr>
+              <w:pStyle w:val="Normal"/>
               <w:jc w:val="left"/>
-              <w:keepNext/>
               <w:pBdr>
                 <w:bottom w:val="none" w:sz="0" w:space="0" w:color="000000"/>
                 <w:top w:val="none" w:sz="0" w:space="0" w:color="000000"/>
@@ -2307,8 +2304,7 @@
       </w:tr>
       <w:tr>
         <w:trPr>
-          <w:cantSplit/>
-          <w:trHeight w:val="569" w:hRule="auto"/>
+          <w:trHeight w:val="577" w:hRule="auto"/>
         </w:trPr>
         body 8
         <w:tc>
@@ -2330,20 +2326,20 @@
           </w:tcPr>
           <w:p>
             <w:pPr>
-              <w:jc w:val="right"/>
-              <w:keepNext/>
-              <w:pBdr>
-                <w:bottom w:val="none" w:sz="0" w:space="0" w:color="000000"/>
-                <w:top w:val="none" w:sz="0" w:space="0" w:color="000000"/>
-                <w:left w:val="none" w:sz="0" w:space="0" w:color="000000"/>
-                <w:right w:val="none" w:sz="0" w:space="0" w:color="000000"/>
-              </w:pBdr>
-              <w:spacing w:after="100" w:before="100" w:line="216"/>
-              <w:ind w:firstLine="0" w:left="100" w:right="100"/>
-            </w:pPr>
-            <w:r>
-              <w:rPr>
-                <w:rFonts w:ascii="Helvetica" w:hAnsi="Helvetica" w:eastAsia="Helvetica" w:cs="Helvetica"/>
+              <w:pStyle w:val="Normal"/>
+              <w:jc w:val="right"/>
+              <w:pBdr>
+                <w:bottom w:val="none" w:sz="0" w:space="0" w:color="000000"/>
+                <w:top w:val="none" w:sz="0" w:space="0" w:color="000000"/>
+                <w:left w:val="none" w:sz="0" w:space="0" w:color="000000"/>
+                <w:right w:val="none" w:sz="0" w:space="0" w:color="000000"/>
+              </w:pBdr>
+              <w:spacing w:after="100" w:before="100" w:line="216"/>
+              <w:ind w:firstLine="0" w:left="100" w:right="100"/>
+            </w:pPr>
+            <w:r>
+              <w:rPr>
+                <w:rFonts w:ascii="DejaVu Sans" w:hAnsi="DejaVu Sans" w:eastAsia="DejaVu Sans" w:cs="DejaVu Sans"/>
                 <w:i w:val="false"/>
                 <w:b w:val="false"/>
                 <w:u w:val="none"/>
@@ -2374,20 +2370,20 @@
           </w:tcPr>
           <w:p>
             <w:pPr>
-              <w:jc w:val="right"/>
-              <w:keepNext/>
-              <w:pBdr>
-                <w:bottom w:val="none" w:sz="0" w:space="0" w:color="000000"/>
-                <w:top w:val="none" w:sz="0" w:space="0" w:color="000000"/>
-                <w:left w:val="none" w:sz="0" w:space="0" w:color="000000"/>
-                <w:right w:val="none" w:sz="0" w:space="0" w:color="000000"/>
-              </w:pBdr>
-              <w:spacing w:after="100" w:before="100" w:line="216"/>
-              <w:ind w:firstLine="0" w:left="100" w:right="100"/>
-            </w:pPr>
-            <w:r>
-              <w:rPr>
-                <w:rFonts w:ascii="Helvetica" w:hAnsi="Helvetica" w:eastAsia="Helvetica" w:cs="Helvetica"/>
+              <w:pStyle w:val="Normal"/>
+              <w:jc w:val="right"/>
+              <w:pBdr>
+                <w:bottom w:val="none" w:sz="0" w:space="0" w:color="000000"/>
+                <w:top w:val="none" w:sz="0" w:space="0" w:color="000000"/>
+                <w:left w:val="none" w:sz="0" w:space="0" w:color="000000"/>
+                <w:right w:val="none" w:sz="0" w:space="0" w:color="000000"/>
+              </w:pBdr>
+              <w:spacing w:after="100" w:before="100" w:line="216"/>
+              <w:ind w:firstLine="0" w:left="100" w:right="100"/>
+            </w:pPr>
+            <w:r>
+              <w:rPr>
+                <w:rFonts w:ascii="DejaVu Sans" w:hAnsi="DejaVu Sans" w:eastAsia="DejaVu Sans" w:cs="DejaVu Sans"/>
                 <w:i w:val="false"/>
                 <w:b w:val="false"/>
                 <w:u w:val="none"/>
@@ -2418,20 +2414,20 @@
           </w:tcPr>
           <w:p>
             <w:pPr>
-              <w:jc w:val="right"/>
-              <w:keepNext/>
-              <w:pBdr>
-                <w:bottom w:val="none" w:sz="0" w:space="0" w:color="000000"/>
-                <w:top w:val="none" w:sz="0" w:space="0" w:color="000000"/>
-                <w:left w:val="none" w:sz="0" w:space="0" w:color="000000"/>
-                <w:right w:val="none" w:sz="0" w:space="0" w:color="000000"/>
-              </w:pBdr>
-              <w:spacing w:after="100" w:before="100" w:line="216"/>
-              <w:ind w:firstLine="0" w:left="100" w:right="100"/>
-            </w:pPr>
-            <w:r>
-              <w:rPr>
-                <w:rFonts w:ascii="Helvetica" w:hAnsi="Helvetica" w:eastAsia="Helvetica" w:cs="Helvetica"/>
+              <w:pStyle w:val="Normal"/>
+              <w:jc w:val="right"/>
+              <w:pBdr>
+                <w:bottom w:val="none" w:sz="0" w:space="0" w:color="000000"/>
+                <w:top w:val="none" w:sz="0" w:space="0" w:color="000000"/>
+                <w:left w:val="none" w:sz="0" w:space="0" w:color="000000"/>
+                <w:right w:val="none" w:sz="0" w:space="0" w:color="000000"/>
+              </w:pBdr>
+              <w:spacing w:after="100" w:before="100" w:line="216"/>
+              <w:ind w:firstLine="0" w:left="100" w:right="100"/>
+            </w:pPr>
+            <w:r>
+              <w:rPr>
+                <w:rFonts w:ascii="DejaVu Sans" w:hAnsi="DejaVu Sans" w:eastAsia="DejaVu Sans" w:cs="DejaVu Sans"/>
                 <w:i w:val="false"/>
                 <w:b w:val="false"/>
                 <w:u w:val="none"/>
@@ -2462,20 +2458,20 @@
           </w:tcPr>
           <w:p>
             <w:pPr>
-              <w:jc w:val="right"/>
-              <w:keepNext/>
-              <w:pBdr>
-                <w:bottom w:val="none" w:sz="0" w:space="0" w:color="000000"/>
-                <w:top w:val="none" w:sz="0" w:space="0" w:color="000000"/>
-                <w:left w:val="none" w:sz="0" w:space="0" w:color="000000"/>
-                <w:right w:val="none" w:sz="0" w:space="0" w:color="000000"/>
-              </w:pBdr>
-              <w:spacing w:after="100" w:before="100" w:line="216"/>
-              <w:ind w:firstLine="0" w:left="100" w:right="100"/>
-            </w:pPr>
-            <w:r>
-              <w:rPr>
-                <w:rFonts w:ascii="Helvetica" w:hAnsi="Helvetica" w:eastAsia="Helvetica" w:cs="Helvetica"/>
+              <w:pStyle w:val="Normal"/>
+              <w:jc w:val="right"/>
+              <w:pBdr>
+                <w:bottom w:val="none" w:sz="0" w:space="0" w:color="000000"/>
+                <w:top w:val="none" w:sz="0" w:space="0" w:color="000000"/>
+                <w:left w:val="none" w:sz="0" w:space="0" w:color="000000"/>
+                <w:right w:val="none" w:sz="0" w:space="0" w:color="000000"/>
+              </w:pBdr>
+              <w:spacing w:after="100" w:before="100" w:line="216"/>
+              <w:ind w:firstLine="0" w:left="100" w:right="100"/>
+            </w:pPr>
+            <w:r>
+              <w:rPr>
+                <w:rFonts w:ascii="DejaVu Sans" w:hAnsi="DejaVu Sans" w:eastAsia="DejaVu Sans" w:cs="DejaVu Sans"/>
                 <w:i w:val="false"/>
                 <w:b w:val="false"/>
                 <w:u w:val="none"/>
@@ -2506,20 +2502,20 @@
           </w:tcPr>
           <w:p>
             <w:pPr>
-              <w:jc w:val="right"/>
-              <w:keepNext/>
-              <w:pBdr>
-                <w:bottom w:val="none" w:sz="0" w:space="0" w:color="000000"/>
-                <w:top w:val="none" w:sz="0" w:space="0" w:color="000000"/>
-                <w:left w:val="none" w:sz="0" w:space="0" w:color="000000"/>
-                <w:right w:val="none" w:sz="0" w:space="0" w:color="000000"/>
-              </w:pBdr>
-              <w:spacing w:after="100" w:before="100" w:line="216"/>
-              <w:ind w:firstLine="0" w:left="100" w:right="100"/>
-            </w:pPr>
-            <w:r>
-              <w:rPr>
-                <w:rFonts w:ascii="Helvetica" w:hAnsi="Helvetica" w:eastAsia="Helvetica" w:cs="Helvetica"/>
+              <w:pStyle w:val="Normal"/>
+              <w:jc w:val="right"/>
+              <w:pBdr>
+                <w:bottom w:val="none" w:sz="0" w:space="0" w:color="000000"/>
+                <w:top w:val="none" w:sz="0" w:space="0" w:color="000000"/>
+                <w:left w:val="none" w:sz="0" w:space="0" w:color="000000"/>
+                <w:right w:val="none" w:sz="0" w:space="0" w:color="000000"/>
+              </w:pBdr>
+              <w:spacing w:after="100" w:before="100" w:line="216"/>
+              <w:ind w:firstLine="0" w:left="100" w:right="100"/>
+            </w:pPr>
+            <w:r>
+              <w:rPr>
+                <w:rFonts w:ascii="DejaVu Sans" w:hAnsi="DejaVu Sans" w:eastAsia="DejaVu Sans" w:cs="DejaVu Sans"/>
                 <w:i w:val="false"/>
                 <w:b w:val="false"/>
                 <w:u w:val="none"/>
@@ -2550,20 +2546,20 @@
           </w:tcPr>
           <w:p>
             <w:pPr>
-              <w:jc w:val="right"/>
-              <w:keepNext/>
-              <w:pBdr>
-                <w:bottom w:val="none" w:sz="0" w:space="0" w:color="000000"/>
-                <w:top w:val="none" w:sz="0" w:space="0" w:color="000000"/>
-                <w:left w:val="none" w:sz="0" w:space="0" w:color="000000"/>
-                <w:right w:val="none" w:sz="0" w:space="0" w:color="000000"/>
-              </w:pBdr>
-              <w:spacing w:after="100" w:before="100" w:line="216"/>
-              <w:ind w:firstLine="0" w:left="100" w:right="100"/>
-            </w:pPr>
-            <w:r>
-              <w:rPr>
-                <w:rFonts w:ascii="Helvetica" w:hAnsi="Helvetica" w:eastAsia="Helvetica" w:cs="Helvetica"/>
+              <w:pStyle w:val="Normal"/>
+              <w:jc w:val="right"/>
+              <w:pBdr>
+                <w:bottom w:val="none" w:sz="0" w:space="0" w:color="000000"/>
+                <w:top w:val="none" w:sz="0" w:space="0" w:color="000000"/>
+                <w:left w:val="none" w:sz="0" w:space="0" w:color="000000"/>
+                <w:right w:val="none" w:sz="0" w:space="0" w:color="000000"/>
+              </w:pBdr>
+              <w:spacing w:after="100" w:before="100" w:line="216"/>
+              <w:ind w:firstLine="0" w:left="100" w:right="100"/>
+            </w:pPr>
+            <w:r>
+              <w:rPr>
+                <w:rFonts w:ascii="DejaVu Sans" w:hAnsi="DejaVu Sans" w:eastAsia="DejaVu Sans" w:cs="DejaVu Sans"/>
                 <w:i w:val="false"/>
                 <w:b w:val="false"/>
                 <w:u w:val="none"/>
@@ -2594,20 +2590,20 @@
           </w:tcPr>
           <w:p>
             <w:pPr>
-              <w:jc w:val="right"/>
-              <w:keepNext/>
-              <w:pBdr>
-                <w:bottom w:val="none" w:sz="0" w:space="0" w:color="000000"/>
-                <w:top w:val="none" w:sz="0" w:space="0" w:color="000000"/>
-                <w:left w:val="none" w:sz="0" w:space="0" w:color="000000"/>
-                <w:right w:val="none" w:sz="0" w:space="0" w:color="000000"/>
-              </w:pBdr>
-              <w:spacing w:after="100" w:before="100" w:line="216"/>
-              <w:ind w:firstLine="0" w:left="100" w:right="100"/>
-            </w:pPr>
-            <w:r>
-              <w:rPr>
-                <w:rFonts w:ascii="Helvetica" w:hAnsi="Helvetica" w:eastAsia="Helvetica" w:cs="Helvetica"/>
+              <w:pStyle w:val="Normal"/>
+              <w:jc w:val="right"/>
+              <w:pBdr>
+                <w:bottom w:val="none" w:sz="0" w:space="0" w:color="000000"/>
+                <w:top w:val="none" w:sz="0" w:space="0" w:color="000000"/>
+                <w:left w:val="none" w:sz="0" w:space="0" w:color="000000"/>
+                <w:right w:val="none" w:sz="0" w:space="0" w:color="000000"/>
+              </w:pBdr>
+              <w:spacing w:after="100" w:before="100" w:line="216"/>
+              <w:ind w:firstLine="0" w:left="100" w:right="100"/>
+            </w:pPr>
+            <w:r>
+              <w:rPr>
+                <w:rFonts w:ascii="DejaVu Sans" w:hAnsi="DejaVu Sans" w:eastAsia="DejaVu Sans" w:cs="DejaVu Sans"/>
                 <w:i w:val="false"/>
                 <w:b w:val="false"/>
                 <w:u w:val="none"/>
@@ -2622,8 +2618,7 @@
       </w:tr>
       <w:tr>
         <w:trPr>
-          <w:cantSplit/>
-          <w:trHeight w:val="569" w:hRule="auto"/>
+          <w:trHeight w:val="577" w:hRule="auto"/>
         </w:trPr>
         body 9
         <w:tc>
@@ -2645,20 +2640,20 @@
           </w:tcPr>
           <w:p>
             <w:pPr>
-              <w:jc w:val="right"/>
-              <w:keepNext/>
-              <w:pBdr>
-                <w:bottom w:val="none" w:sz="0" w:space="0" w:color="000000"/>
-                <w:top w:val="none" w:sz="0" w:space="0" w:color="000000"/>
-                <w:left w:val="none" w:sz="0" w:space="0" w:color="000000"/>
-                <w:right w:val="none" w:sz="0" w:space="0" w:color="000000"/>
-              </w:pBdr>
-              <w:spacing w:after="100" w:before="100" w:line="216"/>
-              <w:ind w:firstLine="0" w:left="100" w:right="100"/>
-            </w:pPr>
-            <w:r>
-              <w:rPr>
-                <w:rFonts w:ascii="Helvetica" w:hAnsi="Helvetica" w:eastAsia="Helvetica" w:cs="Helvetica"/>
+              <w:pStyle w:val="Normal"/>
+              <w:jc w:val="right"/>
+              <w:pBdr>
+                <w:bottom w:val="none" w:sz="0" w:space="0" w:color="000000"/>
+                <w:top w:val="none" w:sz="0" w:space="0" w:color="000000"/>
+                <w:left w:val="none" w:sz="0" w:space="0" w:color="000000"/>
+                <w:right w:val="none" w:sz="0" w:space="0" w:color="000000"/>
+              </w:pBdr>
+              <w:spacing w:after="100" w:before="100" w:line="216"/>
+              <w:ind w:firstLine="0" w:left="100" w:right="100"/>
+            </w:pPr>
+            <w:r>
+              <w:rPr>
+                <w:rFonts w:ascii="DejaVu Sans" w:hAnsi="DejaVu Sans" w:eastAsia="DejaVu Sans" w:cs="DejaVu Sans"/>
                 <w:i w:val="false"/>
                 <w:b w:val="false"/>
                 <w:u w:val="none"/>
@@ -2689,20 +2684,20 @@
           </w:tcPr>
           <w:p>
             <w:pPr>
-              <w:jc w:val="right"/>
-              <w:keepNext/>
-              <w:pBdr>
-                <w:bottom w:val="none" w:sz="0" w:space="0" w:color="000000"/>
-                <w:top w:val="none" w:sz="0" w:space="0" w:color="000000"/>
-                <w:left w:val="none" w:sz="0" w:space="0" w:color="000000"/>
-                <w:right w:val="none" w:sz="0" w:space="0" w:color="000000"/>
-              </w:pBdr>
-              <w:spacing w:after="100" w:before="100" w:line="216"/>
-              <w:ind w:firstLine="0" w:left="100" w:right="100"/>
-            </w:pPr>
-            <w:r>
-              <w:rPr>
-                <w:rFonts w:ascii="Helvetica" w:hAnsi="Helvetica" w:eastAsia="Helvetica" w:cs="Helvetica"/>
+              <w:pStyle w:val="Normal"/>
+              <w:jc w:val="right"/>
+              <w:pBdr>
+                <w:bottom w:val="none" w:sz="0" w:space="0" w:color="000000"/>
+                <w:top w:val="none" w:sz="0" w:space="0" w:color="000000"/>
+                <w:left w:val="none" w:sz="0" w:space="0" w:color="000000"/>
+                <w:right w:val="none" w:sz="0" w:space="0" w:color="000000"/>
+              </w:pBdr>
+              <w:spacing w:after="100" w:before="100" w:line="216"/>
+              <w:ind w:firstLine="0" w:left="100" w:right="100"/>
+            </w:pPr>
+            <w:r>
+              <w:rPr>
+                <w:rFonts w:ascii="DejaVu Sans" w:hAnsi="DejaVu Sans" w:eastAsia="DejaVu Sans" w:cs="DejaVu Sans"/>
                 <w:i w:val="false"/>
                 <w:b w:val="false"/>
                 <w:u w:val="none"/>
@@ -2733,20 +2728,20 @@
           </w:tcPr>
           <w:p>
             <w:pPr>
-              <w:jc w:val="right"/>
-              <w:keepNext/>
-              <w:pBdr>
-                <w:bottom w:val="none" w:sz="0" w:space="0" w:color="000000"/>
-                <w:top w:val="none" w:sz="0" w:space="0" w:color="000000"/>
-                <w:left w:val="none" w:sz="0" w:space="0" w:color="000000"/>
-                <w:right w:val="none" w:sz="0" w:space="0" w:color="000000"/>
-              </w:pBdr>
-              <w:spacing w:after="100" w:before="100" w:line="216"/>
-              <w:ind w:firstLine="0" w:left="100" w:right="100"/>
-            </w:pPr>
-            <w:r>
-              <w:rPr>
-                <w:rFonts w:ascii="Helvetica" w:hAnsi="Helvetica" w:eastAsia="Helvetica" w:cs="Helvetica"/>
+              <w:pStyle w:val="Normal"/>
+              <w:jc w:val="right"/>
+              <w:pBdr>
+                <w:bottom w:val="none" w:sz="0" w:space="0" w:color="000000"/>
+                <w:top w:val="none" w:sz="0" w:space="0" w:color="000000"/>
+                <w:left w:val="none" w:sz="0" w:space="0" w:color="000000"/>
+                <w:right w:val="none" w:sz="0" w:space="0" w:color="000000"/>
+              </w:pBdr>
+              <w:spacing w:after="100" w:before="100" w:line="216"/>
+              <w:ind w:firstLine="0" w:left="100" w:right="100"/>
+            </w:pPr>
+            <w:r>
+              <w:rPr>
+                <w:rFonts w:ascii="DejaVu Sans" w:hAnsi="DejaVu Sans" w:eastAsia="DejaVu Sans" w:cs="DejaVu Sans"/>
                 <w:i w:val="false"/>
                 <w:b w:val="false"/>
                 <w:u w:val="none"/>
@@ -2777,20 +2772,20 @@
           </w:tcPr>
           <w:p>
             <w:pPr>
-              <w:jc w:val="right"/>
-              <w:keepNext/>
-              <w:pBdr>
-                <w:bottom w:val="none" w:sz="0" w:space="0" w:color="000000"/>
-                <w:top w:val="none" w:sz="0" w:space="0" w:color="000000"/>
-                <w:left w:val="none" w:sz="0" w:space="0" w:color="000000"/>
-                <w:right w:val="none" w:sz="0" w:space="0" w:color="000000"/>
-              </w:pBdr>
-              <w:spacing w:after="100" w:before="100" w:line="216"/>
-              <w:ind w:firstLine="0" w:left="100" w:right="100"/>
-            </w:pPr>
-            <w:r>
-              <w:rPr>
-                <w:rFonts w:ascii="Helvetica" w:hAnsi="Helvetica" w:eastAsia="Helvetica" w:cs="Helvetica"/>
+              <w:pStyle w:val="Normal"/>
+              <w:jc w:val="right"/>
+              <w:pBdr>
+                <w:bottom w:val="none" w:sz="0" w:space="0" w:color="000000"/>
+                <w:top w:val="none" w:sz="0" w:space="0" w:color="000000"/>
+                <w:left w:val="none" w:sz="0" w:space="0" w:color="000000"/>
+                <w:right w:val="none" w:sz="0" w:space="0" w:color="000000"/>
+              </w:pBdr>
+              <w:spacing w:after="100" w:before="100" w:line="216"/>
+              <w:ind w:firstLine="0" w:left="100" w:right="100"/>
+            </w:pPr>
+            <w:r>
+              <w:rPr>
+                <w:rFonts w:ascii="DejaVu Sans" w:hAnsi="DejaVu Sans" w:eastAsia="DejaVu Sans" w:cs="DejaVu Sans"/>
                 <w:i w:val="false"/>
                 <w:b w:val="false"/>
                 <w:u w:val="none"/>
@@ -2821,20 +2816,20 @@
           </w:tcPr>
           <w:p>
             <w:pPr>
-              <w:jc w:val="right"/>
-              <w:keepNext/>
-              <w:pBdr>
-                <w:bottom w:val="none" w:sz="0" w:space="0" w:color="000000"/>
-                <w:top w:val="none" w:sz="0" w:space="0" w:color="000000"/>
-                <w:left w:val="none" w:sz="0" w:space="0" w:color="000000"/>
-                <w:right w:val="none" w:sz="0" w:space="0" w:color="000000"/>
-              </w:pBdr>
-              <w:spacing w:after="100" w:before="100" w:line="216"/>
-              <w:ind w:firstLine="0" w:left="100" w:right="100"/>
-            </w:pPr>
-            <w:r>
-              <w:rPr>
-                <w:rFonts w:ascii="Helvetica" w:hAnsi="Helvetica" w:eastAsia="Helvetica" w:cs="Helvetica"/>
+              <w:pStyle w:val="Normal"/>
+              <w:jc w:val="right"/>
+              <w:pBdr>
+                <w:bottom w:val="none" w:sz="0" w:space="0" w:color="000000"/>
+                <w:top w:val="none" w:sz="0" w:space="0" w:color="000000"/>
+                <w:left w:val="none" w:sz="0" w:space="0" w:color="000000"/>
+                <w:right w:val="none" w:sz="0" w:space="0" w:color="000000"/>
+              </w:pBdr>
+              <w:spacing w:after="100" w:before="100" w:line="216"/>
+              <w:ind w:firstLine="0" w:left="100" w:right="100"/>
+            </w:pPr>
+            <w:r>
+              <w:rPr>
+                <w:rFonts w:ascii="DejaVu Sans" w:hAnsi="DejaVu Sans" w:eastAsia="DejaVu Sans" w:cs="DejaVu Sans"/>
                 <w:i w:val="false"/>
                 <w:b w:val="false"/>
                 <w:u w:val="none"/>
@@ -2865,20 +2860,20 @@
           </w:tcPr>
           <w:p>
             <w:pPr>
-              <w:jc w:val="right"/>
-              <w:keepNext/>
-              <w:pBdr>
-                <w:bottom w:val="none" w:sz="0" w:space="0" w:color="000000"/>
-                <w:top w:val="none" w:sz="0" w:space="0" w:color="000000"/>
-                <w:left w:val="none" w:sz="0" w:space="0" w:color="000000"/>
-                <w:right w:val="none" w:sz="0" w:space="0" w:color="000000"/>
-              </w:pBdr>
-              <w:spacing w:after="100" w:before="100" w:line="216"/>
-              <w:ind w:firstLine="0" w:left="100" w:right="100"/>
-            </w:pPr>
-            <w:r>
-              <w:rPr>
-                <w:rFonts w:ascii="Helvetica" w:hAnsi="Helvetica" w:eastAsia="Helvetica" w:cs="Helvetica"/>
+              <w:pStyle w:val="Normal"/>
+              <w:jc w:val="right"/>
+              <w:pBdr>
+                <w:bottom w:val="none" w:sz="0" w:space="0" w:color="000000"/>
+                <w:top w:val="none" w:sz="0" w:space="0" w:color="000000"/>
+                <w:left w:val="none" w:sz="0" w:space="0" w:color="000000"/>
+                <w:right w:val="none" w:sz="0" w:space="0" w:color="000000"/>
+              </w:pBdr>
+              <w:spacing w:after="100" w:before="100" w:line="216"/>
+              <w:ind w:firstLine="0" w:left="100" w:right="100"/>
+            </w:pPr>
+            <w:r>
+              <w:rPr>
+                <w:rFonts w:ascii="DejaVu Sans" w:hAnsi="DejaVu Sans" w:eastAsia="DejaVu Sans" w:cs="DejaVu Sans"/>
                 <w:i w:val="false"/>
                 <w:b w:val="false"/>
                 <w:u w:val="none"/>
@@ -2909,20 +2904,20 @@
           </w:tcPr>
           <w:p>
             <w:pPr>
-              <w:jc w:val="right"/>
-              <w:keepNext/>
-              <w:pBdr>
-                <w:bottom w:val="none" w:sz="0" w:space="0" w:color="000000"/>
-                <w:top w:val="none" w:sz="0" w:space="0" w:color="000000"/>
-                <w:left w:val="none" w:sz="0" w:space="0" w:color="000000"/>
-                <w:right w:val="none" w:sz="0" w:space="0" w:color="000000"/>
-              </w:pBdr>
-              <w:spacing w:after="100" w:before="100" w:line="216"/>
-              <w:ind w:firstLine="0" w:left="100" w:right="100"/>
-            </w:pPr>
-            <w:r>
-              <w:rPr>
-                <w:rFonts w:ascii="Helvetica" w:hAnsi="Helvetica" w:eastAsia="Helvetica" w:cs="Helvetica"/>
+              <w:pStyle w:val="Normal"/>
+              <w:jc w:val="right"/>
+              <w:pBdr>
+                <w:bottom w:val="none" w:sz="0" w:space="0" w:color="000000"/>
+                <w:top w:val="none" w:sz="0" w:space="0" w:color="000000"/>
+                <w:left w:val="none" w:sz="0" w:space="0" w:color="000000"/>
+                <w:right w:val="none" w:sz="0" w:space="0" w:color="000000"/>
+              </w:pBdr>
+              <w:spacing w:after="100" w:before="100" w:line="216"/>
+              <w:ind w:firstLine="0" w:left="100" w:right="100"/>
+            </w:pPr>
+            <w:r>
+              <w:rPr>
+                <w:rFonts w:ascii="DejaVu Sans" w:hAnsi="DejaVu Sans" w:eastAsia="DejaVu Sans" w:cs="DejaVu Sans"/>
                 <w:i w:val="false"/>
                 <w:b w:val="false"/>
                 <w:u w:val="none"/>
@@ -2937,8 +2932,7 @@
       </w:tr>
       <w:tr>
         <w:trPr>
-          <w:cantSplit/>
-          <w:trHeight w:val="569" w:hRule="auto"/>
+          <w:trHeight w:val="577" w:hRule="auto"/>
         </w:trPr>
         body10
         <w:tc>
@@ -2960,20 +2954,20 @@
           </w:tcPr>
           <w:p>
             <w:pPr>
-              <w:jc w:val="right"/>
-              <w:keepNext/>
-              <w:pBdr>
-                <w:bottom w:val="none" w:sz="0" w:space="0" w:color="000000"/>
-                <w:top w:val="none" w:sz="0" w:space="0" w:color="000000"/>
-                <w:left w:val="none" w:sz="0" w:space="0" w:color="000000"/>
-                <w:right w:val="none" w:sz="0" w:space="0" w:color="000000"/>
-              </w:pBdr>
-              <w:spacing w:after="100" w:before="100" w:line="216"/>
-              <w:ind w:firstLine="0" w:left="100" w:right="100"/>
-            </w:pPr>
-            <w:r>
-              <w:rPr>
-                <w:rFonts w:ascii="Helvetica" w:hAnsi="Helvetica" w:eastAsia="Helvetica" w:cs="Helvetica"/>
+              <w:pStyle w:val="Normal"/>
+              <w:jc w:val="right"/>
+              <w:pBdr>
+                <w:bottom w:val="none" w:sz="0" w:space="0" w:color="000000"/>
+                <w:top w:val="none" w:sz="0" w:space="0" w:color="000000"/>
+                <w:left w:val="none" w:sz="0" w:space="0" w:color="000000"/>
+                <w:right w:val="none" w:sz="0" w:space="0" w:color="000000"/>
+              </w:pBdr>
+              <w:spacing w:after="100" w:before="100" w:line="216"/>
+              <w:ind w:firstLine="0" w:left="100" w:right="100"/>
+            </w:pPr>
+            <w:r>
+              <w:rPr>
+                <w:rFonts w:ascii="DejaVu Sans" w:hAnsi="DejaVu Sans" w:eastAsia="DejaVu Sans" w:cs="DejaVu Sans"/>
                 <w:i w:val="false"/>
                 <w:b w:val="false"/>
                 <w:u w:val="none"/>
@@ -3004,20 +2998,20 @@
           </w:tcPr>
           <w:p>
             <w:pPr>
-              <w:jc w:val="right"/>
-              <w:keepNext/>
-              <w:pBdr>
-                <w:bottom w:val="none" w:sz="0" w:space="0" w:color="000000"/>
-                <w:top w:val="none" w:sz="0" w:space="0" w:color="000000"/>
-                <w:left w:val="none" w:sz="0" w:space="0" w:color="000000"/>
-                <w:right w:val="none" w:sz="0" w:space="0" w:color="000000"/>
-              </w:pBdr>
-              <w:spacing w:after="100" w:before="100" w:line="216"/>
-              <w:ind w:firstLine="0" w:left="100" w:right="100"/>
-            </w:pPr>
-            <w:r>
-              <w:rPr>
-                <w:rFonts w:ascii="Helvetica" w:hAnsi="Helvetica" w:eastAsia="Helvetica" w:cs="Helvetica"/>
+              <w:pStyle w:val="Normal"/>
+              <w:jc w:val="right"/>
+              <w:pBdr>
+                <w:bottom w:val="none" w:sz="0" w:space="0" w:color="000000"/>
+                <w:top w:val="none" w:sz="0" w:space="0" w:color="000000"/>
+                <w:left w:val="none" w:sz="0" w:space="0" w:color="000000"/>
+                <w:right w:val="none" w:sz="0" w:space="0" w:color="000000"/>
+              </w:pBdr>
+              <w:spacing w:after="100" w:before="100" w:line="216"/>
+              <w:ind w:firstLine="0" w:left="100" w:right="100"/>
+            </w:pPr>
+            <w:r>
+              <w:rPr>
+                <w:rFonts w:ascii="DejaVu Sans" w:hAnsi="DejaVu Sans" w:eastAsia="DejaVu Sans" w:cs="DejaVu Sans"/>
                 <w:i w:val="false"/>
                 <w:b w:val="false"/>
                 <w:u w:val="none"/>
@@ -3048,20 +3042,20 @@
           </w:tcPr>
           <w:p>
             <w:pPr>
-              <w:jc w:val="right"/>
-              <w:keepNext/>
-              <w:pBdr>
-                <w:bottom w:val="none" w:sz="0" w:space="0" w:color="000000"/>
-                <w:top w:val="none" w:sz="0" w:space="0" w:color="000000"/>
-                <w:left w:val="none" w:sz="0" w:space="0" w:color="000000"/>
-                <w:right w:val="none" w:sz="0" w:space="0" w:color="000000"/>
-              </w:pBdr>
-              <w:spacing w:after="100" w:before="100" w:line="216"/>
-              <w:ind w:firstLine="0" w:left="100" w:right="100"/>
-            </w:pPr>
-            <w:r>
-              <w:rPr>
-                <w:rFonts w:ascii="Helvetica" w:hAnsi="Helvetica" w:eastAsia="Helvetica" w:cs="Helvetica"/>
+              <w:pStyle w:val="Normal"/>
+              <w:jc w:val="right"/>
+              <w:pBdr>
+                <w:bottom w:val="none" w:sz="0" w:space="0" w:color="000000"/>
+                <w:top w:val="none" w:sz="0" w:space="0" w:color="000000"/>
+                <w:left w:val="none" w:sz="0" w:space="0" w:color="000000"/>
+                <w:right w:val="none" w:sz="0" w:space="0" w:color="000000"/>
+              </w:pBdr>
+              <w:spacing w:after="100" w:before="100" w:line="216"/>
+              <w:ind w:firstLine="0" w:left="100" w:right="100"/>
+            </w:pPr>
+            <w:r>
+              <w:rPr>
+                <w:rFonts w:ascii="DejaVu Sans" w:hAnsi="DejaVu Sans" w:eastAsia="DejaVu Sans" w:cs="DejaVu Sans"/>
                 <w:i w:val="false"/>
                 <w:b w:val="false"/>
                 <w:u w:val="none"/>
@@ -3092,20 +3086,20 @@
           </w:tcPr>
           <w:p>
             <w:pPr>
-              <w:jc w:val="right"/>
-              <w:keepNext/>
-              <w:pBdr>
-                <w:bottom w:val="none" w:sz="0" w:space="0" w:color="000000"/>
-                <w:top w:val="none" w:sz="0" w:space="0" w:color="000000"/>
-                <w:left w:val="none" w:sz="0" w:space="0" w:color="000000"/>
-                <w:right w:val="none" w:sz="0" w:space="0" w:color="000000"/>
-              </w:pBdr>
-              <w:spacing w:after="100" w:before="100" w:line="216"/>
-              <w:ind w:firstLine="0" w:left="100" w:right="100"/>
-            </w:pPr>
-            <w:r>
-              <w:rPr>
-                <w:rFonts w:ascii="Helvetica" w:hAnsi="Helvetica" w:eastAsia="Helvetica" w:cs="Helvetica"/>
+              <w:pStyle w:val="Normal"/>
+              <w:jc w:val="right"/>
+              <w:pBdr>
+                <w:bottom w:val="none" w:sz="0" w:space="0" w:color="000000"/>
+                <w:top w:val="none" w:sz="0" w:space="0" w:color="000000"/>
+                <w:left w:val="none" w:sz="0" w:space="0" w:color="000000"/>
+                <w:right w:val="none" w:sz="0" w:space="0" w:color="000000"/>
+              </w:pBdr>
+              <w:spacing w:after="100" w:before="100" w:line="216"/>
+              <w:ind w:firstLine="0" w:left="100" w:right="100"/>
+            </w:pPr>
+            <w:r>
+              <w:rPr>
+                <w:rFonts w:ascii="DejaVu Sans" w:hAnsi="DejaVu Sans" w:eastAsia="DejaVu Sans" w:cs="DejaVu Sans"/>
                 <w:i w:val="false"/>
                 <w:b w:val="false"/>
                 <w:u w:val="none"/>
@@ -3136,20 +3130,20 @@
           </w:tcPr>
           <w:p>
             <w:pPr>
-              <w:jc w:val="right"/>
-              <w:keepNext/>
-              <w:pBdr>
-                <w:bottom w:val="none" w:sz="0" w:space="0" w:color="000000"/>
-                <w:top w:val="none" w:sz="0" w:space="0" w:color="000000"/>
-                <w:left w:val="none" w:sz="0" w:space="0" w:color="000000"/>
-                <w:right w:val="none" w:sz="0" w:space="0" w:color="000000"/>
-              </w:pBdr>
-              <w:spacing w:after="100" w:before="100" w:line="216"/>
-              <w:ind w:firstLine="0" w:left="100" w:right="100"/>
-            </w:pPr>
-            <w:r>
-              <w:rPr>
-                <w:rFonts w:ascii="Helvetica" w:hAnsi="Helvetica" w:eastAsia="Helvetica" w:cs="Helvetica"/>
+              <w:pStyle w:val="Normal"/>
+              <w:jc w:val="right"/>
+              <w:pBdr>
+                <w:bottom w:val="none" w:sz="0" w:space="0" w:color="000000"/>
+                <w:top w:val="none" w:sz="0" w:space="0" w:color="000000"/>
+                <w:left w:val="none" w:sz="0" w:space="0" w:color="000000"/>
+                <w:right w:val="none" w:sz="0" w:space="0" w:color="000000"/>
+              </w:pBdr>
+              <w:spacing w:after="100" w:before="100" w:line="216"/>
+              <w:ind w:firstLine="0" w:left="100" w:right="100"/>
+            </w:pPr>
+            <w:r>
+              <w:rPr>
+                <w:rFonts w:ascii="DejaVu Sans" w:hAnsi="DejaVu Sans" w:eastAsia="DejaVu Sans" w:cs="DejaVu Sans"/>
                 <w:i w:val="false"/>
                 <w:b w:val="false"/>
                 <w:u w:val="none"/>
@@ -3180,20 +3174,20 @@
           </w:tcPr>
           <w:p>
             <w:pPr>
-              <w:jc w:val="right"/>
-              <w:keepNext/>
-              <w:pBdr>
-                <w:bottom w:val="none" w:sz="0" w:space="0" w:color="000000"/>
-                <w:top w:val="none" w:sz="0" w:space="0" w:color="000000"/>
-                <w:left w:val="none" w:sz="0" w:space="0" w:color="000000"/>
-                <w:right w:val="none" w:sz="0" w:space="0" w:color="000000"/>
-              </w:pBdr>
-              <w:spacing w:after="100" w:before="100" w:line="216"/>
-              <w:ind w:firstLine="0" w:left="100" w:right="100"/>
-            </w:pPr>
-            <w:r>
-              <w:rPr>
-                <w:rFonts w:ascii="Helvetica" w:hAnsi="Helvetica" w:eastAsia="Helvetica" w:cs="Helvetica"/>
+              <w:pStyle w:val="Normal"/>
+              <w:jc w:val="right"/>
+              <w:pBdr>
+                <w:bottom w:val="none" w:sz="0" w:space="0" w:color="000000"/>
+                <w:top w:val="none" w:sz="0" w:space="0" w:color="000000"/>
+                <w:left w:val="none" w:sz="0" w:space="0" w:color="000000"/>
+                <w:right w:val="none" w:sz="0" w:space="0" w:color="000000"/>
+              </w:pBdr>
+              <w:spacing w:after="100" w:before="100" w:line="216"/>
+              <w:ind w:firstLine="0" w:left="100" w:right="100"/>
+            </w:pPr>
+            <w:r>
+              <w:rPr>
+                <w:rFonts w:ascii="DejaVu Sans" w:hAnsi="DejaVu Sans" w:eastAsia="DejaVu Sans" w:cs="DejaVu Sans"/>
                 <w:i w:val="false"/>
                 <w:b w:val="false"/>
                 <w:u w:val="none"/>
@@ -3224,20 +3218,20 @@
           </w:tcPr>
           <w:p>
             <w:pPr>
-              <w:jc w:val="right"/>
-              <w:keepNext/>
-              <w:pBdr>
-                <w:bottom w:val="none" w:sz="0" w:space="0" w:color="000000"/>
-                <w:top w:val="none" w:sz="0" w:space="0" w:color="000000"/>
-                <w:left w:val="none" w:sz="0" w:space="0" w:color="000000"/>
-                <w:right w:val="none" w:sz="0" w:space="0" w:color="000000"/>
-              </w:pBdr>
-              <w:spacing w:after="100" w:before="100" w:line="216"/>
-              <w:ind w:firstLine="0" w:left="100" w:right="100"/>
-            </w:pPr>
-            <w:r>
-              <w:rPr>
-                <w:rFonts w:ascii="Helvetica" w:hAnsi="Helvetica" w:eastAsia="Helvetica" w:cs="Helvetica"/>
+              <w:pStyle w:val="Normal"/>
+              <w:jc w:val="right"/>
+              <w:pBdr>
+                <w:bottom w:val="none" w:sz="0" w:space="0" w:color="000000"/>
+                <w:top w:val="none" w:sz="0" w:space="0" w:color="000000"/>
+                <w:left w:val="none" w:sz="0" w:space="0" w:color="000000"/>
+                <w:right w:val="none" w:sz="0" w:space="0" w:color="000000"/>
+              </w:pBdr>
+              <w:spacing w:after="100" w:before="100" w:line="216"/>
+              <w:ind w:firstLine="0" w:left="100" w:right="100"/>
+            </w:pPr>
+            <w:r>
+              <w:rPr>
+                <w:rFonts w:ascii="DejaVu Sans" w:hAnsi="DejaVu Sans" w:eastAsia="DejaVu Sans" w:cs="DejaVu Sans"/>
                 <w:i w:val="false"/>
                 <w:b w:val="false"/>
                 <w:u w:val="none"/>
@@ -3252,8 +3246,7 @@
       </w:tr>
       <w:tr>
         <w:trPr>
-          <w:cantSplit/>
-          <w:trHeight w:val="572" w:hRule="auto"/>
+          <w:trHeight w:val="581" w:hRule="auto"/>
         </w:trPr>
         body11
         <w:tc>
@@ -3275,20 +3268,20 @@
           </w:tcPr>
           <w:p>
             <w:pPr>
+              <w:pStyle w:val="Normal"/>
               <w:jc w:val="left"/>
-              <w:keepNext/>
-              <w:pBdr>
-                <w:bottom w:val="none" w:sz="0" w:space="0" w:color="000000"/>
-                <w:top w:val="none" w:sz="0" w:space="0" w:color="000000"/>
-                <w:left w:val="none" w:sz="0" w:space="0" w:color="000000"/>
-                <w:right w:val="none" w:sz="0" w:space="0" w:color="000000"/>
-              </w:pBdr>
-              <w:spacing w:after="100" w:before="100" w:line="216"/>
-              <w:ind w:firstLine="0" w:left="100" w:right="100"/>
-            </w:pPr>
-            <w:r>
-              <w:rPr>
-                <w:rFonts w:ascii="Helvetica" w:hAnsi="Helvetica" w:eastAsia="Helvetica" w:cs="Helvetica"/>
+              <w:pBdr>
+                <w:bottom w:val="none" w:sz="0" w:space="0" w:color="000000"/>
+                <w:top w:val="none" w:sz="0" w:space="0" w:color="000000"/>
+                <w:left w:val="none" w:sz="0" w:space="0" w:color="000000"/>
+                <w:right w:val="none" w:sz="0" w:space="0" w:color="000000"/>
+              </w:pBdr>
+              <w:spacing w:after="100" w:before="100" w:line="216"/>
+              <w:ind w:firstLine="0" w:left="100" w:right="100"/>
+            </w:pPr>
+            <w:r>
+              <w:rPr>
+                <w:rFonts w:ascii="DejaVu Sans" w:hAnsi="DejaVu Sans" w:eastAsia="DejaVu Sans" w:cs="DejaVu Sans"/>
                 <w:i w:val="false"/>
                 <w:b w:val="false"/>
                 <w:u w:val="none"/>
@@ -3319,20 +3312,20 @@
           </w:tcPr>
           <w:p>
             <w:pPr>
-              <w:jc w:val="right"/>
-              <w:keepNext/>
-              <w:pBdr>
-                <w:bottom w:val="none" w:sz="0" w:space="0" w:color="000000"/>
-                <w:top w:val="none" w:sz="0" w:space="0" w:color="000000"/>
-                <w:left w:val="none" w:sz="0" w:space="0" w:color="000000"/>
-                <w:right w:val="none" w:sz="0" w:space="0" w:color="000000"/>
-              </w:pBdr>
-              <w:spacing w:after="100" w:before="100" w:line="216"/>
-              <w:ind w:firstLine="0" w:left="100" w:right="100"/>
-            </w:pPr>
-            <w:r>
-              <w:rPr>
-                <w:rFonts w:ascii="Helvetica" w:hAnsi="Helvetica" w:eastAsia="Helvetica" w:cs="Helvetica"/>
+              <w:pStyle w:val="Normal"/>
+              <w:jc w:val="right"/>
+              <w:pBdr>
+                <w:bottom w:val="none" w:sz="0" w:space="0" w:color="000000"/>
+                <w:top w:val="none" w:sz="0" w:space="0" w:color="000000"/>
+                <w:left w:val="none" w:sz="0" w:space="0" w:color="000000"/>
+                <w:right w:val="none" w:sz="0" w:space="0" w:color="000000"/>
+              </w:pBdr>
+              <w:spacing w:after="100" w:before="100" w:line="216"/>
+              <w:ind w:firstLine="0" w:left="100" w:right="100"/>
+            </w:pPr>
+            <w:r>
+              <w:rPr>
+                <w:rFonts w:ascii="DejaVu Sans" w:hAnsi="DejaVu Sans" w:eastAsia="DejaVu Sans" w:cs="DejaVu Sans"/>
                 <w:i w:val="false"/>
                 <w:b w:val="false"/>
                 <w:u w:val="none"/>
@@ -3363,20 +3356,20 @@
           </w:tcPr>
           <w:p>
             <w:pPr>
-              <w:jc w:val="right"/>
-              <w:keepNext/>
-              <w:pBdr>
-                <w:bottom w:val="none" w:sz="0" w:space="0" w:color="000000"/>
-                <w:top w:val="none" w:sz="0" w:space="0" w:color="000000"/>
-                <w:left w:val="none" w:sz="0" w:space="0" w:color="000000"/>
-                <w:right w:val="none" w:sz="0" w:space="0" w:color="000000"/>
-              </w:pBdr>
-              <w:spacing w:after="100" w:before="100" w:line="216"/>
-              <w:ind w:firstLine="0" w:left="100" w:right="100"/>
-            </w:pPr>
-            <w:r>
-              <w:rPr>
-                <w:rFonts w:ascii="Helvetica" w:hAnsi="Helvetica" w:eastAsia="Helvetica" w:cs="Helvetica"/>
+              <w:pStyle w:val="Normal"/>
+              <w:jc w:val="right"/>
+              <w:pBdr>
+                <w:bottom w:val="none" w:sz="0" w:space="0" w:color="000000"/>
+                <w:top w:val="none" w:sz="0" w:space="0" w:color="000000"/>
+                <w:left w:val="none" w:sz="0" w:space="0" w:color="000000"/>
+                <w:right w:val="none" w:sz="0" w:space="0" w:color="000000"/>
+              </w:pBdr>
+              <w:spacing w:after="100" w:before="100" w:line="216"/>
+              <w:ind w:firstLine="0" w:left="100" w:right="100"/>
+            </w:pPr>
+            <w:r>
+              <w:rPr>
+                <w:rFonts w:ascii="DejaVu Sans" w:hAnsi="DejaVu Sans" w:eastAsia="DejaVu Sans" w:cs="DejaVu Sans"/>
                 <w:i w:val="false"/>
                 <w:b w:val="false"/>
                 <w:u w:val="none"/>
@@ -3407,20 +3400,20 @@
           </w:tcPr>
           <w:p>
             <w:pPr>
-              <w:jc w:val="right"/>
-              <w:keepNext/>
-              <w:pBdr>
-                <w:bottom w:val="none" w:sz="0" w:space="0" w:color="000000"/>
-                <w:top w:val="none" w:sz="0" w:space="0" w:color="000000"/>
-                <w:left w:val="none" w:sz="0" w:space="0" w:color="000000"/>
-                <w:right w:val="none" w:sz="0" w:space="0" w:color="000000"/>
-              </w:pBdr>
-              <w:spacing w:after="100" w:before="100" w:line="216"/>
-              <w:ind w:firstLine="0" w:left="100" w:right="100"/>
-            </w:pPr>
-            <w:r>
-              <w:rPr>
-                <w:rFonts w:ascii="Helvetica" w:hAnsi="Helvetica" w:eastAsia="Helvetica" w:cs="Helvetica"/>
+              <w:pStyle w:val="Normal"/>
+              <w:jc w:val="right"/>
+              <w:pBdr>
+                <w:bottom w:val="none" w:sz="0" w:space="0" w:color="000000"/>
+                <w:top w:val="none" w:sz="0" w:space="0" w:color="000000"/>
+                <w:left w:val="none" w:sz="0" w:space="0" w:color="000000"/>
+                <w:right w:val="none" w:sz="0" w:space="0" w:color="000000"/>
+              </w:pBdr>
+              <w:spacing w:after="100" w:before="100" w:line="216"/>
+              <w:ind w:firstLine="0" w:left="100" w:right="100"/>
+            </w:pPr>
+            <w:r>
+              <w:rPr>
+                <w:rFonts w:ascii="DejaVu Sans" w:hAnsi="DejaVu Sans" w:eastAsia="DejaVu Sans" w:cs="DejaVu Sans"/>
                 <w:i w:val="false"/>
                 <w:b w:val="false"/>
                 <w:u w:val="none"/>
@@ -3451,20 +3444,20 @@
           </w:tcPr>
           <w:p>
             <w:pPr>
-              <w:jc w:val="right"/>
-              <w:keepNext/>
-              <w:pBdr>
-                <w:bottom w:val="none" w:sz="0" w:space="0" w:color="000000"/>
-                <w:top w:val="none" w:sz="0" w:space="0" w:color="000000"/>
-                <w:left w:val="none" w:sz="0" w:space="0" w:color="000000"/>
-                <w:right w:val="none" w:sz="0" w:space="0" w:color="000000"/>
-              </w:pBdr>
-              <w:spacing w:after="100" w:before="100" w:line="216"/>
-              <w:ind w:firstLine="0" w:left="100" w:right="100"/>
-            </w:pPr>
-            <w:r>
-              <w:rPr>
-                <w:rFonts w:ascii="Helvetica" w:hAnsi="Helvetica" w:eastAsia="Helvetica" w:cs="Helvetica"/>
+              <w:pStyle w:val="Normal"/>
+              <w:jc w:val="right"/>
+              <w:pBdr>
+                <w:bottom w:val="none" w:sz="0" w:space="0" w:color="000000"/>
+                <w:top w:val="none" w:sz="0" w:space="0" w:color="000000"/>
+                <w:left w:val="none" w:sz="0" w:space="0" w:color="000000"/>
+                <w:right w:val="none" w:sz="0" w:space="0" w:color="000000"/>
+              </w:pBdr>
+              <w:spacing w:after="100" w:before="100" w:line="216"/>
+              <w:ind w:firstLine="0" w:left="100" w:right="100"/>
+            </w:pPr>
+            <w:r>
+              <w:rPr>
+                <w:rFonts w:ascii="DejaVu Sans" w:hAnsi="DejaVu Sans" w:eastAsia="DejaVu Sans" w:cs="DejaVu Sans"/>
                 <w:i w:val="false"/>
                 <w:b w:val="false"/>
                 <w:u w:val="none"/>
@@ -3495,20 +3488,20 @@
           </w:tcPr>
           <w:p>
             <w:pPr>
-              <w:jc w:val="right"/>
-              <w:keepNext/>
-              <w:pBdr>
-                <w:bottom w:val="none" w:sz="0" w:space="0" w:color="000000"/>
-                <w:top w:val="none" w:sz="0" w:space="0" w:color="000000"/>
-                <w:left w:val="none" w:sz="0" w:space="0" w:color="000000"/>
-                <w:right w:val="none" w:sz="0" w:space="0" w:color="000000"/>
-              </w:pBdr>
-              <w:spacing w:after="100" w:before="100" w:line="216"/>
-              <w:ind w:firstLine="0" w:left="100" w:right="100"/>
-            </w:pPr>
-            <w:r>
-              <w:rPr>
-                <w:rFonts w:ascii="Helvetica" w:hAnsi="Helvetica" w:eastAsia="Helvetica" w:cs="Helvetica"/>
+              <w:pStyle w:val="Normal"/>
+              <w:jc w:val="right"/>
+              <w:pBdr>
+                <w:bottom w:val="none" w:sz="0" w:space="0" w:color="000000"/>
+                <w:top w:val="none" w:sz="0" w:space="0" w:color="000000"/>
+                <w:left w:val="none" w:sz="0" w:space="0" w:color="000000"/>
+                <w:right w:val="none" w:sz="0" w:space="0" w:color="000000"/>
+              </w:pBdr>
+              <w:spacing w:after="100" w:before="100" w:line="216"/>
+              <w:ind w:firstLine="0" w:left="100" w:right="100"/>
+            </w:pPr>
+            <w:r>
+              <w:rPr>
+                <w:rFonts w:ascii="DejaVu Sans" w:hAnsi="DejaVu Sans" w:eastAsia="DejaVu Sans" w:cs="DejaVu Sans"/>
                 <w:i w:val="false"/>
                 <w:b w:val="false"/>
                 <w:u w:val="none"/>
@@ -3539,20 +3532,20 @@
           </w:tcPr>
           <w:p>
             <w:pPr>
-              <w:jc w:val="right"/>
-              <w:keepNext/>
-              <w:pBdr>
-                <w:bottom w:val="none" w:sz="0" w:space="0" w:color="000000"/>
-                <w:top w:val="none" w:sz="0" w:space="0" w:color="000000"/>
-                <w:left w:val="none" w:sz="0" w:space="0" w:color="000000"/>
-                <w:right w:val="none" w:sz="0" w:space="0" w:color="000000"/>
-              </w:pBdr>
-              <w:spacing w:after="100" w:before="100" w:line="216"/>
-              <w:ind w:firstLine="0" w:left="100" w:right="100"/>
-            </w:pPr>
-            <w:r>
-              <w:rPr>
-                <w:rFonts w:ascii="Helvetica" w:hAnsi="Helvetica" w:eastAsia="Helvetica" w:cs="Helvetica"/>
+              <w:pStyle w:val="Normal"/>
+              <w:jc w:val="right"/>
+              <w:pBdr>
+                <w:bottom w:val="none" w:sz="0" w:space="0" w:color="000000"/>
+                <w:top w:val="none" w:sz="0" w:space="0" w:color="000000"/>
+                <w:left w:val="none" w:sz="0" w:space="0" w:color="000000"/>
+                <w:right w:val="none" w:sz="0" w:space="0" w:color="000000"/>
+              </w:pBdr>
+              <w:spacing w:after="100" w:before="100" w:line="216"/>
+              <w:ind w:firstLine="0" w:left="100" w:right="100"/>
+            </w:pPr>
+            <w:r>
+              <w:rPr>
+                <w:rFonts w:ascii="DejaVu Sans" w:hAnsi="DejaVu Sans" w:eastAsia="DejaVu Sans" w:cs="DejaVu Sans"/>
                 <w:i w:val="false"/>
                 <w:b w:val="false"/>
                 <w:u w:val="none"/>
@@ -3567,8 +3560,7 @@
       </w:tr>
       <w:tr>
         <w:trPr>
-          <w:cantSplit/>
-          <w:trHeight w:val="573" w:hRule="auto"/>
+          <w:trHeight w:val="581" w:hRule="auto"/>
         </w:trPr>
         body12
         <w:tc>
@@ -3590,20 +3582,20 @@
           </w:tcPr>
           <w:p>
             <w:pPr>
+              <w:pStyle w:val="Normal"/>
               <w:jc w:val="left"/>
-              <w:keepNext/>
-              <w:pBdr>
-                <w:bottom w:val="none" w:sz="0" w:space="0" w:color="000000"/>
-                <w:top w:val="none" w:sz="0" w:space="0" w:color="000000"/>
-                <w:left w:val="none" w:sz="0" w:space="0" w:color="000000"/>
-                <w:right w:val="none" w:sz="0" w:space="0" w:color="000000"/>
-              </w:pBdr>
-              <w:spacing w:after="100" w:before="100" w:line="216"/>
-              <w:ind w:firstLine="0" w:left="100" w:right="100"/>
-            </w:pPr>
-            <w:r>
-              <w:rPr>
-                <w:rFonts w:ascii="Helvetica" w:hAnsi="Helvetica" w:eastAsia="Helvetica" w:cs="Helvetica"/>
+              <w:pBdr>
+                <w:bottom w:val="none" w:sz="0" w:space="0" w:color="000000"/>
+                <w:top w:val="none" w:sz="0" w:space="0" w:color="000000"/>
+                <w:left w:val="none" w:sz="0" w:space="0" w:color="000000"/>
+                <w:right w:val="none" w:sz="0" w:space="0" w:color="000000"/>
+              </w:pBdr>
+              <w:spacing w:after="100" w:before="100" w:line="216"/>
+              <w:ind w:firstLine="0" w:left="100" w:right="100"/>
+            </w:pPr>
+            <w:r>
+              <w:rPr>
+                <w:rFonts w:ascii="DejaVu Sans" w:hAnsi="DejaVu Sans" w:eastAsia="DejaVu Sans" w:cs="DejaVu Sans"/>
                 <w:i w:val="false"/>
                 <w:b w:val="false"/>
                 <w:u w:val="none"/>
@@ -3634,20 +3626,20 @@
           </w:tcPr>
           <w:p>
             <w:pPr>
-              <w:jc w:val="right"/>
-              <w:keepNext/>
-              <w:pBdr>
-                <w:bottom w:val="none" w:sz="0" w:space="0" w:color="000000"/>
-                <w:top w:val="none" w:sz="0" w:space="0" w:color="000000"/>
-                <w:left w:val="none" w:sz="0" w:space="0" w:color="000000"/>
-                <w:right w:val="none" w:sz="0" w:space="0" w:color="000000"/>
-              </w:pBdr>
-              <w:spacing w:after="100" w:before="100" w:line="216"/>
-              <w:ind w:firstLine="0" w:left="100" w:right="100"/>
-            </w:pPr>
-            <w:r>
-              <w:rPr>
-                <w:rFonts w:ascii="Helvetica" w:hAnsi="Helvetica" w:eastAsia="Helvetica" w:cs="Helvetica"/>
+              <w:pStyle w:val="Normal"/>
+              <w:jc w:val="right"/>
+              <w:pBdr>
+                <w:bottom w:val="none" w:sz="0" w:space="0" w:color="000000"/>
+                <w:top w:val="none" w:sz="0" w:space="0" w:color="000000"/>
+                <w:left w:val="none" w:sz="0" w:space="0" w:color="000000"/>
+                <w:right w:val="none" w:sz="0" w:space="0" w:color="000000"/>
+              </w:pBdr>
+              <w:spacing w:after="100" w:before="100" w:line="216"/>
+              <w:ind w:firstLine="0" w:left="100" w:right="100"/>
+            </w:pPr>
+            <w:r>
+              <w:rPr>
+                <w:rFonts w:ascii="DejaVu Sans" w:hAnsi="DejaVu Sans" w:eastAsia="DejaVu Sans" w:cs="DejaVu Sans"/>
                 <w:i w:val="false"/>
                 <w:b w:val="false"/>
                 <w:u w:val="none"/>
@@ -3678,20 +3670,20 @@
           </w:tcPr>
           <w:p>
             <w:pPr>
-              <w:jc w:val="right"/>
-              <w:keepNext/>
-              <w:pBdr>
-                <w:bottom w:val="none" w:sz="0" w:space="0" w:color="000000"/>
-                <w:top w:val="none" w:sz="0" w:space="0" w:color="000000"/>
-                <w:left w:val="none" w:sz="0" w:space="0" w:color="000000"/>
-                <w:right w:val="none" w:sz="0" w:space="0" w:color="000000"/>
-              </w:pBdr>
-              <w:spacing w:after="100" w:before="100" w:line="216"/>
-              <w:ind w:firstLine="0" w:left="100" w:right="100"/>
-            </w:pPr>
-            <w:r>
-              <w:rPr>
-                <w:rFonts w:ascii="Helvetica" w:hAnsi="Helvetica" w:eastAsia="Helvetica" w:cs="Helvetica"/>
+              <w:pStyle w:val="Normal"/>
+              <w:jc w:val="right"/>
+              <w:pBdr>
+                <w:bottom w:val="none" w:sz="0" w:space="0" w:color="000000"/>
+                <w:top w:val="none" w:sz="0" w:space="0" w:color="000000"/>
+                <w:left w:val="none" w:sz="0" w:space="0" w:color="000000"/>
+                <w:right w:val="none" w:sz="0" w:space="0" w:color="000000"/>
+              </w:pBdr>
+              <w:spacing w:after="100" w:before="100" w:line="216"/>
+              <w:ind w:firstLine="0" w:left="100" w:right="100"/>
+            </w:pPr>
+            <w:r>
+              <w:rPr>
+                <w:rFonts w:ascii="DejaVu Sans" w:hAnsi="DejaVu Sans" w:eastAsia="DejaVu Sans" w:cs="DejaVu Sans"/>
                 <w:i w:val="false"/>
                 <w:b w:val="false"/>
                 <w:u w:val="none"/>
@@ -3722,20 +3714,20 @@
           </w:tcPr>
           <w:p>
             <w:pPr>
-              <w:jc w:val="right"/>
-              <w:keepNext/>
-              <w:pBdr>
-                <w:bottom w:val="none" w:sz="0" w:space="0" w:color="000000"/>
-                <w:top w:val="none" w:sz="0" w:space="0" w:color="000000"/>
-                <w:left w:val="none" w:sz="0" w:space="0" w:color="000000"/>
-                <w:right w:val="none" w:sz="0" w:space="0" w:color="000000"/>
-              </w:pBdr>
-              <w:spacing w:after="100" w:before="100" w:line="216"/>
-              <w:ind w:firstLine="0" w:left="100" w:right="100"/>
-            </w:pPr>
-            <w:r>
-              <w:rPr>
-                <w:rFonts w:ascii="Helvetica" w:hAnsi="Helvetica" w:eastAsia="Helvetica" w:cs="Helvetica"/>
+              <w:pStyle w:val="Normal"/>
+              <w:jc w:val="right"/>
+              <w:pBdr>
+                <w:bottom w:val="none" w:sz="0" w:space="0" w:color="000000"/>
+                <w:top w:val="none" w:sz="0" w:space="0" w:color="000000"/>
+                <w:left w:val="none" w:sz="0" w:space="0" w:color="000000"/>
+                <w:right w:val="none" w:sz="0" w:space="0" w:color="000000"/>
+              </w:pBdr>
+              <w:spacing w:after="100" w:before="100" w:line="216"/>
+              <w:ind w:firstLine="0" w:left="100" w:right="100"/>
+            </w:pPr>
+            <w:r>
+              <w:rPr>
+                <w:rFonts w:ascii="DejaVu Sans" w:hAnsi="DejaVu Sans" w:eastAsia="DejaVu Sans" w:cs="DejaVu Sans"/>
                 <w:i w:val="false"/>
                 <w:b w:val="false"/>
                 <w:u w:val="none"/>
@@ -3766,20 +3758,20 @@
           </w:tcPr>
           <w:p>
             <w:pPr>
-              <w:jc w:val="right"/>
-              <w:keepNext/>
-              <w:pBdr>
-                <w:bottom w:val="none" w:sz="0" w:space="0" w:color="000000"/>
-                <w:top w:val="none" w:sz="0" w:space="0" w:color="000000"/>
-                <w:left w:val="none" w:sz="0" w:space="0" w:color="000000"/>
-                <w:right w:val="none" w:sz="0" w:space="0" w:color="000000"/>
-              </w:pBdr>
-              <w:spacing w:after="100" w:before="100" w:line="216"/>
-              <w:ind w:firstLine="0" w:left="100" w:right="100"/>
-            </w:pPr>
-            <w:r>
-              <w:rPr>
-                <w:rFonts w:ascii="Helvetica" w:hAnsi="Helvetica" w:eastAsia="Helvetica" w:cs="Helvetica"/>
+              <w:pStyle w:val="Normal"/>
+              <w:jc w:val="right"/>
+              <w:pBdr>
+                <w:bottom w:val="none" w:sz="0" w:space="0" w:color="000000"/>
+                <w:top w:val="none" w:sz="0" w:space="0" w:color="000000"/>
+                <w:left w:val="none" w:sz="0" w:space="0" w:color="000000"/>
+                <w:right w:val="none" w:sz="0" w:space="0" w:color="000000"/>
+              </w:pBdr>
+              <w:spacing w:after="100" w:before="100" w:line="216"/>
+              <w:ind w:firstLine="0" w:left="100" w:right="100"/>
+            </w:pPr>
+            <w:r>
+              <w:rPr>
+                <w:rFonts w:ascii="DejaVu Sans" w:hAnsi="DejaVu Sans" w:eastAsia="DejaVu Sans" w:cs="DejaVu Sans"/>
                 <w:i w:val="false"/>
                 <w:b w:val="false"/>
                 <w:u w:val="none"/>
@@ -3810,20 +3802,20 @@
           </w:tcPr>
           <w:p>
             <w:pPr>
-              <w:jc w:val="right"/>
-              <w:keepNext/>
-              <w:pBdr>
-                <w:bottom w:val="none" w:sz="0" w:space="0" w:color="000000"/>
-                <w:top w:val="none" w:sz="0" w:space="0" w:color="000000"/>
-                <w:left w:val="none" w:sz="0" w:space="0" w:color="000000"/>
-                <w:right w:val="none" w:sz="0" w:space="0" w:color="000000"/>
-              </w:pBdr>
-              <w:spacing w:after="100" w:before="100" w:line="216"/>
-              <w:ind w:firstLine="0" w:left="100" w:right="100"/>
-            </w:pPr>
-            <w:r>
-              <w:rPr>
-                <w:rFonts w:ascii="Helvetica" w:hAnsi="Helvetica" w:eastAsia="Helvetica" w:cs="Helvetica"/>
+              <w:pStyle w:val="Normal"/>
+              <w:jc w:val="right"/>
+              <w:pBdr>
+                <w:bottom w:val="none" w:sz="0" w:space="0" w:color="000000"/>
+                <w:top w:val="none" w:sz="0" w:space="0" w:color="000000"/>
+                <w:left w:val="none" w:sz="0" w:space="0" w:color="000000"/>
+                <w:right w:val="none" w:sz="0" w:space="0" w:color="000000"/>
+              </w:pBdr>
+              <w:spacing w:after="100" w:before="100" w:line="216"/>
+              <w:ind w:firstLine="0" w:left="100" w:right="100"/>
+            </w:pPr>
+            <w:r>
+              <w:rPr>
+                <w:rFonts w:ascii="DejaVu Sans" w:hAnsi="DejaVu Sans" w:eastAsia="DejaVu Sans" w:cs="DejaVu Sans"/>
                 <w:i w:val="false"/>
                 <w:b w:val="false"/>
                 <w:u w:val="none"/>
@@ -3854,20 +3846,20 @@
           </w:tcPr>
           <w:p>
             <w:pPr>
-              <w:jc w:val="right"/>
-              <w:keepNext/>
-              <w:pBdr>
-                <w:bottom w:val="none" w:sz="0" w:space="0" w:color="000000"/>
-                <w:top w:val="none" w:sz="0" w:space="0" w:color="000000"/>
-                <w:left w:val="none" w:sz="0" w:space="0" w:color="000000"/>
-                <w:right w:val="none" w:sz="0" w:space="0" w:color="000000"/>
-              </w:pBdr>
-              <w:spacing w:after="100" w:before="100" w:line="216"/>
-              <w:ind w:firstLine="0" w:left="100" w:right="100"/>
-            </w:pPr>
-            <w:r>
-              <w:rPr>
-                <w:rFonts w:ascii="Helvetica" w:hAnsi="Helvetica" w:eastAsia="Helvetica" w:cs="Helvetica"/>
+              <w:pStyle w:val="Normal"/>
+              <w:jc w:val="right"/>
+              <w:pBdr>
+                <w:bottom w:val="none" w:sz="0" w:space="0" w:color="000000"/>
+                <w:top w:val="none" w:sz="0" w:space="0" w:color="000000"/>
+                <w:left w:val="none" w:sz="0" w:space="0" w:color="000000"/>
+                <w:right w:val="none" w:sz="0" w:space="0" w:color="000000"/>
+              </w:pBdr>
+              <w:spacing w:after="100" w:before="100" w:line="216"/>
+              <w:ind w:firstLine="0" w:left="100" w:right="100"/>
+            </w:pPr>
+            <w:r>
+              <w:rPr>
+                <w:rFonts w:ascii="DejaVu Sans" w:hAnsi="DejaVu Sans" w:eastAsia="DejaVu Sans" w:cs="DejaVu Sans"/>
                 <w:i w:val="false"/>
                 <w:b w:val="false"/>
                 <w:u w:val="none"/>
@@ -3882,8 +3874,7 @@
       </w:tr>
       <w:tr>
         <w:trPr>
-          <w:cantSplit/>
-          <w:trHeight w:val="633" w:hRule="auto"/>
+          <w:trHeight w:val="635" w:hRule="auto"/>
         </w:trPr>
         body13
         <w:tc>
@@ -3906,8 +3897,8 @@
           </w:tcPr>
           <w:p>
             <w:pPr>
+              <w:pStyle w:val="Normal"/>
               <w:jc w:val="left"/>
-              <w:keepNext/>
               <w:pBdr>
                 <w:bottom w:val="none" w:sz="0" w:space="0" w:color="000000"/>
                 <w:top w:val="none" w:sz="0" w:space="0" w:color="000000"/>
@@ -3934,8 +3925,7 @@
       </w:tr>
       <w:tr>
         <w:trPr>
-          <w:cantSplit/>
-          <w:trHeight w:val="569" w:hRule="auto"/>
+          <w:trHeight w:val="577" w:hRule="auto"/>
         </w:trPr>
         body14
         <w:tc>
@@ -3957,20 +3947,20 @@
           </w:tcPr>
           <w:p>
             <w:pPr>
-              <w:jc w:val="right"/>
-              <w:keepNext/>
-              <w:pBdr>
-                <w:bottom w:val="none" w:sz="0" w:space="0" w:color="000000"/>
-                <w:top w:val="none" w:sz="0" w:space="0" w:color="000000"/>
-                <w:left w:val="none" w:sz="0" w:space="0" w:color="000000"/>
-                <w:right w:val="none" w:sz="0" w:space="0" w:color="000000"/>
-              </w:pBdr>
-              <w:spacing w:after="100" w:before="100" w:line="216"/>
-              <w:ind w:firstLine="0" w:left="100" w:right="100"/>
-            </w:pPr>
-            <w:r>
-              <w:rPr>
-                <w:rFonts w:ascii="Helvetica" w:hAnsi="Helvetica" w:eastAsia="Helvetica" w:cs="Helvetica"/>
+              <w:pStyle w:val="Normal"/>
+              <w:jc w:val="right"/>
+              <w:pBdr>
+                <w:bottom w:val="none" w:sz="0" w:space="0" w:color="000000"/>
+                <w:top w:val="none" w:sz="0" w:space="0" w:color="000000"/>
+                <w:left w:val="none" w:sz="0" w:space="0" w:color="000000"/>
+                <w:right w:val="none" w:sz="0" w:space="0" w:color="000000"/>
+              </w:pBdr>
+              <w:spacing w:after="100" w:before="100" w:line="216"/>
+              <w:ind w:firstLine="0" w:left="100" w:right="100"/>
+            </w:pPr>
+            <w:r>
+              <w:rPr>
+                <w:rFonts w:ascii="DejaVu Sans" w:hAnsi="DejaVu Sans" w:eastAsia="DejaVu Sans" w:cs="DejaVu Sans"/>
                 <w:i w:val="false"/>
                 <w:b w:val="false"/>
                 <w:u w:val="none"/>
@@ -4001,20 +3991,20 @@
           </w:tcPr>
           <w:p>
             <w:pPr>
-              <w:jc w:val="right"/>
-              <w:keepNext/>
-              <w:pBdr>
-                <w:bottom w:val="none" w:sz="0" w:space="0" w:color="000000"/>
-                <w:top w:val="none" w:sz="0" w:space="0" w:color="000000"/>
-                <w:left w:val="none" w:sz="0" w:space="0" w:color="000000"/>
-                <w:right w:val="none" w:sz="0" w:space="0" w:color="000000"/>
-              </w:pBdr>
-              <w:spacing w:after="100" w:before="100" w:line="216"/>
-              <w:ind w:firstLine="0" w:left="100" w:right="100"/>
-            </w:pPr>
-            <w:r>
-              <w:rPr>
-                <w:rFonts w:ascii="Helvetica" w:hAnsi="Helvetica" w:eastAsia="Helvetica" w:cs="Helvetica"/>
+              <w:pStyle w:val="Normal"/>
+              <w:jc w:val="right"/>
+              <w:pBdr>
+                <w:bottom w:val="none" w:sz="0" w:space="0" w:color="000000"/>
+                <w:top w:val="none" w:sz="0" w:space="0" w:color="000000"/>
+                <w:left w:val="none" w:sz="0" w:space="0" w:color="000000"/>
+                <w:right w:val="none" w:sz="0" w:space="0" w:color="000000"/>
+              </w:pBdr>
+              <w:spacing w:after="100" w:before="100" w:line="216"/>
+              <w:ind w:firstLine="0" w:left="100" w:right="100"/>
+            </w:pPr>
+            <w:r>
+              <w:rPr>
+                <w:rFonts w:ascii="DejaVu Sans" w:hAnsi="DejaVu Sans" w:eastAsia="DejaVu Sans" w:cs="DejaVu Sans"/>
                 <w:i w:val="false"/>
                 <w:b w:val="false"/>
                 <w:u w:val="none"/>
@@ -4045,20 +4035,20 @@
           </w:tcPr>
           <w:p>
             <w:pPr>
-              <w:jc w:val="right"/>
-              <w:keepNext/>
-              <w:pBdr>
-                <w:bottom w:val="none" w:sz="0" w:space="0" w:color="000000"/>
-                <w:top w:val="none" w:sz="0" w:space="0" w:color="000000"/>
-                <w:left w:val="none" w:sz="0" w:space="0" w:color="000000"/>
-                <w:right w:val="none" w:sz="0" w:space="0" w:color="000000"/>
-              </w:pBdr>
-              <w:spacing w:after="100" w:before="100" w:line="216"/>
-              <w:ind w:firstLine="0" w:left="100" w:right="100"/>
-            </w:pPr>
-            <w:r>
-              <w:rPr>
-                <w:rFonts w:ascii="Helvetica" w:hAnsi="Helvetica" w:eastAsia="Helvetica" w:cs="Helvetica"/>
+              <w:pStyle w:val="Normal"/>
+              <w:jc w:val="right"/>
+              <w:pBdr>
+                <w:bottom w:val="none" w:sz="0" w:space="0" w:color="000000"/>
+                <w:top w:val="none" w:sz="0" w:space="0" w:color="000000"/>
+                <w:left w:val="none" w:sz="0" w:space="0" w:color="000000"/>
+                <w:right w:val="none" w:sz="0" w:space="0" w:color="000000"/>
+              </w:pBdr>
+              <w:spacing w:after="100" w:before="100" w:line="216"/>
+              <w:ind w:firstLine="0" w:left="100" w:right="100"/>
+            </w:pPr>
+            <w:r>
+              <w:rPr>
+                <w:rFonts w:ascii="DejaVu Sans" w:hAnsi="DejaVu Sans" w:eastAsia="DejaVu Sans" w:cs="DejaVu Sans"/>
                 <w:i w:val="false"/>
                 <w:b w:val="false"/>
                 <w:u w:val="none"/>
@@ -4089,20 +4079,20 @@
           </w:tcPr>
           <w:p>
             <w:pPr>
-              <w:jc w:val="right"/>
-              <w:keepNext/>
-              <w:pBdr>
-                <w:bottom w:val="none" w:sz="0" w:space="0" w:color="000000"/>
-                <w:top w:val="none" w:sz="0" w:space="0" w:color="000000"/>
-                <w:left w:val="none" w:sz="0" w:space="0" w:color="000000"/>
-                <w:right w:val="none" w:sz="0" w:space="0" w:color="000000"/>
-              </w:pBdr>
-              <w:spacing w:after="100" w:before="100" w:line="216"/>
-              <w:ind w:firstLine="0" w:left="100" w:right="100"/>
-            </w:pPr>
-            <w:r>
-              <w:rPr>
-                <w:rFonts w:ascii="Helvetica" w:hAnsi="Helvetica" w:eastAsia="Helvetica" w:cs="Helvetica"/>
+              <w:pStyle w:val="Normal"/>
+              <w:jc w:val="right"/>
+              <w:pBdr>
+                <w:bottom w:val="none" w:sz="0" w:space="0" w:color="000000"/>
+                <w:top w:val="none" w:sz="0" w:space="0" w:color="000000"/>
+                <w:left w:val="none" w:sz="0" w:space="0" w:color="000000"/>
+                <w:right w:val="none" w:sz="0" w:space="0" w:color="000000"/>
+              </w:pBdr>
+              <w:spacing w:after="100" w:before="100" w:line="216"/>
+              <w:ind w:firstLine="0" w:left="100" w:right="100"/>
+            </w:pPr>
+            <w:r>
+              <w:rPr>
+                <w:rFonts w:ascii="DejaVu Sans" w:hAnsi="DejaVu Sans" w:eastAsia="DejaVu Sans" w:cs="DejaVu Sans"/>
                 <w:i w:val="false"/>
                 <w:b w:val="false"/>
                 <w:u w:val="none"/>
@@ -4133,20 +4123,20 @@
           </w:tcPr>
           <w:p>
             <w:pPr>
-              <w:jc w:val="right"/>
-              <w:keepNext/>
-              <w:pBdr>
-                <w:bottom w:val="none" w:sz="0" w:space="0" w:color="000000"/>
-                <w:top w:val="none" w:sz="0" w:space="0" w:color="000000"/>
-                <w:left w:val="none" w:sz="0" w:space="0" w:color="000000"/>
-                <w:right w:val="none" w:sz="0" w:space="0" w:color="000000"/>
-              </w:pBdr>
-              <w:spacing w:after="100" w:before="100" w:line="216"/>
-              <w:ind w:firstLine="0" w:left="100" w:right="100"/>
-            </w:pPr>
-            <w:r>
-              <w:rPr>
-                <w:rFonts w:ascii="Helvetica" w:hAnsi="Helvetica" w:eastAsia="Helvetica" w:cs="Helvetica"/>
+              <w:pStyle w:val="Normal"/>
+              <w:jc w:val="right"/>
+              <w:pBdr>
+                <w:bottom w:val="none" w:sz="0" w:space="0" w:color="000000"/>
+                <w:top w:val="none" w:sz="0" w:space="0" w:color="000000"/>
+                <w:left w:val="none" w:sz="0" w:space="0" w:color="000000"/>
+                <w:right w:val="none" w:sz="0" w:space="0" w:color="000000"/>
+              </w:pBdr>
+              <w:spacing w:after="100" w:before="100" w:line="216"/>
+              <w:ind w:firstLine="0" w:left="100" w:right="100"/>
+            </w:pPr>
+            <w:r>
+              <w:rPr>
+                <w:rFonts w:ascii="DejaVu Sans" w:hAnsi="DejaVu Sans" w:eastAsia="DejaVu Sans" w:cs="DejaVu Sans"/>
                 <w:i w:val="false"/>
                 <w:b w:val="false"/>
                 <w:u w:val="none"/>
@@ -4177,20 +4167,20 @@
           </w:tcPr>
           <w:p>
             <w:pPr>
-              <w:jc w:val="right"/>
-              <w:keepNext/>
-              <w:pBdr>
-                <w:bottom w:val="none" w:sz="0" w:space="0" w:color="000000"/>
-                <w:top w:val="none" w:sz="0" w:space="0" w:color="000000"/>
-                <w:left w:val="none" w:sz="0" w:space="0" w:color="000000"/>
-                <w:right w:val="none" w:sz="0" w:space="0" w:color="000000"/>
-              </w:pBdr>
-              <w:spacing w:after="100" w:before="100" w:line="216"/>
-              <w:ind w:firstLine="0" w:left="100" w:right="100"/>
-            </w:pPr>
-            <w:r>
-              <w:rPr>
-                <w:rFonts w:ascii="Helvetica" w:hAnsi="Helvetica" w:eastAsia="Helvetica" w:cs="Helvetica"/>
+              <w:pStyle w:val="Normal"/>
+              <w:jc w:val="right"/>
+              <w:pBdr>
+                <w:bottom w:val="none" w:sz="0" w:space="0" w:color="000000"/>
+                <w:top w:val="none" w:sz="0" w:space="0" w:color="000000"/>
+                <w:left w:val="none" w:sz="0" w:space="0" w:color="000000"/>
+                <w:right w:val="none" w:sz="0" w:space="0" w:color="000000"/>
+              </w:pBdr>
+              <w:spacing w:after="100" w:before="100" w:line="216"/>
+              <w:ind w:firstLine="0" w:left="100" w:right="100"/>
+            </w:pPr>
+            <w:r>
+              <w:rPr>
+                <w:rFonts w:ascii="DejaVu Sans" w:hAnsi="DejaVu Sans" w:eastAsia="DejaVu Sans" w:cs="DejaVu Sans"/>
                 <w:i w:val="false"/>
                 <w:b w:val="false"/>
                 <w:u w:val="none"/>
@@ -4221,20 +4211,20 @@
           </w:tcPr>
           <w:p>
             <w:pPr>
-              <w:jc w:val="right"/>
-              <w:keepNext/>
-              <w:pBdr>
-                <w:bottom w:val="none" w:sz="0" w:space="0" w:color="000000"/>
-                <w:top w:val="none" w:sz="0" w:space="0" w:color="000000"/>
-                <w:left w:val="none" w:sz="0" w:space="0" w:color="000000"/>
-                <w:right w:val="none" w:sz="0" w:space="0" w:color="000000"/>
-              </w:pBdr>
-              <w:spacing w:after="100" w:before="100" w:line="216"/>
-              <w:ind w:firstLine="0" w:left="100" w:right="100"/>
-            </w:pPr>
-            <w:r>
-              <w:rPr>
-                <w:rFonts w:ascii="Helvetica" w:hAnsi="Helvetica" w:eastAsia="Helvetica" w:cs="Helvetica"/>
+              <w:pStyle w:val="Normal"/>
+              <w:jc w:val="right"/>
+              <w:pBdr>
+                <w:bottom w:val="none" w:sz="0" w:space="0" w:color="000000"/>
+                <w:top w:val="none" w:sz="0" w:space="0" w:color="000000"/>
+                <w:left w:val="none" w:sz="0" w:space="0" w:color="000000"/>
+                <w:right w:val="none" w:sz="0" w:space="0" w:color="000000"/>
+              </w:pBdr>
+              <w:spacing w:after="100" w:before="100" w:line="216"/>
+              <w:ind w:firstLine="0" w:left="100" w:right="100"/>
+            </w:pPr>
+            <w:r>
+              <w:rPr>
+                <w:rFonts w:ascii="DejaVu Sans" w:hAnsi="DejaVu Sans" w:eastAsia="DejaVu Sans" w:cs="DejaVu Sans"/>
                 <w:i w:val="false"/>
                 <w:b w:val="false"/>
                 <w:u w:val="none"/>
@@ -4249,8 +4239,7 @@
       </w:tr>
       <w:tr>
         <w:trPr>
-          <w:cantSplit/>
-          <w:trHeight w:val="569" w:hRule="auto"/>
+          <w:trHeight w:val="577" w:hRule="auto"/>
         </w:trPr>
         body15
         <w:tc>
@@ -4272,20 +4261,20 @@
           </w:tcPr>
           <w:p>
             <w:pPr>
-              <w:jc w:val="right"/>
-              <w:keepNext/>
-              <w:pBdr>
-                <w:bottom w:val="none" w:sz="0" w:space="0" w:color="000000"/>
-                <w:top w:val="none" w:sz="0" w:space="0" w:color="000000"/>
-                <w:left w:val="none" w:sz="0" w:space="0" w:color="000000"/>
-                <w:right w:val="none" w:sz="0" w:space="0" w:color="000000"/>
-              </w:pBdr>
-              <w:spacing w:after="100" w:before="100" w:line="216"/>
-              <w:ind w:firstLine="0" w:left="100" w:right="100"/>
-            </w:pPr>
-            <w:r>
-              <w:rPr>
-                <w:rFonts w:ascii="Helvetica" w:hAnsi="Helvetica" w:eastAsia="Helvetica" w:cs="Helvetica"/>
+              <w:pStyle w:val="Normal"/>
+              <w:jc w:val="right"/>
+              <w:pBdr>
+                <w:bottom w:val="none" w:sz="0" w:space="0" w:color="000000"/>
+                <w:top w:val="none" w:sz="0" w:space="0" w:color="000000"/>
+                <w:left w:val="none" w:sz="0" w:space="0" w:color="000000"/>
+                <w:right w:val="none" w:sz="0" w:space="0" w:color="000000"/>
+              </w:pBdr>
+              <w:spacing w:after="100" w:before="100" w:line="216"/>
+              <w:ind w:firstLine="0" w:left="100" w:right="100"/>
+            </w:pPr>
+            <w:r>
+              <w:rPr>
+                <w:rFonts w:ascii="DejaVu Sans" w:hAnsi="DejaVu Sans" w:eastAsia="DejaVu Sans" w:cs="DejaVu Sans"/>
                 <w:i w:val="false"/>
                 <w:b w:val="false"/>
                 <w:u w:val="none"/>
@@ -4316,20 +4305,20 @@
           </w:tcPr>
           <w:p>
             <w:pPr>
-              <w:jc w:val="right"/>
-              <w:keepNext/>
-              <w:pBdr>
-                <w:bottom w:val="none" w:sz="0" w:space="0" w:color="000000"/>
-                <w:top w:val="none" w:sz="0" w:space="0" w:color="000000"/>
-                <w:left w:val="none" w:sz="0" w:space="0" w:color="000000"/>
-                <w:right w:val="none" w:sz="0" w:space="0" w:color="000000"/>
-              </w:pBdr>
-              <w:spacing w:after="100" w:before="100" w:line="216"/>
-              <w:ind w:firstLine="0" w:left="100" w:right="100"/>
-            </w:pPr>
-            <w:r>
-              <w:rPr>
-                <w:rFonts w:ascii="Helvetica" w:hAnsi="Helvetica" w:eastAsia="Helvetica" w:cs="Helvetica"/>
+              <w:pStyle w:val="Normal"/>
+              <w:jc w:val="right"/>
+              <w:pBdr>
+                <w:bottom w:val="none" w:sz="0" w:space="0" w:color="000000"/>
+                <w:top w:val="none" w:sz="0" w:space="0" w:color="000000"/>
+                <w:left w:val="none" w:sz="0" w:space="0" w:color="000000"/>
+                <w:right w:val="none" w:sz="0" w:space="0" w:color="000000"/>
+              </w:pBdr>
+              <w:spacing w:after="100" w:before="100" w:line="216"/>
+              <w:ind w:firstLine="0" w:left="100" w:right="100"/>
+            </w:pPr>
+            <w:r>
+              <w:rPr>
+                <w:rFonts w:ascii="DejaVu Sans" w:hAnsi="DejaVu Sans" w:eastAsia="DejaVu Sans" w:cs="DejaVu Sans"/>
                 <w:i w:val="false"/>
                 <w:b w:val="false"/>
                 <w:u w:val="none"/>
@@ -4360,20 +4349,20 @@
           </w:tcPr>
           <w:p>
             <w:pPr>
-              <w:jc w:val="right"/>
-              <w:keepNext/>
-              <w:pBdr>
-                <w:bottom w:val="none" w:sz="0" w:space="0" w:color="000000"/>
-                <w:top w:val="none" w:sz="0" w:space="0" w:color="000000"/>
-                <w:left w:val="none" w:sz="0" w:space="0" w:color="000000"/>
-                <w:right w:val="none" w:sz="0" w:space="0" w:color="000000"/>
-              </w:pBdr>
-              <w:spacing w:after="100" w:before="100" w:line="216"/>
-              <w:ind w:firstLine="0" w:left="100" w:right="100"/>
-            </w:pPr>
-            <w:r>
-              <w:rPr>
-                <w:rFonts w:ascii="Helvetica" w:hAnsi="Helvetica" w:eastAsia="Helvetica" w:cs="Helvetica"/>
+              <w:pStyle w:val="Normal"/>
+              <w:jc w:val="right"/>
+              <w:pBdr>
+                <w:bottom w:val="none" w:sz="0" w:space="0" w:color="000000"/>
+                <w:top w:val="none" w:sz="0" w:space="0" w:color="000000"/>
+                <w:left w:val="none" w:sz="0" w:space="0" w:color="000000"/>
+                <w:right w:val="none" w:sz="0" w:space="0" w:color="000000"/>
+              </w:pBdr>
+              <w:spacing w:after="100" w:before="100" w:line="216"/>
+              <w:ind w:firstLine="0" w:left="100" w:right="100"/>
+            </w:pPr>
+            <w:r>
+              <w:rPr>
+                <w:rFonts w:ascii="DejaVu Sans" w:hAnsi="DejaVu Sans" w:eastAsia="DejaVu Sans" w:cs="DejaVu Sans"/>
                 <w:i w:val="false"/>
                 <w:b w:val="false"/>
                 <w:u w:val="none"/>
@@ -4404,20 +4393,20 @@
           </w:tcPr>
           <w:p>
             <w:pPr>
-              <w:jc w:val="right"/>
-              <w:keepNext/>
-              <w:pBdr>
-                <w:bottom w:val="none" w:sz="0" w:space="0" w:color="000000"/>
-                <w:top w:val="none" w:sz="0" w:space="0" w:color="000000"/>
-                <w:left w:val="none" w:sz="0" w:space="0" w:color="000000"/>
-                <w:right w:val="none" w:sz="0" w:space="0" w:color="000000"/>
-              </w:pBdr>
-              <w:spacing w:after="100" w:before="100" w:line="216"/>
-              <w:ind w:firstLine="0" w:left="100" w:right="100"/>
-            </w:pPr>
-            <w:r>
-              <w:rPr>
-                <w:rFonts w:ascii="Helvetica" w:hAnsi="Helvetica" w:eastAsia="Helvetica" w:cs="Helvetica"/>
+              <w:pStyle w:val="Normal"/>
+              <w:jc w:val="right"/>
+              <w:pBdr>
+                <w:bottom w:val="none" w:sz="0" w:space="0" w:color="000000"/>
+                <w:top w:val="none" w:sz="0" w:space="0" w:color="000000"/>
+                <w:left w:val="none" w:sz="0" w:space="0" w:color="000000"/>
+                <w:right w:val="none" w:sz="0" w:space="0" w:color="000000"/>
+              </w:pBdr>
+              <w:spacing w:after="100" w:before="100" w:line="216"/>
+              <w:ind w:firstLine="0" w:left="100" w:right="100"/>
+            </w:pPr>
+            <w:r>
+              <w:rPr>
+                <w:rFonts w:ascii="DejaVu Sans" w:hAnsi="DejaVu Sans" w:eastAsia="DejaVu Sans" w:cs="DejaVu Sans"/>
                 <w:i w:val="false"/>
                 <w:b w:val="false"/>
                 <w:u w:val="none"/>
@@ -4448,20 +4437,20 @@
           </w:tcPr>
           <w:p>
             <w:pPr>
-              <w:jc w:val="right"/>
-              <w:keepNext/>
-              <w:pBdr>
-                <w:bottom w:val="none" w:sz="0" w:space="0" w:color="000000"/>
-                <w:top w:val="none" w:sz="0" w:space="0" w:color="000000"/>
-                <w:left w:val="none" w:sz="0" w:space="0" w:color="000000"/>
-                <w:right w:val="none" w:sz="0" w:space="0" w:color="000000"/>
-              </w:pBdr>
-              <w:spacing w:after="100" w:before="100" w:line="216"/>
-              <w:ind w:firstLine="0" w:left="100" w:right="100"/>
-            </w:pPr>
-            <w:r>
-              <w:rPr>
-                <w:rFonts w:ascii="Helvetica" w:hAnsi="Helvetica" w:eastAsia="Helvetica" w:cs="Helvetica"/>
+              <w:pStyle w:val="Normal"/>
+              <w:jc w:val="right"/>
+              <w:pBdr>
+                <w:bottom w:val="none" w:sz="0" w:space="0" w:color="000000"/>
+                <w:top w:val="none" w:sz="0" w:space="0" w:color="000000"/>
+                <w:left w:val="none" w:sz="0" w:space="0" w:color="000000"/>
+                <w:right w:val="none" w:sz="0" w:space="0" w:color="000000"/>
+              </w:pBdr>
+              <w:spacing w:after="100" w:before="100" w:line="216"/>
+              <w:ind w:firstLine="0" w:left="100" w:right="100"/>
+            </w:pPr>
+            <w:r>
+              <w:rPr>
+                <w:rFonts w:ascii="DejaVu Sans" w:hAnsi="DejaVu Sans" w:eastAsia="DejaVu Sans" w:cs="DejaVu Sans"/>
                 <w:i w:val="false"/>
                 <w:b w:val="false"/>
                 <w:u w:val="none"/>
@@ -4492,20 +4481,20 @@
           </w:tcPr>
           <w:p>
             <w:pPr>
-              <w:jc w:val="right"/>
-              <w:keepNext/>
-              <w:pBdr>
-                <w:bottom w:val="none" w:sz="0" w:space="0" w:color="000000"/>
-                <w:top w:val="none" w:sz="0" w:space="0" w:color="000000"/>
-                <w:left w:val="none" w:sz="0" w:space="0" w:color="000000"/>
-                <w:right w:val="none" w:sz="0" w:space="0" w:color="000000"/>
-              </w:pBdr>
-              <w:spacing w:after="100" w:before="100" w:line="216"/>
-              <w:ind w:firstLine="0" w:left="100" w:right="100"/>
-            </w:pPr>
-            <w:r>
-              <w:rPr>
-                <w:rFonts w:ascii="Helvetica" w:hAnsi="Helvetica" w:eastAsia="Helvetica" w:cs="Helvetica"/>
+              <w:pStyle w:val="Normal"/>
+              <w:jc w:val="right"/>
+              <w:pBdr>
+                <w:bottom w:val="none" w:sz="0" w:space="0" w:color="000000"/>
+                <w:top w:val="none" w:sz="0" w:space="0" w:color="000000"/>
+                <w:left w:val="none" w:sz="0" w:space="0" w:color="000000"/>
+                <w:right w:val="none" w:sz="0" w:space="0" w:color="000000"/>
+              </w:pBdr>
+              <w:spacing w:after="100" w:before="100" w:line="216"/>
+              <w:ind w:firstLine="0" w:left="100" w:right="100"/>
+            </w:pPr>
+            <w:r>
+              <w:rPr>
+                <w:rFonts w:ascii="DejaVu Sans" w:hAnsi="DejaVu Sans" w:eastAsia="DejaVu Sans" w:cs="DejaVu Sans"/>
                 <w:i w:val="false"/>
                 <w:b w:val="false"/>
                 <w:u w:val="none"/>
@@ -4536,20 +4525,20 @@
           </w:tcPr>
           <w:p>
             <w:pPr>
-              <w:jc w:val="right"/>
-              <w:keepNext/>
-              <w:pBdr>
-                <w:bottom w:val="none" w:sz="0" w:space="0" w:color="000000"/>
-                <w:top w:val="none" w:sz="0" w:space="0" w:color="000000"/>
-                <w:left w:val="none" w:sz="0" w:space="0" w:color="000000"/>
-                <w:right w:val="none" w:sz="0" w:space="0" w:color="000000"/>
-              </w:pBdr>
-              <w:spacing w:after="100" w:before="100" w:line="216"/>
-              <w:ind w:firstLine="0" w:left="100" w:right="100"/>
-            </w:pPr>
-            <w:r>
-              <w:rPr>
-                <w:rFonts w:ascii="Helvetica" w:hAnsi="Helvetica" w:eastAsia="Helvetica" w:cs="Helvetica"/>
+              <w:pStyle w:val="Normal"/>
+              <w:jc w:val="right"/>
+              <w:pBdr>
+                <w:bottom w:val="none" w:sz="0" w:space="0" w:color="000000"/>
+                <w:top w:val="none" w:sz="0" w:space="0" w:color="000000"/>
+                <w:left w:val="none" w:sz="0" w:space="0" w:color="000000"/>
+                <w:right w:val="none" w:sz="0" w:space="0" w:color="000000"/>
+              </w:pBdr>
+              <w:spacing w:after="100" w:before="100" w:line="216"/>
+              <w:ind w:firstLine="0" w:left="100" w:right="100"/>
+            </w:pPr>
+            <w:r>
+              <w:rPr>
+                <w:rFonts w:ascii="DejaVu Sans" w:hAnsi="DejaVu Sans" w:eastAsia="DejaVu Sans" w:cs="DejaVu Sans"/>
                 <w:i w:val="false"/>
                 <w:b w:val="false"/>
                 <w:u w:val="none"/>
@@ -4564,8 +4553,7 @@
       </w:tr>
       <w:tr>
         <w:trPr>
-          <w:cantSplit/>
-          <w:trHeight w:val="569" w:hRule="auto"/>
+          <w:trHeight w:val="577" w:hRule="auto"/>
         </w:trPr>
         body16
         <w:tc>
@@ -4587,20 +4575,20 @@
           </w:tcPr>
           <w:p>
             <w:pPr>
-              <w:jc w:val="right"/>
-              <w:keepNext/>
-              <w:pBdr>
-                <w:bottom w:val="none" w:sz="0" w:space="0" w:color="000000"/>
-                <w:top w:val="none" w:sz="0" w:space="0" w:color="000000"/>
-                <w:left w:val="none" w:sz="0" w:space="0" w:color="000000"/>
-                <w:right w:val="none" w:sz="0" w:space="0" w:color="000000"/>
-              </w:pBdr>
-              <w:spacing w:after="100" w:before="100" w:line="216"/>
-              <w:ind w:firstLine="0" w:left="100" w:right="100"/>
-            </w:pPr>
-            <w:r>
-              <w:rPr>
-                <w:rFonts w:ascii="Helvetica" w:hAnsi="Helvetica" w:eastAsia="Helvetica" w:cs="Helvetica"/>
+              <w:pStyle w:val="Normal"/>
+              <w:jc w:val="right"/>
+              <w:pBdr>
+                <w:bottom w:val="none" w:sz="0" w:space="0" w:color="000000"/>
+                <w:top w:val="none" w:sz="0" w:space="0" w:color="000000"/>
+                <w:left w:val="none" w:sz="0" w:space="0" w:color="000000"/>
+                <w:right w:val="none" w:sz="0" w:space="0" w:color="000000"/>
+              </w:pBdr>
+              <w:spacing w:after="100" w:before="100" w:line="216"/>
+              <w:ind w:firstLine="0" w:left="100" w:right="100"/>
+            </w:pPr>
+            <w:r>
+              <w:rPr>
+                <w:rFonts w:ascii="DejaVu Sans" w:hAnsi="DejaVu Sans" w:eastAsia="DejaVu Sans" w:cs="DejaVu Sans"/>
                 <w:i w:val="false"/>
                 <w:b w:val="false"/>
                 <w:u w:val="none"/>
@@ -4631,20 +4619,20 @@
           </w:tcPr>
           <w:p>
             <w:pPr>
-              <w:jc w:val="right"/>
-              <w:keepNext/>
-              <w:pBdr>
-                <w:bottom w:val="none" w:sz="0" w:space="0" w:color="000000"/>
-                <w:top w:val="none" w:sz="0" w:space="0" w:color="000000"/>
-                <w:left w:val="none" w:sz="0" w:space="0" w:color="000000"/>
-                <w:right w:val="none" w:sz="0" w:space="0" w:color="000000"/>
-              </w:pBdr>
-              <w:spacing w:after="100" w:before="100" w:line="216"/>
-              <w:ind w:firstLine="0" w:left="100" w:right="100"/>
-            </w:pPr>
-            <w:r>
-              <w:rPr>
-                <w:rFonts w:ascii="Helvetica" w:hAnsi="Helvetica" w:eastAsia="Helvetica" w:cs="Helvetica"/>
+              <w:pStyle w:val="Normal"/>
+              <w:jc w:val="right"/>
+              <w:pBdr>
+                <w:bottom w:val="none" w:sz="0" w:space="0" w:color="000000"/>
+                <w:top w:val="none" w:sz="0" w:space="0" w:color="000000"/>
+                <w:left w:val="none" w:sz="0" w:space="0" w:color="000000"/>
+                <w:right w:val="none" w:sz="0" w:space="0" w:color="000000"/>
+              </w:pBdr>
+              <w:spacing w:after="100" w:before="100" w:line="216"/>
+              <w:ind w:firstLine="0" w:left="100" w:right="100"/>
+            </w:pPr>
+            <w:r>
+              <w:rPr>
+                <w:rFonts w:ascii="DejaVu Sans" w:hAnsi="DejaVu Sans" w:eastAsia="DejaVu Sans" w:cs="DejaVu Sans"/>
                 <w:i w:val="false"/>
                 <w:b w:val="false"/>
                 <w:u w:val="none"/>
@@ -4675,20 +4663,20 @@
           </w:tcPr>
           <w:p>
             <w:pPr>
-              <w:jc w:val="right"/>
-              <w:keepNext/>
-              <w:pBdr>
-                <w:bottom w:val="none" w:sz="0" w:space="0" w:color="000000"/>
-                <w:top w:val="none" w:sz="0" w:space="0" w:color="000000"/>
-                <w:left w:val="none" w:sz="0" w:space="0" w:color="000000"/>
-                <w:right w:val="none" w:sz="0" w:space="0" w:color="000000"/>
-              </w:pBdr>
-              <w:spacing w:after="100" w:before="100" w:line="216"/>
-              <w:ind w:firstLine="0" w:left="100" w:right="100"/>
-            </w:pPr>
-            <w:r>
-              <w:rPr>
-                <w:rFonts w:ascii="Helvetica" w:hAnsi="Helvetica" w:eastAsia="Helvetica" w:cs="Helvetica"/>
+              <w:pStyle w:val="Normal"/>
+              <w:jc w:val="right"/>
+              <w:pBdr>
+                <w:bottom w:val="none" w:sz="0" w:space="0" w:color="000000"/>
+                <w:top w:val="none" w:sz="0" w:space="0" w:color="000000"/>
+                <w:left w:val="none" w:sz="0" w:space="0" w:color="000000"/>
+                <w:right w:val="none" w:sz="0" w:space="0" w:color="000000"/>
+              </w:pBdr>
+              <w:spacing w:after="100" w:before="100" w:line="216"/>
+              <w:ind w:firstLine="0" w:left="100" w:right="100"/>
+            </w:pPr>
+            <w:r>
+              <w:rPr>
+                <w:rFonts w:ascii="DejaVu Sans" w:hAnsi="DejaVu Sans" w:eastAsia="DejaVu Sans" w:cs="DejaVu Sans"/>
                 <w:i w:val="false"/>
                 <w:b w:val="false"/>
                 <w:u w:val="none"/>
@@ -4719,20 +4707,20 @@
           </w:tcPr>
           <w:p>
             <w:pPr>
-              <w:jc w:val="right"/>
-              <w:keepNext/>
-              <w:pBdr>
-                <w:bottom w:val="none" w:sz="0" w:space="0" w:color="000000"/>
-                <w:top w:val="none" w:sz="0" w:space="0" w:color="000000"/>
-                <w:left w:val="none" w:sz="0" w:space="0" w:color="000000"/>
-                <w:right w:val="none" w:sz="0" w:space="0" w:color="000000"/>
-              </w:pBdr>
-              <w:spacing w:after="100" w:before="100" w:line="216"/>
-              <w:ind w:firstLine="0" w:left="100" w:right="100"/>
-            </w:pPr>
-            <w:r>
-              <w:rPr>
-                <w:rFonts w:ascii="Helvetica" w:hAnsi="Helvetica" w:eastAsia="Helvetica" w:cs="Helvetica"/>
+              <w:pStyle w:val="Normal"/>
+              <w:jc w:val="right"/>
+              <w:pBdr>
+                <w:bottom w:val="none" w:sz="0" w:space="0" w:color="000000"/>
+                <w:top w:val="none" w:sz="0" w:space="0" w:color="000000"/>
+                <w:left w:val="none" w:sz="0" w:space="0" w:color="000000"/>
+                <w:right w:val="none" w:sz="0" w:space="0" w:color="000000"/>
+              </w:pBdr>
+              <w:spacing w:after="100" w:before="100" w:line="216"/>
+              <w:ind w:firstLine="0" w:left="100" w:right="100"/>
+            </w:pPr>
+            <w:r>
+              <w:rPr>
+                <w:rFonts w:ascii="DejaVu Sans" w:hAnsi="DejaVu Sans" w:eastAsia="DejaVu Sans" w:cs="DejaVu Sans"/>
                 <w:i w:val="false"/>
                 <w:b w:val="false"/>
                 <w:u w:val="none"/>
@@ -4763,20 +4751,20 @@
           </w:tcPr>
           <w:p>
             <w:pPr>
-              <w:jc w:val="right"/>
-              <w:keepNext/>
-              <w:pBdr>
-                <w:bottom w:val="none" w:sz="0" w:space="0" w:color="000000"/>
-                <w:top w:val="none" w:sz="0" w:space="0" w:color="000000"/>
-                <w:left w:val="none" w:sz="0" w:space="0" w:color="000000"/>
-                <w:right w:val="none" w:sz="0" w:space="0" w:color="000000"/>
-              </w:pBdr>
-              <w:spacing w:after="100" w:before="100" w:line="216"/>
-              <w:ind w:firstLine="0" w:left="100" w:right="100"/>
-            </w:pPr>
-            <w:r>
-              <w:rPr>
-                <w:rFonts w:ascii="Helvetica" w:hAnsi="Helvetica" w:eastAsia="Helvetica" w:cs="Helvetica"/>
+              <w:pStyle w:val="Normal"/>
+              <w:jc w:val="right"/>
+              <w:pBdr>
+                <w:bottom w:val="none" w:sz="0" w:space="0" w:color="000000"/>
+                <w:top w:val="none" w:sz="0" w:space="0" w:color="000000"/>
+                <w:left w:val="none" w:sz="0" w:space="0" w:color="000000"/>
+                <w:right w:val="none" w:sz="0" w:space="0" w:color="000000"/>
+              </w:pBdr>
+              <w:spacing w:after="100" w:before="100" w:line="216"/>
+              <w:ind w:firstLine="0" w:left="100" w:right="100"/>
+            </w:pPr>
+            <w:r>
+              <w:rPr>
+                <w:rFonts w:ascii="DejaVu Sans" w:hAnsi="DejaVu Sans" w:eastAsia="DejaVu Sans" w:cs="DejaVu Sans"/>
                 <w:i w:val="false"/>
                 <w:b w:val="false"/>
                 <w:u w:val="none"/>
@@ -4807,20 +4795,20 @@
           </w:tcPr>
           <w:p>
             <w:pPr>
-              <w:jc w:val="right"/>
-              <w:keepNext/>
-              <w:pBdr>
-                <w:bottom w:val="none" w:sz="0" w:space="0" w:color="000000"/>
-                <w:top w:val="none" w:sz="0" w:space="0" w:color="000000"/>
-                <w:left w:val="none" w:sz="0" w:space="0" w:color="000000"/>
-                <w:right w:val="none" w:sz="0" w:space="0" w:color="000000"/>
-              </w:pBdr>
-              <w:spacing w:after="100" w:before="100" w:line="216"/>
-              <w:ind w:firstLine="0" w:left="100" w:right="100"/>
-            </w:pPr>
-            <w:r>
-              <w:rPr>
-                <w:rFonts w:ascii="Helvetica" w:hAnsi="Helvetica" w:eastAsia="Helvetica" w:cs="Helvetica"/>
+              <w:pStyle w:val="Normal"/>
+              <w:jc w:val="right"/>
+              <w:pBdr>
+                <w:bottom w:val="none" w:sz="0" w:space="0" w:color="000000"/>
+                <w:top w:val="none" w:sz="0" w:space="0" w:color="000000"/>
+                <w:left w:val="none" w:sz="0" w:space="0" w:color="000000"/>
+                <w:right w:val="none" w:sz="0" w:space="0" w:color="000000"/>
+              </w:pBdr>
+              <w:spacing w:after="100" w:before="100" w:line="216"/>
+              <w:ind w:firstLine="0" w:left="100" w:right="100"/>
+            </w:pPr>
+            <w:r>
+              <w:rPr>
+                <w:rFonts w:ascii="DejaVu Sans" w:hAnsi="DejaVu Sans" w:eastAsia="DejaVu Sans" w:cs="DejaVu Sans"/>
                 <w:i w:val="false"/>
                 <w:b w:val="false"/>
                 <w:u w:val="none"/>
@@ -4851,20 +4839,20 @@
           </w:tcPr>
           <w:p>
             <w:pPr>
-              <w:jc w:val="right"/>
-              <w:keepNext/>
-              <w:pBdr>
-                <w:bottom w:val="none" w:sz="0" w:space="0" w:color="000000"/>
-                <w:top w:val="none" w:sz="0" w:space="0" w:color="000000"/>
-                <w:left w:val="none" w:sz="0" w:space="0" w:color="000000"/>
-                <w:right w:val="none" w:sz="0" w:space="0" w:color="000000"/>
-              </w:pBdr>
-              <w:spacing w:after="100" w:before="100" w:line="216"/>
-              <w:ind w:firstLine="0" w:left="100" w:right="100"/>
-            </w:pPr>
-            <w:r>
-              <w:rPr>
-                <w:rFonts w:ascii="Helvetica" w:hAnsi="Helvetica" w:eastAsia="Helvetica" w:cs="Helvetica"/>
+              <w:pStyle w:val="Normal"/>
+              <w:jc w:val="right"/>
+              <w:pBdr>
+                <w:bottom w:val="none" w:sz="0" w:space="0" w:color="000000"/>
+                <w:top w:val="none" w:sz="0" w:space="0" w:color="000000"/>
+                <w:left w:val="none" w:sz="0" w:space="0" w:color="000000"/>
+                <w:right w:val="none" w:sz="0" w:space="0" w:color="000000"/>
+              </w:pBdr>
+              <w:spacing w:after="100" w:before="100" w:line="216"/>
+              <w:ind w:firstLine="0" w:left="100" w:right="100"/>
+            </w:pPr>
+            <w:r>
+              <w:rPr>
+                <w:rFonts w:ascii="DejaVu Sans" w:hAnsi="DejaVu Sans" w:eastAsia="DejaVu Sans" w:cs="DejaVu Sans"/>
                 <w:i w:val="false"/>
                 <w:b w:val="false"/>
                 <w:u w:val="none"/>
@@ -4879,8 +4867,7 @@
       </w:tr>
       <w:tr>
         <w:trPr>
-          <w:cantSplit/>
-          <w:trHeight w:val="572" w:hRule="auto"/>
+          <w:trHeight w:val="581" w:hRule="auto"/>
         </w:trPr>
         body17
         <w:tc>
@@ -4902,20 +4889,20 @@
           </w:tcPr>
           <w:p>
             <w:pPr>
+              <w:pStyle w:val="Normal"/>
               <w:jc w:val="left"/>
-              <w:keepNext/>
-              <w:pBdr>
-                <w:bottom w:val="none" w:sz="0" w:space="0" w:color="000000"/>
-                <w:top w:val="none" w:sz="0" w:space="0" w:color="000000"/>
-                <w:left w:val="none" w:sz="0" w:space="0" w:color="000000"/>
-                <w:right w:val="none" w:sz="0" w:space="0" w:color="000000"/>
-              </w:pBdr>
-              <w:spacing w:after="100" w:before="100" w:line="216"/>
-              <w:ind w:firstLine="0" w:left="100" w:right="100"/>
-            </w:pPr>
-            <w:r>
-              <w:rPr>
-                <w:rFonts w:ascii="Helvetica" w:hAnsi="Helvetica" w:eastAsia="Helvetica" w:cs="Helvetica"/>
+              <w:pBdr>
+                <w:bottom w:val="none" w:sz="0" w:space="0" w:color="000000"/>
+                <w:top w:val="none" w:sz="0" w:space="0" w:color="000000"/>
+                <w:left w:val="none" w:sz="0" w:space="0" w:color="000000"/>
+                <w:right w:val="none" w:sz="0" w:space="0" w:color="000000"/>
+              </w:pBdr>
+              <w:spacing w:after="100" w:before="100" w:line="216"/>
+              <w:ind w:firstLine="0" w:left="100" w:right="100"/>
+            </w:pPr>
+            <w:r>
+              <w:rPr>
+                <w:rFonts w:ascii="DejaVu Sans" w:hAnsi="DejaVu Sans" w:eastAsia="DejaVu Sans" w:cs="DejaVu Sans"/>
                 <w:i w:val="false"/>
                 <w:b w:val="false"/>
                 <w:u w:val="none"/>
@@ -4946,20 +4933,20 @@
           </w:tcPr>
           <w:p>
             <w:pPr>
-              <w:jc w:val="right"/>
-              <w:keepNext/>
-              <w:pBdr>
-                <w:bottom w:val="none" w:sz="0" w:space="0" w:color="000000"/>
-                <w:top w:val="none" w:sz="0" w:space="0" w:color="000000"/>
-                <w:left w:val="none" w:sz="0" w:space="0" w:color="000000"/>
-                <w:right w:val="none" w:sz="0" w:space="0" w:color="000000"/>
-              </w:pBdr>
-              <w:spacing w:after="100" w:before="100" w:line="216"/>
-              <w:ind w:firstLine="0" w:left="100" w:right="100"/>
-            </w:pPr>
-            <w:r>
-              <w:rPr>
-                <w:rFonts w:ascii="Helvetica" w:hAnsi="Helvetica" w:eastAsia="Helvetica" w:cs="Helvetica"/>
+              <w:pStyle w:val="Normal"/>
+              <w:jc w:val="right"/>
+              <w:pBdr>
+                <w:bottom w:val="none" w:sz="0" w:space="0" w:color="000000"/>
+                <w:top w:val="none" w:sz="0" w:space="0" w:color="000000"/>
+                <w:left w:val="none" w:sz="0" w:space="0" w:color="000000"/>
+                <w:right w:val="none" w:sz="0" w:space="0" w:color="000000"/>
+              </w:pBdr>
+              <w:spacing w:after="100" w:before="100" w:line="216"/>
+              <w:ind w:firstLine="0" w:left="100" w:right="100"/>
+            </w:pPr>
+            <w:r>
+              <w:rPr>
+                <w:rFonts w:ascii="DejaVu Sans" w:hAnsi="DejaVu Sans" w:eastAsia="DejaVu Sans" w:cs="DejaVu Sans"/>
                 <w:i w:val="false"/>
                 <w:b w:val="false"/>
                 <w:u w:val="none"/>
@@ -4990,20 +4977,20 @@
           </w:tcPr>
           <w:p>
             <w:pPr>
-              <w:jc w:val="right"/>
-              <w:keepNext/>
-              <w:pBdr>
-                <w:bottom w:val="none" w:sz="0" w:space="0" w:color="000000"/>
-                <w:top w:val="none" w:sz="0" w:space="0" w:color="000000"/>
-                <w:left w:val="none" w:sz="0" w:space="0" w:color="000000"/>
-                <w:right w:val="none" w:sz="0" w:space="0" w:color="000000"/>
-              </w:pBdr>
-              <w:spacing w:after="100" w:before="100" w:line="216"/>
-              <w:ind w:firstLine="0" w:left="100" w:right="100"/>
-            </w:pPr>
-            <w:r>
-              <w:rPr>
-                <w:rFonts w:ascii="Helvetica" w:hAnsi="Helvetica" w:eastAsia="Helvetica" w:cs="Helvetica"/>
+              <w:pStyle w:val="Normal"/>
+              <w:jc w:val="right"/>
+              <w:pBdr>
+                <w:bottom w:val="none" w:sz="0" w:space="0" w:color="000000"/>
+                <w:top w:val="none" w:sz="0" w:space="0" w:color="000000"/>
+                <w:left w:val="none" w:sz="0" w:space="0" w:color="000000"/>
+                <w:right w:val="none" w:sz="0" w:space="0" w:color="000000"/>
+              </w:pBdr>
+              <w:spacing w:after="100" w:before="100" w:line="216"/>
+              <w:ind w:firstLine="0" w:left="100" w:right="100"/>
+            </w:pPr>
+            <w:r>
+              <w:rPr>
+                <w:rFonts w:ascii="DejaVu Sans" w:hAnsi="DejaVu Sans" w:eastAsia="DejaVu Sans" w:cs="DejaVu Sans"/>
                 <w:i w:val="false"/>
                 <w:b w:val="false"/>
                 <w:u w:val="none"/>
@@ -5034,20 +5021,20 @@
           </w:tcPr>
           <w:p>
             <w:pPr>
-              <w:jc w:val="right"/>
-              <w:keepNext/>
-              <w:pBdr>
-                <w:bottom w:val="none" w:sz="0" w:space="0" w:color="000000"/>
-                <w:top w:val="none" w:sz="0" w:space="0" w:color="000000"/>
-                <w:left w:val="none" w:sz="0" w:space="0" w:color="000000"/>
-                <w:right w:val="none" w:sz="0" w:space="0" w:color="000000"/>
-              </w:pBdr>
-              <w:spacing w:after="100" w:before="100" w:line="216"/>
-              <w:ind w:firstLine="0" w:left="100" w:right="100"/>
-            </w:pPr>
-            <w:r>
-              <w:rPr>
-                <w:rFonts w:ascii="Helvetica" w:hAnsi="Helvetica" w:eastAsia="Helvetica" w:cs="Helvetica"/>
+              <w:pStyle w:val="Normal"/>
+              <w:jc w:val="right"/>
+              <w:pBdr>
+                <w:bottom w:val="none" w:sz="0" w:space="0" w:color="000000"/>
+                <w:top w:val="none" w:sz="0" w:space="0" w:color="000000"/>
+                <w:left w:val="none" w:sz="0" w:space="0" w:color="000000"/>
+                <w:right w:val="none" w:sz="0" w:space="0" w:color="000000"/>
+              </w:pBdr>
+              <w:spacing w:after="100" w:before="100" w:line="216"/>
+              <w:ind w:firstLine="0" w:left="100" w:right="100"/>
+            </w:pPr>
+            <w:r>
+              <w:rPr>
+                <w:rFonts w:ascii="DejaVu Sans" w:hAnsi="DejaVu Sans" w:eastAsia="DejaVu Sans" w:cs="DejaVu Sans"/>
                 <w:i w:val="false"/>
                 <w:b w:val="false"/>
                 <w:u w:val="none"/>
@@ -5078,20 +5065,20 @@
           </w:tcPr>
           <w:p>
             <w:pPr>
-              <w:jc w:val="right"/>
-              <w:keepNext/>
-              <w:pBdr>
-                <w:bottom w:val="none" w:sz="0" w:space="0" w:color="000000"/>
-                <w:top w:val="none" w:sz="0" w:space="0" w:color="000000"/>
-                <w:left w:val="none" w:sz="0" w:space="0" w:color="000000"/>
-                <w:right w:val="none" w:sz="0" w:space="0" w:color="000000"/>
-              </w:pBdr>
-              <w:spacing w:after="100" w:before="100" w:line="216"/>
-              <w:ind w:firstLine="0" w:left="100" w:right="100"/>
-            </w:pPr>
-            <w:r>
-              <w:rPr>
-                <w:rFonts w:ascii="Helvetica" w:hAnsi="Helvetica" w:eastAsia="Helvetica" w:cs="Helvetica"/>
+              <w:pStyle w:val="Normal"/>
+              <w:jc w:val="right"/>
+              <w:pBdr>
+                <w:bottom w:val="none" w:sz="0" w:space="0" w:color="000000"/>
+                <w:top w:val="none" w:sz="0" w:space="0" w:color="000000"/>
+                <w:left w:val="none" w:sz="0" w:space="0" w:color="000000"/>
+                <w:right w:val="none" w:sz="0" w:space="0" w:color="000000"/>
+              </w:pBdr>
+              <w:spacing w:after="100" w:before="100" w:line="216"/>
+              <w:ind w:firstLine="0" w:left="100" w:right="100"/>
+            </w:pPr>
+            <w:r>
+              <w:rPr>
+                <w:rFonts w:ascii="DejaVu Sans" w:hAnsi="DejaVu Sans" w:eastAsia="DejaVu Sans" w:cs="DejaVu Sans"/>
                 <w:i w:val="false"/>
                 <w:b w:val="false"/>
                 <w:u w:val="none"/>
@@ -5122,20 +5109,20 @@
           </w:tcPr>
           <w:p>
             <w:pPr>
-              <w:jc w:val="right"/>
-              <w:keepNext/>
-              <w:pBdr>
-                <w:bottom w:val="none" w:sz="0" w:space="0" w:color="000000"/>
-                <w:top w:val="none" w:sz="0" w:space="0" w:color="000000"/>
-                <w:left w:val="none" w:sz="0" w:space="0" w:color="000000"/>
-                <w:right w:val="none" w:sz="0" w:space="0" w:color="000000"/>
-              </w:pBdr>
-              <w:spacing w:after="100" w:before="100" w:line="216"/>
-              <w:ind w:firstLine="0" w:left="100" w:right="100"/>
-            </w:pPr>
-            <w:r>
-              <w:rPr>
-                <w:rFonts w:ascii="Helvetica" w:hAnsi="Helvetica" w:eastAsia="Helvetica" w:cs="Helvetica"/>
+              <w:pStyle w:val="Normal"/>
+              <w:jc w:val="right"/>
+              <w:pBdr>
+                <w:bottom w:val="none" w:sz="0" w:space="0" w:color="000000"/>
+                <w:top w:val="none" w:sz="0" w:space="0" w:color="000000"/>
+                <w:left w:val="none" w:sz="0" w:space="0" w:color="000000"/>
+                <w:right w:val="none" w:sz="0" w:space="0" w:color="000000"/>
+              </w:pBdr>
+              <w:spacing w:after="100" w:before="100" w:line="216"/>
+              <w:ind w:firstLine="0" w:left="100" w:right="100"/>
+            </w:pPr>
+            <w:r>
+              <w:rPr>
+                <w:rFonts w:ascii="DejaVu Sans" w:hAnsi="DejaVu Sans" w:eastAsia="DejaVu Sans" w:cs="DejaVu Sans"/>
                 <w:i w:val="false"/>
                 <w:b w:val="false"/>
                 <w:u w:val="none"/>
@@ -5166,20 +5153,20 @@
           </w:tcPr>
           <w:p>
             <w:pPr>
-              <w:jc w:val="right"/>
-              <w:keepNext/>
-              <w:pBdr>
-                <w:bottom w:val="none" w:sz="0" w:space="0" w:color="000000"/>
-                <w:top w:val="none" w:sz="0" w:space="0" w:color="000000"/>
-                <w:left w:val="none" w:sz="0" w:space="0" w:color="000000"/>
-                <w:right w:val="none" w:sz="0" w:space="0" w:color="000000"/>
-              </w:pBdr>
-              <w:spacing w:after="100" w:before="100" w:line="216"/>
-              <w:ind w:firstLine="0" w:left="100" w:right="100"/>
-            </w:pPr>
-            <w:r>
-              <w:rPr>
-                <w:rFonts w:ascii="Helvetica" w:hAnsi="Helvetica" w:eastAsia="Helvetica" w:cs="Helvetica"/>
+              <w:pStyle w:val="Normal"/>
+              <w:jc w:val="right"/>
+              <w:pBdr>
+                <w:bottom w:val="none" w:sz="0" w:space="0" w:color="000000"/>
+                <w:top w:val="none" w:sz="0" w:space="0" w:color="000000"/>
+                <w:left w:val="none" w:sz="0" w:space="0" w:color="000000"/>
+                <w:right w:val="none" w:sz="0" w:space="0" w:color="000000"/>
+              </w:pBdr>
+              <w:spacing w:after="100" w:before="100" w:line="216"/>
+              <w:ind w:firstLine="0" w:left="100" w:right="100"/>
+            </w:pPr>
+            <w:r>
+              <w:rPr>
+                <w:rFonts w:ascii="DejaVu Sans" w:hAnsi="DejaVu Sans" w:eastAsia="DejaVu Sans" w:cs="DejaVu Sans"/>
                 <w:i w:val="false"/>
                 <w:b w:val="false"/>
                 <w:u w:val="none"/>
@@ -5194,8 +5181,7 @@
       </w:tr>
       <w:tr>
         <w:trPr>
-          <w:cantSplit/>
-          <w:trHeight w:val="573" w:hRule="auto"/>
+          <w:trHeight w:val="581" w:hRule="auto"/>
         </w:trPr>
         body18
         <w:tc>
@@ -5217,20 +5203,20 @@
           </w:tcPr>
           <w:p>
             <w:pPr>
+              <w:pStyle w:val="Normal"/>
               <w:jc w:val="left"/>
-              <w:keepNext/>
-              <w:pBdr>
-                <w:bottom w:val="none" w:sz="0" w:space="0" w:color="000000"/>
-                <w:top w:val="none" w:sz="0" w:space="0" w:color="000000"/>
-                <w:left w:val="none" w:sz="0" w:space="0" w:color="000000"/>
-                <w:right w:val="none" w:sz="0" w:space="0" w:color="000000"/>
-              </w:pBdr>
-              <w:spacing w:after="100" w:before="100" w:line="216"/>
-              <w:ind w:firstLine="0" w:left="100" w:right="100"/>
-            </w:pPr>
-            <w:r>
-              <w:rPr>
-                <w:rFonts w:ascii="Helvetica" w:hAnsi="Helvetica" w:eastAsia="Helvetica" w:cs="Helvetica"/>
+              <w:pBdr>
+                <w:bottom w:val="none" w:sz="0" w:space="0" w:color="000000"/>
+                <w:top w:val="none" w:sz="0" w:space="0" w:color="000000"/>
+                <w:left w:val="none" w:sz="0" w:space="0" w:color="000000"/>
+                <w:right w:val="none" w:sz="0" w:space="0" w:color="000000"/>
+              </w:pBdr>
+              <w:spacing w:after="100" w:before="100" w:line="216"/>
+              <w:ind w:firstLine="0" w:left="100" w:right="100"/>
+            </w:pPr>
+            <w:r>
+              <w:rPr>
+                <w:rFonts w:ascii="DejaVu Sans" w:hAnsi="DejaVu Sans" w:eastAsia="DejaVu Sans" w:cs="DejaVu Sans"/>
                 <w:i w:val="false"/>
                 <w:b w:val="false"/>
                 <w:u w:val="none"/>
@@ -5261,20 +5247,20 @@
           </w:tcPr>
           <w:p>
             <w:pPr>
-              <w:jc w:val="right"/>
-              <w:keepNext/>
-              <w:pBdr>
-                <w:bottom w:val="none" w:sz="0" w:space="0" w:color="000000"/>
-                <w:top w:val="none" w:sz="0" w:space="0" w:color="000000"/>
-                <w:left w:val="none" w:sz="0" w:space="0" w:color="000000"/>
-                <w:right w:val="none" w:sz="0" w:space="0" w:color="000000"/>
-              </w:pBdr>
-              <w:spacing w:after="100" w:before="100" w:line="216"/>
-              <w:ind w:firstLine="0" w:left="100" w:right="100"/>
-            </w:pPr>
-            <w:r>
-              <w:rPr>
-                <w:rFonts w:ascii="Helvetica" w:hAnsi="Helvetica" w:eastAsia="Helvetica" w:cs="Helvetica"/>
+              <w:pStyle w:val="Normal"/>
+              <w:jc w:val="right"/>
+              <w:pBdr>
+                <w:bottom w:val="none" w:sz="0" w:space="0" w:color="000000"/>
+                <w:top w:val="none" w:sz="0" w:space="0" w:color="000000"/>
+                <w:left w:val="none" w:sz="0" w:space="0" w:color="000000"/>
+                <w:right w:val="none" w:sz="0" w:space="0" w:color="000000"/>
+              </w:pBdr>
+              <w:spacing w:after="100" w:before="100" w:line="216"/>
+              <w:ind w:firstLine="0" w:left="100" w:right="100"/>
+            </w:pPr>
+            <w:r>
+              <w:rPr>
+                <w:rFonts w:ascii="DejaVu Sans" w:hAnsi="DejaVu Sans" w:eastAsia="DejaVu Sans" w:cs="DejaVu Sans"/>
                 <w:i w:val="false"/>
                 <w:b w:val="false"/>
                 <w:u w:val="none"/>
@@ -5305,20 +5291,20 @@
           </w:tcPr>
           <w:p>
             <w:pPr>
-              <w:jc w:val="right"/>
-              <w:keepNext/>
-              <w:pBdr>
-                <w:bottom w:val="none" w:sz="0" w:space="0" w:color="000000"/>
-                <w:top w:val="none" w:sz="0" w:space="0" w:color="000000"/>
-                <w:left w:val="none" w:sz="0" w:space="0" w:color="000000"/>
-                <w:right w:val="none" w:sz="0" w:space="0" w:color="000000"/>
-              </w:pBdr>
-              <w:spacing w:after="100" w:before="100" w:line="216"/>
-              <w:ind w:firstLine="0" w:left="100" w:right="100"/>
-            </w:pPr>
-            <w:r>
-              <w:rPr>
-                <w:rFonts w:ascii="Helvetica" w:hAnsi="Helvetica" w:eastAsia="Helvetica" w:cs="Helvetica"/>
+              <w:pStyle w:val="Normal"/>
+              <w:jc w:val="right"/>
+              <w:pBdr>
+                <w:bottom w:val="none" w:sz="0" w:space="0" w:color="000000"/>
+                <w:top w:val="none" w:sz="0" w:space="0" w:color="000000"/>
+                <w:left w:val="none" w:sz="0" w:space="0" w:color="000000"/>
+                <w:right w:val="none" w:sz="0" w:space="0" w:color="000000"/>
+              </w:pBdr>
+              <w:spacing w:after="100" w:before="100" w:line="216"/>
+              <w:ind w:firstLine="0" w:left="100" w:right="100"/>
+            </w:pPr>
+            <w:r>
+              <w:rPr>
+                <w:rFonts w:ascii="DejaVu Sans" w:hAnsi="DejaVu Sans" w:eastAsia="DejaVu Sans" w:cs="DejaVu Sans"/>
                 <w:i w:val="false"/>
                 <w:b w:val="false"/>
                 <w:u w:val="none"/>
@@ -5349,20 +5335,20 @@
           </w:tcPr>
           <w:p>
             <w:pPr>
-              <w:jc w:val="right"/>
-              <w:keepNext/>
-              <w:pBdr>
-                <w:bottom w:val="none" w:sz="0" w:space="0" w:color="000000"/>
-                <w:top w:val="none" w:sz="0" w:space="0" w:color="000000"/>
-                <w:left w:val="none" w:sz="0" w:space="0" w:color="000000"/>
-                <w:right w:val="none" w:sz="0" w:space="0" w:color="000000"/>
-              </w:pBdr>
-              <w:spacing w:after="100" w:before="100" w:line="216"/>
-              <w:ind w:firstLine="0" w:left="100" w:right="100"/>
-            </w:pPr>
-            <w:r>
-              <w:rPr>
-                <w:rFonts w:ascii="Helvetica" w:hAnsi="Helvetica" w:eastAsia="Helvetica" w:cs="Helvetica"/>
+              <w:pStyle w:val="Normal"/>
+              <w:jc w:val="right"/>
+              <w:pBdr>
+                <w:bottom w:val="none" w:sz="0" w:space="0" w:color="000000"/>
+                <w:top w:val="none" w:sz="0" w:space="0" w:color="000000"/>
+                <w:left w:val="none" w:sz="0" w:space="0" w:color="000000"/>
+                <w:right w:val="none" w:sz="0" w:space="0" w:color="000000"/>
+              </w:pBdr>
+              <w:spacing w:after="100" w:before="100" w:line="216"/>
+              <w:ind w:firstLine="0" w:left="100" w:right="100"/>
+            </w:pPr>
+            <w:r>
+              <w:rPr>
+                <w:rFonts w:ascii="DejaVu Sans" w:hAnsi="DejaVu Sans" w:eastAsia="DejaVu Sans" w:cs="DejaVu Sans"/>
                 <w:i w:val="false"/>
                 <w:b w:val="false"/>
                 <w:u w:val="none"/>
@@ -5393,20 +5379,20 @@
           </w:tcPr>
           <w:p>
             <w:pPr>
-              <w:jc w:val="right"/>
-              <w:keepNext/>
-              <w:pBdr>
-                <w:bottom w:val="none" w:sz="0" w:space="0" w:color="000000"/>
-                <w:top w:val="none" w:sz="0" w:space="0" w:color="000000"/>
-                <w:left w:val="none" w:sz="0" w:space="0" w:color="000000"/>
-                <w:right w:val="none" w:sz="0" w:space="0" w:color="000000"/>
-              </w:pBdr>
-              <w:spacing w:after="100" w:before="100" w:line="216"/>
-              <w:ind w:firstLine="0" w:left="100" w:right="100"/>
-            </w:pPr>
-            <w:r>
-              <w:rPr>
-                <w:rFonts w:ascii="Helvetica" w:hAnsi="Helvetica" w:eastAsia="Helvetica" w:cs="Helvetica"/>
+              <w:pStyle w:val="Normal"/>
+              <w:jc w:val="right"/>
+              <w:pBdr>
+                <w:bottom w:val="none" w:sz="0" w:space="0" w:color="000000"/>
+                <w:top w:val="none" w:sz="0" w:space="0" w:color="000000"/>
+                <w:left w:val="none" w:sz="0" w:space="0" w:color="000000"/>
+                <w:right w:val="none" w:sz="0" w:space="0" w:color="000000"/>
+              </w:pBdr>
+              <w:spacing w:after="100" w:before="100" w:line="216"/>
+              <w:ind w:firstLine="0" w:left="100" w:right="100"/>
+            </w:pPr>
+            <w:r>
+              <w:rPr>
+                <w:rFonts w:ascii="DejaVu Sans" w:hAnsi="DejaVu Sans" w:eastAsia="DejaVu Sans" w:cs="DejaVu Sans"/>
                 <w:i w:val="false"/>
                 <w:b w:val="false"/>
                 <w:u w:val="none"/>
@@ -5437,20 +5423,20 @@
           </w:tcPr>
           <w:p>
             <w:pPr>
-              <w:jc w:val="right"/>
-              <w:keepNext/>
-              <w:pBdr>
-                <w:bottom w:val="none" w:sz="0" w:space="0" w:color="000000"/>
-                <w:top w:val="none" w:sz="0" w:space="0" w:color="000000"/>
-                <w:left w:val="none" w:sz="0" w:space="0" w:color="000000"/>
-                <w:right w:val="none" w:sz="0" w:space="0" w:color="000000"/>
-              </w:pBdr>
-              <w:spacing w:after="100" w:before="100" w:line="216"/>
-              <w:ind w:firstLine="0" w:left="100" w:right="100"/>
-            </w:pPr>
-            <w:r>
-              <w:rPr>
-                <w:rFonts w:ascii="Helvetica" w:hAnsi="Helvetica" w:eastAsia="Helvetica" w:cs="Helvetica"/>
+              <w:pStyle w:val="Normal"/>
+              <w:jc w:val="right"/>
+              <w:pBdr>
+                <w:bottom w:val="none" w:sz="0" w:space="0" w:color="000000"/>
+                <w:top w:val="none" w:sz="0" w:space="0" w:color="000000"/>
+                <w:left w:val="none" w:sz="0" w:space="0" w:color="000000"/>
+                <w:right w:val="none" w:sz="0" w:space="0" w:color="000000"/>
+              </w:pBdr>
+              <w:spacing w:after="100" w:before="100" w:line="216"/>
+              <w:ind w:firstLine="0" w:left="100" w:right="100"/>
+            </w:pPr>
+            <w:r>
+              <w:rPr>
+                <w:rFonts w:ascii="DejaVu Sans" w:hAnsi="DejaVu Sans" w:eastAsia="DejaVu Sans" w:cs="DejaVu Sans"/>
                 <w:i w:val="false"/>
                 <w:b w:val="false"/>
                 <w:u w:val="none"/>
@@ -5481,20 +5467,20 @@
           </w:tcPr>
           <w:p>
             <w:pPr>
-              <w:jc w:val="right"/>
-              <w:keepNext/>
-              <w:pBdr>
-                <w:bottom w:val="none" w:sz="0" w:space="0" w:color="000000"/>
-                <w:top w:val="none" w:sz="0" w:space="0" w:color="000000"/>
-                <w:left w:val="none" w:sz="0" w:space="0" w:color="000000"/>
-                <w:right w:val="none" w:sz="0" w:space="0" w:color="000000"/>
-              </w:pBdr>
-              <w:spacing w:after="100" w:before="100" w:line="216"/>
-              <w:ind w:firstLine="0" w:left="100" w:right="100"/>
-            </w:pPr>
-            <w:r>
-              <w:rPr>
-                <w:rFonts w:ascii="Helvetica" w:hAnsi="Helvetica" w:eastAsia="Helvetica" w:cs="Helvetica"/>
+              <w:pStyle w:val="Normal"/>
+              <w:jc w:val="right"/>
+              <w:pBdr>
+                <w:bottom w:val="none" w:sz="0" w:space="0" w:color="000000"/>
+                <w:top w:val="none" w:sz="0" w:space="0" w:color="000000"/>
+                <w:left w:val="none" w:sz="0" w:space="0" w:color="000000"/>
+                <w:right w:val="none" w:sz="0" w:space="0" w:color="000000"/>
+              </w:pBdr>
+              <w:spacing w:after="100" w:before="100" w:line="216"/>
+              <w:ind w:firstLine="0" w:left="100" w:right="100"/>
+            </w:pPr>
+            <w:r>
+              <w:rPr>
+                <w:rFonts w:ascii="DejaVu Sans" w:hAnsi="DejaVu Sans" w:eastAsia="DejaVu Sans" w:cs="DejaVu Sans"/>
                 <w:i w:val="false"/>
                 <w:b w:val="false"/>
                 <w:u w:val="none"/>

</xml_diff>

<commit_message>
Update mostly your turn exercises
</commit_message>
<xml_diff>
--- a/final_table.docx
+++ b/final_table.docx
@@ -17,17 +17,17 @@
         <w:tblLook w:firstRow="1" w:lastRow="0" w:firstColumn="0" w:lastColumn="0" w:noHBand="0" w:noVBand="1"/>
       </w:tblPr>
       <w:tblGrid>
-        <w:gridCol w:w="1495"/>
-        <w:gridCol w:w="1218"/>
-        <w:gridCol w:w="932"/>
-        <w:gridCol w:w="1218"/>
-        <w:gridCol w:w="932"/>
-        <w:gridCol w:w="1218"/>
-        <w:gridCol w:w="932"/>
+        <w:gridCol w:w="1364"/>
+        <w:gridCol w:w="1144"/>
+        <w:gridCol w:w="888"/>
+        <w:gridCol w:w="1144"/>
+        <w:gridCol w:w="888"/>
+        <w:gridCol w:w="1144"/>
+        <w:gridCol w:w="888"/>
       </w:tblGrid>
       <w:tr>
         <w:trPr>
-          <w:trHeight w:val="803" w:hRule="auto"/>
+          <w:trHeight w:val="744" w:hRule="auto"/>
           <w:tblHeader/>
         </w:trPr>
         header 1
@@ -60,7 +60,7 @@
                 <w:right w:val="none" w:sz="0" w:space="0" w:color="000000"/>
               </w:pBdr>
               <w:spacing w:after="100" w:before="100" w:line="216"/>
-              <w:ind w:firstLine="0" w:left="100" w:right="100"/>
+              <w:ind w:left="100" w:right="100" w:firstLine="0" w:firstLineChars="0"/>
             </w:pPr>
             <w:r>
               <w:rPr>
@@ -79,7 +79,7 @@
       </w:tr>
       <w:tr>
         <w:trPr>
-          <w:trHeight w:val="616" w:hRule="auto"/>
+          <w:trHeight w:val="617" w:hRule="auto"/>
           <w:tblHeader/>
         </w:trPr>
         header 2
@@ -112,7 +112,7 @@
                 <w:right w:val="none" w:sz="0" w:space="0" w:color="000000"/>
               </w:pBdr>
               <w:spacing w:after="100" w:before="100" w:line="216"/>
-              <w:ind w:firstLine="0" w:left="100" w:right="100"/>
+              <w:ind w:left="100" w:right="100" w:firstLine="0" w:firstLineChars="0"/>
             </w:pPr>
             <w:r>
               <w:rPr>
@@ -131,7 +131,7 @@
       </w:tr>
       <w:tr>
         <w:trPr>
-          <w:trHeight w:val="624" w:hRule="auto"/>
+          <w:trHeight w:val="614" w:hRule="auto"/>
           <w:tblHeader/>
         </w:trPr>
         header 3
@@ -163,11 +163,11 @@
                 <w:right w:val="none" w:sz="0" w:space="0" w:color="000000"/>
               </w:pBdr>
               <w:spacing w:after="100" w:before="100" w:line="216"/>
-              <w:ind w:firstLine="0" w:left="100" w:right="100"/>
-            </w:pPr>
-            <w:r>
-              <w:rPr>
-                <w:rFonts w:ascii="DejaVu Sans" w:hAnsi="DejaVu Sans" w:eastAsia="DejaVu Sans" w:cs="DejaVu Sans"/>
+              <w:ind w:left="100" w:right="100" w:firstLine="0" w:firstLineChars="0"/>
+            </w:pPr>
+            <w:r>
+              <w:rPr>
+                <w:rFonts w:ascii="Arial" w:hAnsi="Arial" w:eastAsia="Arial" w:cs="Arial"/>
                 <w:i w:val="false"/>
                 <w:b w:val="true"/>
                 <w:u w:val="none"/>
@@ -208,11 +208,11 @@
                 <w:right w:val="none" w:sz="0" w:space="0" w:color="000000"/>
               </w:pBdr>
               <w:spacing w:after="100" w:before="100" w:line="216"/>
-              <w:ind w:firstLine="0" w:left="100" w:right="100"/>
-            </w:pPr>
-            <w:r>
-              <w:rPr>
-                <w:rFonts w:ascii="DejaVu Sans" w:hAnsi="DejaVu Sans" w:eastAsia="DejaVu Sans" w:cs="DejaVu Sans"/>
+              <w:ind w:left="100" w:right="100" w:firstLine="0" w:firstLineChars="0"/>
+            </w:pPr>
+            <w:r>
+              <w:rPr>
+                <w:rFonts w:ascii="Arial" w:hAnsi="Arial" w:eastAsia="Arial" w:cs="Arial"/>
                 <w:i w:val="false"/>
                 <w:b w:val="true"/>
                 <w:u w:val="none"/>
@@ -253,11 +253,11 @@
                 <w:right w:val="none" w:sz="0" w:space="0" w:color="000000"/>
               </w:pBdr>
               <w:spacing w:after="100" w:before="100" w:line="216"/>
-              <w:ind w:firstLine="0" w:left="100" w:right="100"/>
-            </w:pPr>
-            <w:r>
-              <w:rPr>
-                <w:rFonts w:ascii="DejaVu Sans" w:hAnsi="DejaVu Sans" w:eastAsia="DejaVu Sans" w:cs="DejaVu Sans"/>
+              <w:ind w:left="100" w:right="100" w:firstLine="0" w:firstLineChars="0"/>
+            </w:pPr>
+            <w:r>
+              <w:rPr>
+                <w:rFonts w:ascii="Arial" w:hAnsi="Arial" w:eastAsia="Arial" w:cs="Arial"/>
                 <w:i w:val="false"/>
                 <w:b w:val="true"/>
                 <w:u w:val="none"/>
@@ -298,11 +298,11 @@
                 <w:right w:val="none" w:sz="0" w:space="0" w:color="000000"/>
               </w:pBdr>
               <w:spacing w:after="100" w:before="100" w:line="216"/>
-              <w:ind w:firstLine="0" w:left="100" w:right="100"/>
-            </w:pPr>
-            <w:r>
-              <w:rPr>
-                <w:rFonts w:ascii="DejaVu Sans" w:hAnsi="DejaVu Sans" w:eastAsia="DejaVu Sans" w:cs="DejaVu Sans"/>
+              <w:ind w:left="100" w:right="100" w:firstLine="0" w:firstLineChars="0"/>
+            </w:pPr>
+            <w:r>
+              <w:rPr>
+                <w:rFonts w:ascii="Arial" w:hAnsi="Arial" w:eastAsia="Arial" w:cs="Arial"/>
                 <w:i w:val="false"/>
                 <w:b w:val="true"/>
                 <w:u w:val="none"/>
@@ -317,14 +317,14 @@
       </w:tr>
       <w:tr>
         <w:trPr>
-          <w:trHeight w:val="581" w:hRule="auto"/>
+          <w:trHeight w:val="571" w:hRule="auto"/>
           <w:tblHeader/>
         </w:trPr>
         header 4
         <w:tc>
           <w:tcPr>
             <w:tcBorders>
-              <w:bottom w:val="single" w:sz="16" w:space="0" w:color="666666"/>
+              <w:bottom w:val="single" w:sz="12" w:space="0" w:color="666666"/>
               <w:top w:val="none" w:sz="0" w:space="0" w:color="000000"/>
               <w:left w:val="none" w:sz="0" w:space="0" w:color="000000"/>
               <w:right w:val="none" w:sz="0" w:space="0" w:color="000000"/>
@@ -349,11 +349,11 @@
                 <w:right w:val="none" w:sz="0" w:space="0" w:color="000000"/>
               </w:pBdr>
               <w:spacing w:after="100" w:before="100" w:line="216"/>
-              <w:ind w:firstLine="0" w:left="100" w:right="100"/>
-            </w:pPr>
-            <w:r>
-              <w:rPr>
-                <w:rFonts w:ascii="DejaVu Sans" w:hAnsi="DejaVu Sans" w:eastAsia="DejaVu Sans" w:cs="DejaVu Sans"/>
+              <w:ind w:left="100" w:right="100" w:firstLine="0" w:firstLineChars="0"/>
+            </w:pPr>
+            <w:r>
+              <w:rPr>
+                <w:rFonts w:ascii="Arial" w:hAnsi="Arial" w:eastAsia="Arial" w:cs="Arial"/>
                 <w:i w:val="false"/>
                 <w:b w:val="false"/>
                 <w:u w:val="none"/>
@@ -368,7 +368,7 @@
         <w:tc>
           <w:tcPr>
             <w:tcBorders>
-              <w:bottom w:val="single" w:sz="16" w:space="0" w:color="666666"/>
+              <w:bottom w:val="single" w:sz="12" w:space="0" w:color="666666"/>
               <w:top w:val="none" w:sz="0" w:space="0" w:color="000000"/>
               <w:left w:val="none" w:sz="0" w:space="0" w:color="000000"/>
               <w:right w:val="none" w:sz="0" w:space="0" w:color="000000"/>
@@ -393,11 +393,11 @@
                 <w:right w:val="none" w:sz="0" w:space="0" w:color="000000"/>
               </w:pBdr>
               <w:spacing w:after="100" w:before="100" w:line="216"/>
-              <w:ind w:firstLine="0" w:left="100" w:right="100"/>
-            </w:pPr>
-            <w:r>
-              <w:rPr>
-                <w:rFonts w:ascii="DejaVu Sans" w:hAnsi="DejaVu Sans" w:eastAsia="DejaVu Sans" w:cs="DejaVu Sans"/>
+              <w:ind w:left="100" w:right="100" w:firstLine="0" w:firstLineChars="0"/>
+            </w:pPr>
+            <w:r>
+              <w:rPr>
+                <w:rFonts w:ascii="Arial" w:hAnsi="Arial" w:eastAsia="Arial" w:cs="Arial"/>
                 <w:i w:val="false"/>
                 <w:b w:val="false"/>
                 <w:u w:val="none"/>
@@ -412,7 +412,7 @@
         <w:tc>
           <w:tcPr>
             <w:tcBorders>
-              <w:bottom w:val="single" w:sz="16" w:space="0" w:color="666666"/>
+              <w:bottom w:val="single" w:sz="12" w:space="0" w:color="666666"/>
               <w:top w:val="none" w:sz="0" w:space="0" w:color="000000"/>
               <w:left w:val="none" w:sz="0" w:space="0" w:color="000000"/>
               <w:right w:val="none" w:sz="0" w:space="0" w:color="000000"/>
@@ -437,11 +437,11 @@
                 <w:right w:val="none" w:sz="0" w:space="0" w:color="000000"/>
               </w:pBdr>
               <w:spacing w:after="100" w:before="100" w:line="216"/>
-              <w:ind w:firstLine="0" w:left="100" w:right="100"/>
-            </w:pPr>
-            <w:r>
-              <w:rPr>
-                <w:rFonts w:ascii="DejaVu Sans" w:hAnsi="DejaVu Sans" w:eastAsia="DejaVu Sans" w:cs="DejaVu Sans"/>
+              <w:ind w:left="100" w:right="100" w:firstLine="0" w:firstLineChars="0"/>
+            </w:pPr>
+            <w:r>
+              <w:rPr>
+                <w:rFonts w:ascii="Arial" w:hAnsi="Arial" w:eastAsia="Arial" w:cs="Arial"/>
                 <w:i w:val="false"/>
                 <w:b w:val="false"/>
                 <w:u w:val="none"/>
@@ -456,7 +456,7 @@
         <w:tc>
           <w:tcPr>
             <w:tcBorders>
-              <w:bottom w:val="single" w:sz="16" w:space="0" w:color="666666"/>
+              <w:bottom w:val="single" w:sz="12" w:space="0" w:color="666666"/>
               <w:top w:val="none" w:sz="0" w:space="0" w:color="000000"/>
               <w:left w:val="none" w:sz="0" w:space="0" w:color="000000"/>
               <w:right w:val="none" w:sz="0" w:space="0" w:color="000000"/>
@@ -481,11 +481,11 @@
                 <w:right w:val="none" w:sz="0" w:space="0" w:color="000000"/>
               </w:pBdr>
               <w:spacing w:after="100" w:before="100" w:line="216"/>
-              <w:ind w:firstLine="0" w:left="100" w:right="100"/>
-            </w:pPr>
-            <w:r>
-              <w:rPr>
-                <w:rFonts w:ascii="DejaVu Sans" w:hAnsi="DejaVu Sans" w:eastAsia="DejaVu Sans" w:cs="DejaVu Sans"/>
+              <w:ind w:left="100" w:right="100" w:firstLine="0" w:firstLineChars="0"/>
+            </w:pPr>
+            <w:r>
+              <w:rPr>
+                <w:rFonts w:ascii="Arial" w:hAnsi="Arial" w:eastAsia="Arial" w:cs="Arial"/>
                 <w:i w:val="false"/>
                 <w:b w:val="false"/>
                 <w:u w:val="none"/>
@@ -500,7 +500,7 @@
         <w:tc>
           <w:tcPr>
             <w:tcBorders>
-              <w:bottom w:val="single" w:sz="16" w:space="0" w:color="666666"/>
+              <w:bottom w:val="single" w:sz="12" w:space="0" w:color="666666"/>
               <w:top w:val="none" w:sz="0" w:space="0" w:color="000000"/>
               <w:left w:val="none" w:sz="0" w:space="0" w:color="000000"/>
               <w:right w:val="none" w:sz="0" w:space="0" w:color="000000"/>
@@ -525,11 +525,11 @@
                 <w:right w:val="none" w:sz="0" w:space="0" w:color="000000"/>
               </w:pBdr>
               <w:spacing w:after="100" w:before="100" w:line="216"/>
-              <w:ind w:firstLine="0" w:left="100" w:right="100"/>
-            </w:pPr>
-            <w:r>
-              <w:rPr>
-                <w:rFonts w:ascii="DejaVu Sans" w:hAnsi="DejaVu Sans" w:eastAsia="DejaVu Sans" w:cs="DejaVu Sans"/>
+              <w:ind w:left="100" w:right="100" w:firstLine="0" w:firstLineChars="0"/>
+            </w:pPr>
+            <w:r>
+              <w:rPr>
+                <w:rFonts w:ascii="Arial" w:hAnsi="Arial" w:eastAsia="Arial" w:cs="Arial"/>
                 <w:i w:val="false"/>
                 <w:b w:val="false"/>
                 <w:u w:val="none"/>
@@ -544,7 +544,7 @@
         <w:tc>
           <w:tcPr>
             <w:tcBorders>
-              <w:bottom w:val="single" w:sz="16" w:space="0" w:color="666666"/>
+              <w:bottom w:val="single" w:sz="12" w:space="0" w:color="666666"/>
               <w:top w:val="none" w:sz="0" w:space="0" w:color="000000"/>
               <w:left w:val="none" w:sz="0" w:space="0" w:color="000000"/>
               <w:right w:val="none" w:sz="0" w:space="0" w:color="000000"/>
@@ -569,11 +569,11 @@
                 <w:right w:val="none" w:sz="0" w:space="0" w:color="000000"/>
               </w:pBdr>
               <w:spacing w:after="100" w:before="100" w:line="216"/>
-              <w:ind w:firstLine="0" w:left="100" w:right="100"/>
-            </w:pPr>
-            <w:r>
-              <w:rPr>
-                <w:rFonts w:ascii="DejaVu Sans" w:hAnsi="DejaVu Sans" w:eastAsia="DejaVu Sans" w:cs="DejaVu Sans"/>
+              <w:ind w:left="100" w:right="100" w:firstLine="0" w:firstLineChars="0"/>
+            </w:pPr>
+            <w:r>
+              <w:rPr>
+                <w:rFonts w:ascii="Arial" w:hAnsi="Arial" w:eastAsia="Arial" w:cs="Arial"/>
                 <w:i w:val="false"/>
                 <w:b w:val="false"/>
                 <w:u w:val="none"/>
@@ -588,7 +588,7 @@
         <w:tc>
           <w:tcPr>
             <w:tcBorders>
-              <w:bottom w:val="single" w:sz="16" w:space="0" w:color="666666"/>
+              <w:bottom w:val="single" w:sz="12" w:space="0" w:color="666666"/>
               <w:top w:val="none" w:sz="0" w:space="0" w:color="000000"/>
               <w:left w:val="none" w:sz="0" w:space="0" w:color="000000"/>
               <w:right w:val="none" w:sz="0" w:space="0" w:color="000000"/>
@@ -613,11 +613,11 @@
                 <w:right w:val="none" w:sz="0" w:space="0" w:color="000000"/>
               </w:pBdr>
               <w:spacing w:after="100" w:before="100" w:line="216"/>
-              <w:ind w:firstLine="0" w:left="100" w:right="100"/>
-            </w:pPr>
-            <w:r>
-              <w:rPr>
-                <w:rFonts w:ascii="DejaVu Sans" w:hAnsi="DejaVu Sans" w:eastAsia="DejaVu Sans" w:cs="DejaVu Sans"/>
+              <w:ind w:left="100" w:right="100" w:firstLine="0" w:firstLineChars="0"/>
+            </w:pPr>
+            <w:r>
+              <w:rPr>
+                <w:rFonts w:ascii="Arial" w:hAnsi="Arial" w:eastAsia="Arial" w:cs="Arial"/>
                 <w:i w:val="false"/>
                 <w:b w:val="false"/>
                 <w:u w:val="none"/>
@@ -632,7 +632,7 @@
       </w:tr>
       <w:tr>
         <w:trPr>
-          <w:trHeight w:val="587" w:hRule="auto"/>
+          <w:trHeight w:val="585" w:hRule="auto"/>
         </w:trPr>
         body 1
         <w:tc>
@@ -640,7 +640,7 @@
             <w:gridSpan w:val="7"/>
             <w:tcBorders>
               <w:bottom w:val="single" w:sz="8" w:space="0" w:color="666666"/>
-              <w:top w:val="single" w:sz="16" w:space="0" w:color="666666"/>
+              <w:top w:val="single" w:sz="12" w:space="0" w:color="666666"/>
               <w:left w:val="none" w:sz="0" w:space="0" w:color="000000"/>
               <w:right w:val="none" w:sz="0" w:space="0" w:color="666666"/>
             </w:tcBorders>
@@ -664,7 +664,7 @@
                 <w:right w:val="none" w:sz="0" w:space="0" w:color="000000"/>
               </w:pBdr>
               <w:spacing w:after="100" w:before="100" w:line="216"/>
-              <w:ind w:firstLine="0" w:left="100" w:right="100"/>
+              <w:ind w:left="100" w:right="100" w:firstLine="0" w:firstLineChars="0"/>
             </w:pPr>
             <w:r>
               <w:rPr>
@@ -683,7 +683,7 @@
       </w:tr>
       <w:tr>
         <w:trPr>
-          <w:trHeight w:val="577" w:hRule="auto"/>
+          <w:trHeight w:val="571" w:hRule="auto"/>
         </w:trPr>
         body 2
         <w:tc>
@@ -714,11 +714,11 @@
                 <w:right w:val="none" w:sz="0" w:space="0" w:color="000000"/>
               </w:pBdr>
               <w:spacing w:after="100" w:before="100" w:line="216"/>
-              <w:ind w:firstLine="0" w:left="100" w:right="100"/>
-            </w:pPr>
-            <w:r>
-              <w:rPr>
-                <w:rFonts w:ascii="DejaVu Sans" w:hAnsi="DejaVu Sans" w:eastAsia="DejaVu Sans" w:cs="DejaVu Sans"/>
+              <w:ind w:left="100" w:right="100" w:firstLine="0" w:firstLineChars="0"/>
+            </w:pPr>
+            <w:r>
+              <w:rPr>
+                <w:rFonts w:ascii="Arial" w:hAnsi="Arial" w:eastAsia="Arial" w:cs="Arial"/>
                 <w:i w:val="false"/>
                 <w:b w:val="false"/>
                 <w:u w:val="none"/>
@@ -758,11 +758,11 @@
                 <w:right w:val="none" w:sz="0" w:space="0" w:color="000000"/>
               </w:pBdr>
               <w:spacing w:after="100" w:before="100" w:line="216"/>
-              <w:ind w:firstLine="0" w:left="100" w:right="100"/>
-            </w:pPr>
-            <w:r>
-              <w:rPr>
-                <w:rFonts w:ascii="DejaVu Sans" w:hAnsi="DejaVu Sans" w:eastAsia="DejaVu Sans" w:cs="DejaVu Sans"/>
+              <w:ind w:left="100" w:right="100" w:firstLine="0" w:firstLineChars="0"/>
+            </w:pPr>
+            <w:r>
+              <w:rPr>
+                <w:rFonts w:ascii="Arial" w:hAnsi="Arial" w:eastAsia="Arial" w:cs="Arial"/>
                 <w:i w:val="false"/>
                 <w:b w:val="false"/>
                 <w:u w:val="none"/>
@@ -802,11 +802,11 @@
                 <w:right w:val="none" w:sz="0" w:space="0" w:color="000000"/>
               </w:pBdr>
               <w:spacing w:after="100" w:before="100" w:line="216"/>
-              <w:ind w:firstLine="0" w:left="100" w:right="100"/>
-            </w:pPr>
-            <w:r>
-              <w:rPr>
-                <w:rFonts w:ascii="DejaVu Sans" w:hAnsi="DejaVu Sans" w:eastAsia="DejaVu Sans" w:cs="DejaVu Sans"/>
+              <w:ind w:left="100" w:right="100" w:firstLine="0" w:firstLineChars="0"/>
+            </w:pPr>
+            <w:r>
+              <w:rPr>
+                <w:rFonts w:ascii="Arial" w:hAnsi="Arial" w:eastAsia="Arial" w:cs="Arial"/>
                 <w:i w:val="false"/>
                 <w:b w:val="false"/>
                 <w:u w:val="none"/>
@@ -846,11 +846,11 @@
                 <w:right w:val="none" w:sz="0" w:space="0" w:color="000000"/>
               </w:pBdr>
               <w:spacing w:after="100" w:before="100" w:line="216"/>
-              <w:ind w:firstLine="0" w:left="100" w:right="100"/>
-            </w:pPr>
-            <w:r>
-              <w:rPr>
-                <w:rFonts w:ascii="DejaVu Sans" w:hAnsi="DejaVu Sans" w:eastAsia="DejaVu Sans" w:cs="DejaVu Sans"/>
+              <w:ind w:left="100" w:right="100" w:firstLine="0" w:firstLineChars="0"/>
+            </w:pPr>
+            <w:r>
+              <w:rPr>
+                <w:rFonts w:ascii="Arial" w:hAnsi="Arial" w:eastAsia="Arial" w:cs="Arial"/>
                 <w:i w:val="false"/>
                 <w:b w:val="false"/>
                 <w:u w:val="none"/>
@@ -890,11 +890,11 @@
                 <w:right w:val="none" w:sz="0" w:space="0" w:color="000000"/>
               </w:pBdr>
               <w:spacing w:after="100" w:before="100" w:line="216"/>
-              <w:ind w:firstLine="0" w:left="100" w:right="100"/>
-            </w:pPr>
-            <w:r>
-              <w:rPr>
-                <w:rFonts w:ascii="DejaVu Sans" w:hAnsi="DejaVu Sans" w:eastAsia="DejaVu Sans" w:cs="DejaVu Sans"/>
+              <w:ind w:left="100" w:right="100" w:firstLine="0" w:firstLineChars="0"/>
+            </w:pPr>
+            <w:r>
+              <w:rPr>
+                <w:rFonts w:ascii="Arial" w:hAnsi="Arial" w:eastAsia="Arial" w:cs="Arial"/>
                 <w:i w:val="false"/>
                 <w:b w:val="false"/>
                 <w:u w:val="none"/>
@@ -934,11 +934,11 @@
                 <w:right w:val="none" w:sz="0" w:space="0" w:color="000000"/>
               </w:pBdr>
               <w:spacing w:after="100" w:before="100" w:line="216"/>
-              <w:ind w:firstLine="0" w:left="100" w:right="100"/>
-            </w:pPr>
-            <w:r>
-              <w:rPr>
-                <w:rFonts w:ascii="DejaVu Sans" w:hAnsi="DejaVu Sans" w:eastAsia="DejaVu Sans" w:cs="DejaVu Sans"/>
+              <w:ind w:left="100" w:right="100" w:firstLine="0" w:firstLineChars="0"/>
+            </w:pPr>
+            <w:r>
+              <w:rPr>
+                <w:rFonts w:ascii="Arial" w:hAnsi="Arial" w:eastAsia="Arial" w:cs="Arial"/>
                 <w:i w:val="false"/>
                 <w:b w:val="false"/>
                 <w:u w:val="none"/>
@@ -978,11 +978,11 @@
                 <w:right w:val="none" w:sz="0" w:space="0" w:color="000000"/>
               </w:pBdr>
               <w:spacing w:after="100" w:before="100" w:line="216"/>
-              <w:ind w:firstLine="0" w:left="100" w:right="100"/>
-            </w:pPr>
-            <w:r>
-              <w:rPr>
-                <w:rFonts w:ascii="DejaVu Sans" w:hAnsi="DejaVu Sans" w:eastAsia="DejaVu Sans" w:cs="DejaVu Sans"/>
+              <w:ind w:left="100" w:right="100" w:firstLine="0" w:firstLineChars="0"/>
+            </w:pPr>
+            <w:r>
+              <w:rPr>
+                <w:rFonts w:ascii="Arial" w:hAnsi="Arial" w:eastAsia="Arial" w:cs="Arial"/>
                 <w:i w:val="false"/>
                 <w:b w:val="false"/>
                 <w:u w:val="none"/>
@@ -997,7 +997,7 @@
       </w:tr>
       <w:tr>
         <w:trPr>
-          <w:trHeight w:val="577" w:hRule="auto"/>
+          <w:trHeight w:val="572" w:hRule="auto"/>
         </w:trPr>
         body 3
         <w:tc>
@@ -1028,11 +1028,11 @@
                 <w:right w:val="none" w:sz="0" w:space="0" w:color="000000"/>
               </w:pBdr>
               <w:spacing w:after="100" w:before="100" w:line="216"/>
-              <w:ind w:firstLine="0" w:left="100" w:right="100"/>
-            </w:pPr>
-            <w:r>
-              <w:rPr>
-                <w:rFonts w:ascii="DejaVu Sans" w:hAnsi="DejaVu Sans" w:eastAsia="DejaVu Sans" w:cs="DejaVu Sans"/>
+              <w:ind w:left="100" w:right="100" w:firstLine="0" w:firstLineChars="0"/>
+            </w:pPr>
+            <w:r>
+              <w:rPr>
+                <w:rFonts w:ascii="Arial" w:hAnsi="Arial" w:eastAsia="Arial" w:cs="Arial"/>
                 <w:i w:val="false"/>
                 <w:b w:val="false"/>
                 <w:u w:val="none"/>
@@ -1072,11 +1072,11 @@
                 <w:right w:val="none" w:sz="0" w:space="0" w:color="000000"/>
               </w:pBdr>
               <w:spacing w:after="100" w:before="100" w:line="216"/>
-              <w:ind w:firstLine="0" w:left="100" w:right="100"/>
-            </w:pPr>
-            <w:r>
-              <w:rPr>
-                <w:rFonts w:ascii="DejaVu Sans" w:hAnsi="DejaVu Sans" w:eastAsia="DejaVu Sans" w:cs="DejaVu Sans"/>
+              <w:ind w:left="100" w:right="100" w:firstLine="0" w:firstLineChars="0"/>
+            </w:pPr>
+            <w:r>
+              <w:rPr>
+                <w:rFonts w:ascii="Arial" w:hAnsi="Arial" w:eastAsia="Arial" w:cs="Arial"/>
                 <w:i w:val="false"/>
                 <w:b w:val="false"/>
                 <w:u w:val="none"/>
@@ -1116,11 +1116,11 @@
                 <w:right w:val="none" w:sz="0" w:space="0" w:color="000000"/>
               </w:pBdr>
               <w:spacing w:after="100" w:before="100" w:line="216"/>
-              <w:ind w:firstLine="0" w:left="100" w:right="100"/>
-            </w:pPr>
-            <w:r>
-              <w:rPr>
-                <w:rFonts w:ascii="DejaVu Sans" w:hAnsi="DejaVu Sans" w:eastAsia="DejaVu Sans" w:cs="DejaVu Sans"/>
+              <w:ind w:left="100" w:right="100" w:firstLine="0" w:firstLineChars="0"/>
+            </w:pPr>
+            <w:r>
+              <w:rPr>
+                <w:rFonts w:ascii="Arial" w:hAnsi="Arial" w:eastAsia="Arial" w:cs="Arial"/>
                 <w:i w:val="false"/>
                 <w:b w:val="false"/>
                 <w:u w:val="none"/>
@@ -1160,11 +1160,11 @@
                 <w:right w:val="none" w:sz="0" w:space="0" w:color="000000"/>
               </w:pBdr>
               <w:spacing w:after="100" w:before="100" w:line="216"/>
-              <w:ind w:firstLine="0" w:left="100" w:right="100"/>
-            </w:pPr>
-            <w:r>
-              <w:rPr>
-                <w:rFonts w:ascii="DejaVu Sans" w:hAnsi="DejaVu Sans" w:eastAsia="DejaVu Sans" w:cs="DejaVu Sans"/>
+              <w:ind w:left="100" w:right="100" w:firstLine="0" w:firstLineChars="0"/>
+            </w:pPr>
+            <w:r>
+              <w:rPr>
+                <w:rFonts w:ascii="Arial" w:hAnsi="Arial" w:eastAsia="Arial" w:cs="Arial"/>
                 <w:i w:val="false"/>
                 <w:b w:val="false"/>
                 <w:u w:val="none"/>
@@ -1204,11 +1204,11 @@
                 <w:right w:val="none" w:sz="0" w:space="0" w:color="000000"/>
               </w:pBdr>
               <w:spacing w:after="100" w:before="100" w:line="216"/>
-              <w:ind w:firstLine="0" w:left="100" w:right="100"/>
-            </w:pPr>
-            <w:r>
-              <w:rPr>
-                <w:rFonts w:ascii="DejaVu Sans" w:hAnsi="DejaVu Sans" w:eastAsia="DejaVu Sans" w:cs="DejaVu Sans"/>
+              <w:ind w:left="100" w:right="100" w:firstLine="0" w:firstLineChars="0"/>
+            </w:pPr>
+            <w:r>
+              <w:rPr>
+                <w:rFonts w:ascii="Arial" w:hAnsi="Arial" w:eastAsia="Arial" w:cs="Arial"/>
                 <w:i w:val="false"/>
                 <w:b w:val="false"/>
                 <w:u w:val="none"/>
@@ -1248,11 +1248,11 @@
                 <w:right w:val="none" w:sz="0" w:space="0" w:color="000000"/>
               </w:pBdr>
               <w:spacing w:after="100" w:before="100" w:line="216"/>
-              <w:ind w:firstLine="0" w:left="100" w:right="100"/>
-            </w:pPr>
-            <w:r>
-              <w:rPr>
-                <w:rFonts w:ascii="DejaVu Sans" w:hAnsi="DejaVu Sans" w:eastAsia="DejaVu Sans" w:cs="DejaVu Sans"/>
+              <w:ind w:left="100" w:right="100" w:firstLine="0" w:firstLineChars="0"/>
+            </w:pPr>
+            <w:r>
+              <w:rPr>
+                <w:rFonts w:ascii="Arial" w:hAnsi="Arial" w:eastAsia="Arial" w:cs="Arial"/>
                 <w:i w:val="false"/>
                 <w:b w:val="false"/>
                 <w:u w:val="none"/>
@@ -1292,11 +1292,11 @@
                 <w:right w:val="none" w:sz="0" w:space="0" w:color="000000"/>
               </w:pBdr>
               <w:spacing w:after="100" w:before="100" w:line="216"/>
-              <w:ind w:firstLine="0" w:left="100" w:right="100"/>
-            </w:pPr>
-            <w:r>
-              <w:rPr>
-                <w:rFonts w:ascii="DejaVu Sans" w:hAnsi="DejaVu Sans" w:eastAsia="DejaVu Sans" w:cs="DejaVu Sans"/>
+              <w:ind w:left="100" w:right="100" w:firstLine="0" w:firstLineChars="0"/>
+            </w:pPr>
+            <w:r>
+              <w:rPr>
+                <w:rFonts w:ascii="Arial" w:hAnsi="Arial" w:eastAsia="Arial" w:cs="Arial"/>
                 <w:i w:val="false"/>
                 <w:b w:val="false"/>
                 <w:u w:val="none"/>
@@ -1311,7 +1311,7 @@
       </w:tr>
       <w:tr>
         <w:trPr>
-          <w:trHeight w:val="577" w:hRule="auto"/>
+          <w:trHeight w:val="571" w:hRule="auto"/>
         </w:trPr>
         body 4
         <w:tc>
@@ -1342,11 +1342,11 @@
                 <w:right w:val="none" w:sz="0" w:space="0" w:color="000000"/>
               </w:pBdr>
               <w:spacing w:after="100" w:before="100" w:line="216"/>
-              <w:ind w:firstLine="0" w:left="100" w:right="100"/>
-            </w:pPr>
-            <w:r>
-              <w:rPr>
-                <w:rFonts w:ascii="DejaVu Sans" w:hAnsi="DejaVu Sans" w:eastAsia="DejaVu Sans" w:cs="DejaVu Sans"/>
+              <w:ind w:left="100" w:right="100" w:firstLine="0" w:firstLineChars="0"/>
+            </w:pPr>
+            <w:r>
+              <w:rPr>
+                <w:rFonts w:ascii="Arial" w:hAnsi="Arial" w:eastAsia="Arial" w:cs="Arial"/>
                 <w:i w:val="false"/>
                 <w:b w:val="false"/>
                 <w:u w:val="none"/>
@@ -1386,11 +1386,11 @@
                 <w:right w:val="none" w:sz="0" w:space="0" w:color="000000"/>
               </w:pBdr>
               <w:spacing w:after="100" w:before="100" w:line="216"/>
-              <w:ind w:firstLine="0" w:left="100" w:right="100"/>
-            </w:pPr>
-            <w:r>
-              <w:rPr>
-                <w:rFonts w:ascii="DejaVu Sans" w:hAnsi="DejaVu Sans" w:eastAsia="DejaVu Sans" w:cs="DejaVu Sans"/>
+              <w:ind w:left="100" w:right="100" w:firstLine="0" w:firstLineChars="0"/>
+            </w:pPr>
+            <w:r>
+              <w:rPr>
+                <w:rFonts w:ascii="Arial" w:hAnsi="Arial" w:eastAsia="Arial" w:cs="Arial"/>
                 <w:i w:val="false"/>
                 <w:b w:val="false"/>
                 <w:u w:val="none"/>
@@ -1430,11 +1430,11 @@
                 <w:right w:val="none" w:sz="0" w:space="0" w:color="000000"/>
               </w:pBdr>
               <w:spacing w:after="100" w:before="100" w:line="216"/>
-              <w:ind w:firstLine="0" w:left="100" w:right="100"/>
-            </w:pPr>
-            <w:r>
-              <w:rPr>
-                <w:rFonts w:ascii="DejaVu Sans" w:hAnsi="DejaVu Sans" w:eastAsia="DejaVu Sans" w:cs="DejaVu Sans"/>
+              <w:ind w:left="100" w:right="100" w:firstLine="0" w:firstLineChars="0"/>
+            </w:pPr>
+            <w:r>
+              <w:rPr>
+                <w:rFonts w:ascii="Arial" w:hAnsi="Arial" w:eastAsia="Arial" w:cs="Arial"/>
                 <w:i w:val="false"/>
                 <w:b w:val="false"/>
                 <w:u w:val="none"/>
@@ -1474,11 +1474,11 @@
                 <w:right w:val="none" w:sz="0" w:space="0" w:color="000000"/>
               </w:pBdr>
               <w:spacing w:after="100" w:before="100" w:line="216"/>
-              <w:ind w:firstLine="0" w:left="100" w:right="100"/>
-            </w:pPr>
-            <w:r>
-              <w:rPr>
-                <w:rFonts w:ascii="DejaVu Sans" w:hAnsi="DejaVu Sans" w:eastAsia="DejaVu Sans" w:cs="DejaVu Sans"/>
+              <w:ind w:left="100" w:right="100" w:firstLine="0" w:firstLineChars="0"/>
+            </w:pPr>
+            <w:r>
+              <w:rPr>
+                <w:rFonts w:ascii="Arial" w:hAnsi="Arial" w:eastAsia="Arial" w:cs="Arial"/>
                 <w:i w:val="false"/>
                 <w:b w:val="false"/>
                 <w:u w:val="none"/>
@@ -1518,11 +1518,11 @@
                 <w:right w:val="none" w:sz="0" w:space="0" w:color="000000"/>
               </w:pBdr>
               <w:spacing w:after="100" w:before="100" w:line="216"/>
-              <w:ind w:firstLine="0" w:left="100" w:right="100"/>
-            </w:pPr>
-            <w:r>
-              <w:rPr>
-                <w:rFonts w:ascii="DejaVu Sans" w:hAnsi="DejaVu Sans" w:eastAsia="DejaVu Sans" w:cs="DejaVu Sans"/>
+              <w:ind w:left="100" w:right="100" w:firstLine="0" w:firstLineChars="0"/>
+            </w:pPr>
+            <w:r>
+              <w:rPr>
+                <w:rFonts w:ascii="Arial" w:hAnsi="Arial" w:eastAsia="Arial" w:cs="Arial"/>
                 <w:i w:val="false"/>
                 <w:b w:val="false"/>
                 <w:u w:val="none"/>
@@ -1562,11 +1562,11 @@
                 <w:right w:val="none" w:sz="0" w:space="0" w:color="000000"/>
               </w:pBdr>
               <w:spacing w:after="100" w:before="100" w:line="216"/>
-              <w:ind w:firstLine="0" w:left="100" w:right="100"/>
-            </w:pPr>
-            <w:r>
-              <w:rPr>
-                <w:rFonts w:ascii="DejaVu Sans" w:hAnsi="DejaVu Sans" w:eastAsia="DejaVu Sans" w:cs="DejaVu Sans"/>
+              <w:ind w:left="100" w:right="100" w:firstLine="0" w:firstLineChars="0"/>
+            </w:pPr>
+            <w:r>
+              <w:rPr>
+                <w:rFonts w:ascii="Arial" w:hAnsi="Arial" w:eastAsia="Arial" w:cs="Arial"/>
                 <w:i w:val="false"/>
                 <w:b w:val="false"/>
                 <w:u w:val="none"/>
@@ -1606,11 +1606,11 @@
                 <w:right w:val="none" w:sz="0" w:space="0" w:color="000000"/>
               </w:pBdr>
               <w:spacing w:after="100" w:before="100" w:line="216"/>
-              <w:ind w:firstLine="0" w:left="100" w:right="100"/>
-            </w:pPr>
-            <w:r>
-              <w:rPr>
-                <w:rFonts w:ascii="DejaVu Sans" w:hAnsi="DejaVu Sans" w:eastAsia="DejaVu Sans" w:cs="DejaVu Sans"/>
+              <w:ind w:left="100" w:right="100" w:firstLine="0" w:firstLineChars="0"/>
+            </w:pPr>
+            <w:r>
+              <w:rPr>
+                <w:rFonts w:ascii="Arial" w:hAnsi="Arial" w:eastAsia="Arial" w:cs="Arial"/>
                 <w:i w:val="false"/>
                 <w:b w:val="false"/>
                 <w:u w:val="none"/>
@@ -1625,7 +1625,7 @@
       </w:tr>
       <w:tr>
         <w:trPr>
-          <w:trHeight w:val="581" w:hRule="auto"/>
+          <w:trHeight w:val="572" w:hRule="auto"/>
         </w:trPr>
         body 5
         <w:tc>
@@ -1656,11 +1656,11 @@
                 <w:right w:val="none" w:sz="0" w:space="0" w:color="000000"/>
               </w:pBdr>
               <w:spacing w:after="100" w:before="100" w:line="216"/>
-              <w:ind w:firstLine="0" w:left="100" w:right="100"/>
-            </w:pPr>
-            <w:r>
-              <w:rPr>
-                <w:rFonts w:ascii="DejaVu Sans" w:hAnsi="DejaVu Sans" w:eastAsia="DejaVu Sans" w:cs="DejaVu Sans"/>
+              <w:ind w:left="100" w:right="100" w:firstLine="0" w:firstLineChars="0"/>
+            </w:pPr>
+            <w:r>
+              <w:rPr>
+                <w:rFonts w:ascii="Arial" w:hAnsi="Arial" w:eastAsia="Arial" w:cs="Arial"/>
                 <w:i w:val="false"/>
                 <w:b w:val="false"/>
                 <w:u w:val="none"/>
@@ -1700,11 +1700,11 @@
                 <w:right w:val="none" w:sz="0" w:space="0" w:color="000000"/>
               </w:pBdr>
               <w:spacing w:after="100" w:before="100" w:line="216"/>
-              <w:ind w:firstLine="0" w:left="100" w:right="100"/>
-            </w:pPr>
-            <w:r>
-              <w:rPr>
-                <w:rFonts w:ascii="DejaVu Sans" w:hAnsi="DejaVu Sans" w:eastAsia="DejaVu Sans" w:cs="DejaVu Sans"/>
+              <w:ind w:left="100" w:right="100" w:firstLine="0" w:firstLineChars="0"/>
+            </w:pPr>
+            <w:r>
+              <w:rPr>
+                <w:rFonts w:ascii="Arial" w:hAnsi="Arial" w:eastAsia="Arial" w:cs="Arial"/>
                 <w:i w:val="false"/>
                 <w:b w:val="false"/>
                 <w:u w:val="none"/>
@@ -1744,11 +1744,11 @@
                 <w:right w:val="none" w:sz="0" w:space="0" w:color="000000"/>
               </w:pBdr>
               <w:spacing w:after="100" w:before="100" w:line="216"/>
-              <w:ind w:firstLine="0" w:left="100" w:right="100"/>
-            </w:pPr>
-            <w:r>
-              <w:rPr>
-                <w:rFonts w:ascii="DejaVu Sans" w:hAnsi="DejaVu Sans" w:eastAsia="DejaVu Sans" w:cs="DejaVu Sans"/>
+              <w:ind w:left="100" w:right="100" w:firstLine="0" w:firstLineChars="0"/>
+            </w:pPr>
+            <w:r>
+              <w:rPr>
+                <w:rFonts w:ascii="Arial" w:hAnsi="Arial" w:eastAsia="Arial" w:cs="Arial"/>
                 <w:i w:val="false"/>
                 <w:b w:val="false"/>
                 <w:u w:val="none"/>
@@ -1788,11 +1788,11 @@
                 <w:right w:val="none" w:sz="0" w:space="0" w:color="000000"/>
               </w:pBdr>
               <w:spacing w:after="100" w:before="100" w:line="216"/>
-              <w:ind w:firstLine="0" w:left="100" w:right="100"/>
-            </w:pPr>
-            <w:r>
-              <w:rPr>
-                <w:rFonts w:ascii="DejaVu Sans" w:hAnsi="DejaVu Sans" w:eastAsia="DejaVu Sans" w:cs="DejaVu Sans"/>
+              <w:ind w:left="100" w:right="100" w:firstLine="0" w:firstLineChars="0"/>
+            </w:pPr>
+            <w:r>
+              <w:rPr>
+                <w:rFonts w:ascii="Arial" w:hAnsi="Arial" w:eastAsia="Arial" w:cs="Arial"/>
                 <w:i w:val="false"/>
                 <w:b w:val="false"/>
                 <w:u w:val="none"/>
@@ -1832,11 +1832,11 @@
                 <w:right w:val="none" w:sz="0" w:space="0" w:color="000000"/>
               </w:pBdr>
               <w:spacing w:after="100" w:before="100" w:line="216"/>
-              <w:ind w:firstLine="0" w:left="100" w:right="100"/>
-            </w:pPr>
-            <w:r>
-              <w:rPr>
-                <w:rFonts w:ascii="DejaVu Sans" w:hAnsi="DejaVu Sans" w:eastAsia="DejaVu Sans" w:cs="DejaVu Sans"/>
+              <w:ind w:left="100" w:right="100" w:firstLine="0" w:firstLineChars="0"/>
+            </w:pPr>
+            <w:r>
+              <w:rPr>
+                <w:rFonts w:ascii="Arial" w:hAnsi="Arial" w:eastAsia="Arial" w:cs="Arial"/>
                 <w:i w:val="false"/>
                 <w:b w:val="false"/>
                 <w:u w:val="none"/>
@@ -1876,11 +1876,11 @@
                 <w:right w:val="none" w:sz="0" w:space="0" w:color="000000"/>
               </w:pBdr>
               <w:spacing w:after="100" w:before="100" w:line="216"/>
-              <w:ind w:firstLine="0" w:left="100" w:right="100"/>
-            </w:pPr>
-            <w:r>
-              <w:rPr>
-                <w:rFonts w:ascii="DejaVu Sans" w:hAnsi="DejaVu Sans" w:eastAsia="DejaVu Sans" w:cs="DejaVu Sans"/>
+              <w:ind w:left="100" w:right="100" w:firstLine="0" w:firstLineChars="0"/>
+            </w:pPr>
+            <w:r>
+              <w:rPr>
+                <w:rFonts w:ascii="Arial" w:hAnsi="Arial" w:eastAsia="Arial" w:cs="Arial"/>
                 <w:i w:val="false"/>
                 <w:b w:val="false"/>
                 <w:u w:val="none"/>
@@ -1920,11 +1920,11 @@
                 <w:right w:val="none" w:sz="0" w:space="0" w:color="000000"/>
               </w:pBdr>
               <w:spacing w:after="100" w:before="100" w:line="216"/>
-              <w:ind w:firstLine="0" w:left="100" w:right="100"/>
-            </w:pPr>
-            <w:r>
-              <w:rPr>
-                <w:rFonts w:ascii="DejaVu Sans" w:hAnsi="DejaVu Sans" w:eastAsia="DejaVu Sans" w:cs="DejaVu Sans"/>
+              <w:ind w:left="100" w:right="100" w:firstLine="0" w:firstLineChars="0"/>
+            </w:pPr>
+            <w:r>
+              <w:rPr>
+                <w:rFonts w:ascii="Arial" w:hAnsi="Arial" w:eastAsia="Arial" w:cs="Arial"/>
                 <w:i w:val="false"/>
                 <w:b w:val="false"/>
                 <w:u w:val="none"/>
@@ -1939,7 +1939,7 @@
       </w:tr>
       <w:tr>
         <w:trPr>
-          <w:trHeight w:val="581" w:hRule="auto"/>
+          <w:trHeight w:val="571" w:hRule="auto"/>
         </w:trPr>
         body 6
         <w:tc>
@@ -1970,11 +1970,11 @@
                 <w:right w:val="none" w:sz="0" w:space="0" w:color="000000"/>
               </w:pBdr>
               <w:spacing w:after="100" w:before="100" w:line="216"/>
-              <w:ind w:firstLine="0" w:left="100" w:right="100"/>
-            </w:pPr>
-            <w:r>
-              <w:rPr>
-                <w:rFonts w:ascii="DejaVu Sans" w:hAnsi="DejaVu Sans" w:eastAsia="DejaVu Sans" w:cs="DejaVu Sans"/>
+              <w:ind w:left="100" w:right="100" w:firstLine="0" w:firstLineChars="0"/>
+            </w:pPr>
+            <w:r>
+              <w:rPr>
+                <w:rFonts w:ascii="Arial" w:hAnsi="Arial" w:eastAsia="Arial" w:cs="Arial"/>
                 <w:i w:val="false"/>
                 <w:b w:val="false"/>
                 <w:u w:val="none"/>
@@ -2014,11 +2014,11 @@
                 <w:right w:val="none" w:sz="0" w:space="0" w:color="000000"/>
               </w:pBdr>
               <w:spacing w:after="100" w:before="100" w:line="216"/>
-              <w:ind w:firstLine="0" w:left="100" w:right="100"/>
-            </w:pPr>
-            <w:r>
-              <w:rPr>
-                <w:rFonts w:ascii="DejaVu Sans" w:hAnsi="DejaVu Sans" w:eastAsia="DejaVu Sans" w:cs="DejaVu Sans"/>
+              <w:ind w:left="100" w:right="100" w:firstLine="0" w:firstLineChars="0"/>
+            </w:pPr>
+            <w:r>
+              <w:rPr>
+                <w:rFonts w:ascii="Arial" w:hAnsi="Arial" w:eastAsia="Arial" w:cs="Arial"/>
                 <w:i w:val="false"/>
                 <w:b w:val="false"/>
                 <w:u w:val="none"/>
@@ -2058,11 +2058,11 @@
                 <w:right w:val="none" w:sz="0" w:space="0" w:color="000000"/>
               </w:pBdr>
               <w:spacing w:after="100" w:before="100" w:line="216"/>
-              <w:ind w:firstLine="0" w:left="100" w:right="100"/>
-            </w:pPr>
-            <w:r>
-              <w:rPr>
-                <w:rFonts w:ascii="DejaVu Sans" w:hAnsi="DejaVu Sans" w:eastAsia="DejaVu Sans" w:cs="DejaVu Sans"/>
+              <w:ind w:left="100" w:right="100" w:firstLine="0" w:firstLineChars="0"/>
+            </w:pPr>
+            <w:r>
+              <w:rPr>
+                <w:rFonts w:ascii="Arial" w:hAnsi="Arial" w:eastAsia="Arial" w:cs="Arial"/>
                 <w:i w:val="false"/>
                 <w:b w:val="false"/>
                 <w:u w:val="none"/>
@@ -2102,11 +2102,11 @@
                 <w:right w:val="none" w:sz="0" w:space="0" w:color="000000"/>
               </w:pBdr>
               <w:spacing w:after="100" w:before="100" w:line="216"/>
-              <w:ind w:firstLine="0" w:left="100" w:right="100"/>
-            </w:pPr>
-            <w:r>
-              <w:rPr>
-                <w:rFonts w:ascii="DejaVu Sans" w:hAnsi="DejaVu Sans" w:eastAsia="DejaVu Sans" w:cs="DejaVu Sans"/>
+              <w:ind w:left="100" w:right="100" w:firstLine="0" w:firstLineChars="0"/>
+            </w:pPr>
+            <w:r>
+              <w:rPr>
+                <w:rFonts w:ascii="Arial" w:hAnsi="Arial" w:eastAsia="Arial" w:cs="Arial"/>
                 <w:i w:val="false"/>
                 <w:b w:val="false"/>
                 <w:u w:val="none"/>
@@ -2146,11 +2146,11 @@
                 <w:right w:val="none" w:sz="0" w:space="0" w:color="000000"/>
               </w:pBdr>
               <w:spacing w:after="100" w:before="100" w:line="216"/>
-              <w:ind w:firstLine="0" w:left="100" w:right="100"/>
-            </w:pPr>
-            <w:r>
-              <w:rPr>
-                <w:rFonts w:ascii="DejaVu Sans" w:hAnsi="DejaVu Sans" w:eastAsia="DejaVu Sans" w:cs="DejaVu Sans"/>
+              <w:ind w:left="100" w:right="100" w:firstLine="0" w:firstLineChars="0"/>
+            </w:pPr>
+            <w:r>
+              <w:rPr>
+                <w:rFonts w:ascii="Arial" w:hAnsi="Arial" w:eastAsia="Arial" w:cs="Arial"/>
                 <w:i w:val="false"/>
                 <w:b w:val="false"/>
                 <w:u w:val="none"/>
@@ -2190,11 +2190,11 @@
                 <w:right w:val="none" w:sz="0" w:space="0" w:color="000000"/>
               </w:pBdr>
               <w:spacing w:after="100" w:before="100" w:line="216"/>
-              <w:ind w:firstLine="0" w:left="100" w:right="100"/>
-            </w:pPr>
-            <w:r>
-              <w:rPr>
-                <w:rFonts w:ascii="DejaVu Sans" w:hAnsi="DejaVu Sans" w:eastAsia="DejaVu Sans" w:cs="DejaVu Sans"/>
+              <w:ind w:left="100" w:right="100" w:firstLine="0" w:firstLineChars="0"/>
+            </w:pPr>
+            <w:r>
+              <w:rPr>
+                <w:rFonts w:ascii="Arial" w:hAnsi="Arial" w:eastAsia="Arial" w:cs="Arial"/>
                 <w:i w:val="false"/>
                 <w:b w:val="false"/>
                 <w:u w:val="none"/>
@@ -2234,11 +2234,11 @@
                 <w:right w:val="none" w:sz="0" w:space="0" w:color="000000"/>
               </w:pBdr>
               <w:spacing w:after="100" w:before="100" w:line="216"/>
-              <w:ind w:firstLine="0" w:left="100" w:right="100"/>
-            </w:pPr>
-            <w:r>
-              <w:rPr>
-                <w:rFonts w:ascii="DejaVu Sans" w:hAnsi="DejaVu Sans" w:eastAsia="DejaVu Sans" w:cs="DejaVu Sans"/>
+              <w:ind w:left="100" w:right="100" w:firstLine="0" w:firstLineChars="0"/>
+            </w:pPr>
+            <w:r>
+              <w:rPr>
+                <w:rFonts w:ascii="Arial" w:hAnsi="Arial" w:eastAsia="Arial" w:cs="Arial"/>
                 <w:i w:val="false"/>
                 <w:b w:val="false"/>
                 <w:u w:val="none"/>
@@ -2253,7 +2253,7 @@
       </w:tr>
       <w:tr>
         <w:trPr>
-          <w:trHeight w:val="587" w:hRule="auto"/>
+          <w:trHeight w:val="585" w:hRule="auto"/>
         </w:trPr>
         body 7
         <w:tc>
@@ -2285,7 +2285,7 @@
                 <w:right w:val="none" w:sz="0" w:space="0" w:color="000000"/>
               </w:pBdr>
               <w:spacing w:after="100" w:before="100" w:line="216"/>
-              <w:ind w:firstLine="0" w:left="100" w:right="100"/>
+              <w:ind w:left="100" w:right="100" w:firstLine="0" w:firstLineChars="0"/>
             </w:pPr>
             <w:r>
               <w:rPr>
@@ -2304,7 +2304,7 @@
       </w:tr>
       <w:tr>
         <w:trPr>
-          <w:trHeight w:val="577" w:hRule="auto"/>
+          <w:trHeight w:val="572" w:hRule="auto"/>
         </w:trPr>
         body 8
         <w:tc>
@@ -2335,11 +2335,11 @@
                 <w:right w:val="none" w:sz="0" w:space="0" w:color="000000"/>
               </w:pBdr>
               <w:spacing w:after="100" w:before="100" w:line="216"/>
-              <w:ind w:firstLine="0" w:left="100" w:right="100"/>
-            </w:pPr>
-            <w:r>
-              <w:rPr>
-                <w:rFonts w:ascii="DejaVu Sans" w:hAnsi="DejaVu Sans" w:eastAsia="DejaVu Sans" w:cs="DejaVu Sans"/>
+              <w:ind w:left="100" w:right="100" w:firstLine="0" w:firstLineChars="0"/>
+            </w:pPr>
+            <w:r>
+              <w:rPr>
+                <w:rFonts w:ascii="Arial" w:hAnsi="Arial" w:eastAsia="Arial" w:cs="Arial"/>
                 <w:i w:val="false"/>
                 <w:b w:val="false"/>
                 <w:u w:val="none"/>
@@ -2379,11 +2379,11 @@
                 <w:right w:val="none" w:sz="0" w:space="0" w:color="000000"/>
               </w:pBdr>
               <w:spacing w:after="100" w:before="100" w:line="216"/>
-              <w:ind w:firstLine="0" w:left="100" w:right="100"/>
-            </w:pPr>
-            <w:r>
-              <w:rPr>
-                <w:rFonts w:ascii="DejaVu Sans" w:hAnsi="DejaVu Sans" w:eastAsia="DejaVu Sans" w:cs="DejaVu Sans"/>
+              <w:ind w:left="100" w:right="100" w:firstLine="0" w:firstLineChars="0"/>
+            </w:pPr>
+            <w:r>
+              <w:rPr>
+                <w:rFonts w:ascii="Arial" w:hAnsi="Arial" w:eastAsia="Arial" w:cs="Arial"/>
                 <w:i w:val="false"/>
                 <w:b w:val="false"/>
                 <w:u w:val="none"/>
@@ -2423,11 +2423,11 @@
                 <w:right w:val="none" w:sz="0" w:space="0" w:color="000000"/>
               </w:pBdr>
               <w:spacing w:after="100" w:before="100" w:line="216"/>
-              <w:ind w:firstLine="0" w:left="100" w:right="100"/>
-            </w:pPr>
-            <w:r>
-              <w:rPr>
-                <w:rFonts w:ascii="DejaVu Sans" w:hAnsi="DejaVu Sans" w:eastAsia="DejaVu Sans" w:cs="DejaVu Sans"/>
+              <w:ind w:left="100" w:right="100" w:firstLine="0" w:firstLineChars="0"/>
+            </w:pPr>
+            <w:r>
+              <w:rPr>
+                <w:rFonts w:ascii="Arial" w:hAnsi="Arial" w:eastAsia="Arial" w:cs="Arial"/>
                 <w:i w:val="false"/>
                 <w:b w:val="false"/>
                 <w:u w:val="none"/>
@@ -2467,11 +2467,11 @@
                 <w:right w:val="none" w:sz="0" w:space="0" w:color="000000"/>
               </w:pBdr>
               <w:spacing w:after="100" w:before="100" w:line="216"/>
-              <w:ind w:firstLine="0" w:left="100" w:right="100"/>
-            </w:pPr>
-            <w:r>
-              <w:rPr>
-                <w:rFonts w:ascii="DejaVu Sans" w:hAnsi="DejaVu Sans" w:eastAsia="DejaVu Sans" w:cs="DejaVu Sans"/>
+              <w:ind w:left="100" w:right="100" w:firstLine="0" w:firstLineChars="0"/>
+            </w:pPr>
+            <w:r>
+              <w:rPr>
+                <w:rFonts w:ascii="Arial" w:hAnsi="Arial" w:eastAsia="Arial" w:cs="Arial"/>
                 <w:i w:val="false"/>
                 <w:b w:val="false"/>
                 <w:u w:val="none"/>
@@ -2511,11 +2511,11 @@
                 <w:right w:val="none" w:sz="0" w:space="0" w:color="000000"/>
               </w:pBdr>
               <w:spacing w:after="100" w:before="100" w:line="216"/>
-              <w:ind w:firstLine="0" w:left="100" w:right="100"/>
-            </w:pPr>
-            <w:r>
-              <w:rPr>
-                <w:rFonts w:ascii="DejaVu Sans" w:hAnsi="DejaVu Sans" w:eastAsia="DejaVu Sans" w:cs="DejaVu Sans"/>
+              <w:ind w:left="100" w:right="100" w:firstLine="0" w:firstLineChars="0"/>
+            </w:pPr>
+            <w:r>
+              <w:rPr>
+                <w:rFonts w:ascii="Arial" w:hAnsi="Arial" w:eastAsia="Arial" w:cs="Arial"/>
                 <w:i w:val="false"/>
                 <w:b w:val="false"/>
                 <w:u w:val="none"/>
@@ -2555,11 +2555,11 @@
                 <w:right w:val="none" w:sz="0" w:space="0" w:color="000000"/>
               </w:pBdr>
               <w:spacing w:after="100" w:before="100" w:line="216"/>
-              <w:ind w:firstLine="0" w:left="100" w:right="100"/>
-            </w:pPr>
-            <w:r>
-              <w:rPr>
-                <w:rFonts w:ascii="DejaVu Sans" w:hAnsi="DejaVu Sans" w:eastAsia="DejaVu Sans" w:cs="DejaVu Sans"/>
+              <w:ind w:left="100" w:right="100" w:firstLine="0" w:firstLineChars="0"/>
+            </w:pPr>
+            <w:r>
+              <w:rPr>
+                <w:rFonts w:ascii="Arial" w:hAnsi="Arial" w:eastAsia="Arial" w:cs="Arial"/>
                 <w:i w:val="false"/>
                 <w:b w:val="false"/>
                 <w:u w:val="none"/>
@@ -2599,11 +2599,11 @@
                 <w:right w:val="none" w:sz="0" w:space="0" w:color="000000"/>
               </w:pBdr>
               <w:spacing w:after="100" w:before="100" w:line="216"/>
-              <w:ind w:firstLine="0" w:left="100" w:right="100"/>
-            </w:pPr>
-            <w:r>
-              <w:rPr>
-                <w:rFonts w:ascii="DejaVu Sans" w:hAnsi="DejaVu Sans" w:eastAsia="DejaVu Sans" w:cs="DejaVu Sans"/>
+              <w:ind w:left="100" w:right="100" w:firstLine="0" w:firstLineChars="0"/>
+            </w:pPr>
+            <w:r>
+              <w:rPr>
+                <w:rFonts w:ascii="Arial" w:hAnsi="Arial" w:eastAsia="Arial" w:cs="Arial"/>
                 <w:i w:val="false"/>
                 <w:b w:val="false"/>
                 <w:u w:val="none"/>
@@ -2618,7 +2618,7 @@
       </w:tr>
       <w:tr>
         <w:trPr>
-          <w:trHeight w:val="577" w:hRule="auto"/>
+          <w:trHeight w:val="571" w:hRule="auto"/>
         </w:trPr>
         body 9
         <w:tc>
@@ -2649,11 +2649,11 @@
                 <w:right w:val="none" w:sz="0" w:space="0" w:color="000000"/>
               </w:pBdr>
               <w:spacing w:after="100" w:before="100" w:line="216"/>
-              <w:ind w:firstLine="0" w:left="100" w:right="100"/>
-            </w:pPr>
-            <w:r>
-              <w:rPr>
-                <w:rFonts w:ascii="DejaVu Sans" w:hAnsi="DejaVu Sans" w:eastAsia="DejaVu Sans" w:cs="DejaVu Sans"/>
+              <w:ind w:left="100" w:right="100" w:firstLine="0" w:firstLineChars="0"/>
+            </w:pPr>
+            <w:r>
+              <w:rPr>
+                <w:rFonts w:ascii="Arial" w:hAnsi="Arial" w:eastAsia="Arial" w:cs="Arial"/>
                 <w:i w:val="false"/>
                 <w:b w:val="false"/>
                 <w:u w:val="none"/>
@@ -2693,11 +2693,11 @@
                 <w:right w:val="none" w:sz="0" w:space="0" w:color="000000"/>
               </w:pBdr>
               <w:spacing w:after="100" w:before="100" w:line="216"/>
-              <w:ind w:firstLine="0" w:left="100" w:right="100"/>
-            </w:pPr>
-            <w:r>
-              <w:rPr>
-                <w:rFonts w:ascii="DejaVu Sans" w:hAnsi="DejaVu Sans" w:eastAsia="DejaVu Sans" w:cs="DejaVu Sans"/>
+              <w:ind w:left="100" w:right="100" w:firstLine="0" w:firstLineChars="0"/>
+            </w:pPr>
+            <w:r>
+              <w:rPr>
+                <w:rFonts w:ascii="Arial" w:hAnsi="Arial" w:eastAsia="Arial" w:cs="Arial"/>
                 <w:i w:val="false"/>
                 <w:b w:val="false"/>
                 <w:u w:val="none"/>
@@ -2737,11 +2737,11 @@
                 <w:right w:val="none" w:sz="0" w:space="0" w:color="000000"/>
               </w:pBdr>
               <w:spacing w:after="100" w:before="100" w:line="216"/>
-              <w:ind w:firstLine="0" w:left="100" w:right="100"/>
-            </w:pPr>
-            <w:r>
-              <w:rPr>
-                <w:rFonts w:ascii="DejaVu Sans" w:hAnsi="DejaVu Sans" w:eastAsia="DejaVu Sans" w:cs="DejaVu Sans"/>
+              <w:ind w:left="100" w:right="100" w:firstLine="0" w:firstLineChars="0"/>
+            </w:pPr>
+            <w:r>
+              <w:rPr>
+                <w:rFonts w:ascii="Arial" w:hAnsi="Arial" w:eastAsia="Arial" w:cs="Arial"/>
                 <w:i w:val="false"/>
                 <w:b w:val="false"/>
                 <w:u w:val="none"/>
@@ -2781,11 +2781,11 @@
                 <w:right w:val="none" w:sz="0" w:space="0" w:color="000000"/>
               </w:pBdr>
               <w:spacing w:after="100" w:before="100" w:line="216"/>
-              <w:ind w:firstLine="0" w:left="100" w:right="100"/>
-            </w:pPr>
-            <w:r>
-              <w:rPr>
-                <w:rFonts w:ascii="DejaVu Sans" w:hAnsi="DejaVu Sans" w:eastAsia="DejaVu Sans" w:cs="DejaVu Sans"/>
+              <w:ind w:left="100" w:right="100" w:firstLine="0" w:firstLineChars="0"/>
+            </w:pPr>
+            <w:r>
+              <w:rPr>
+                <w:rFonts w:ascii="Arial" w:hAnsi="Arial" w:eastAsia="Arial" w:cs="Arial"/>
                 <w:i w:val="false"/>
                 <w:b w:val="false"/>
                 <w:u w:val="none"/>
@@ -2825,11 +2825,11 @@
                 <w:right w:val="none" w:sz="0" w:space="0" w:color="000000"/>
               </w:pBdr>
               <w:spacing w:after="100" w:before="100" w:line="216"/>
-              <w:ind w:firstLine="0" w:left="100" w:right="100"/>
-            </w:pPr>
-            <w:r>
-              <w:rPr>
-                <w:rFonts w:ascii="DejaVu Sans" w:hAnsi="DejaVu Sans" w:eastAsia="DejaVu Sans" w:cs="DejaVu Sans"/>
+              <w:ind w:left="100" w:right="100" w:firstLine="0" w:firstLineChars="0"/>
+            </w:pPr>
+            <w:r>
+              <w:rPr>
+                <w:rFonts w:ascii="Arial" w:hAnsi="Arial" w:eastAsia="Arial" w:cs="Arial"/>
                 <w:i w:val="false"/>
                 <w:b w:val="false"/>
                 <w:u w:val="none"/>
@@ -2869,11 +2869,11 @@
                 <w:right w:val="none" w:sz="0" w:space="0" w:color="000000"/>
               </w:pBdr>
               <w:spacing w:after="100" w:before="100" w:line="216"/>
-              <w:ind w:firstLine="0" w:left="100" w:right="100"/>
-            </w:pPr>
-            <w:r>
-              <w:rPr>
-                <w:rFonts w:ascii="DejaVu Sans" w:hAnsi="DejaVu Sans" w:eastAsia="DejaVu Sans" w:cs="DejaVu Sans"/>
+              <w:ind w:left="100" w:right="100" w:firstLine="0" w:firstLineChars="0"/>
+            </w:pPr>
+            <w:r>
+              <w:rPr>
+                <w:rFonts w:ascii="Arial" w:hAnsi="Arial" w:eastAsia="Arial" w:cs="Arial"/>
                 <w:i w:val="false"/>
                 <w:b w:val="false"/>
                 <w:u w:val="none"/>
@@ -2913,11 +2913,11 @@
                 <w:right w:val="none" w:sz="0" w:space="0" w:color="000000"/>
               </w:pBdr>
               <w:spacing w:after="100" w:before="100" w:line="216"/>
-              <w:ind w:firstLine="0" w:left="100" w:right="100"/>
-            </w:pPr>
-            <w:r>
-              <w:rPr>
-                <w:rFonts w:ascii="DejaVu Sans" w:hAnsi="DejaVu Sans" w:eastAsia="DejaVu Sans" w:cs="DejaVu Sans"/>
+              <w:ind w:left="100" w:right="100" w:firstLine="0" w:firstLineChars="0"/>
+            </w:pPr>
+            <w:r>
+              <w:rPr>
+                <w:rFonts w:ascii="Arial" w:hAnsi="Arial" w:eastAsia="Arial" w:cs="Arial"/>
                 <w:i w:val="false"/>
                 <w:b w:val="false"/>
                 <w:u w:val="none"/>
@@ -2932,7 +2932,7 @@
       </w:tr>
       <w:tr>
         <w:trPr>
-          <w:trHeight w:val="577" w:hRule="auto"/>
+          <w:trHeight w:val="571" w:hRule="auto"/>
         </w:trPr>
         body10
         <w:tc>
@@ -2963,11 +2963,11 @@
                 <w:right w:val="none" w:sz="0" w:space="0" w:color="000000"/>
               </w:pBdr>
               <w:spacing w:after="100" w:before="100" w:line="216"/>
-              <w:ind w:firstLine="0" w:left="100" w:right="100"/>
-            </w:pPr>
-            <w:r>
-              <w:rPr>
-                <w:rFonts w:ascii="DejaVu Sans" w:hAnsi="DejaVu Sans" w:eastAsia="DejaVu Sans" w:cs="DejaVu Sans"/>
+              <w:ind w:left="100" w:right="100" w:firstLine="0" w:firstLineChars="0"/>
+            </w:pPr>
+            <w:r>
+              <w:rPr>
+                <w:rFonts w:ascii="Arial" w:hAnsi="Arial" w:eastAsia="Arial" w:cs="Arial"/>
                 <w:i w:val="false"/>
                 <w:b w:val="false"/>
                 <w:u w:val="none"/>
@@ -3007,11 +3007,11 @@
                 <w:right w:val="none" w:sz="0" w:space="0" w:color="000000"/>
               </w:pBdr>
               <w:spacing w:after="100" w:before="100" w:line="216"/>
-              <w:ind w:firstLine="0" w:left="100" w:right="100"/>
-            </w:pPr>
-            <w:r>
-              <w:rPr>
-                <w:rFonts w:ascii="DejaVu Sans" w:hAnsi="DejaVu Sans" w:eastAsia="DejaVu Sans" w:cs="DejaVu Sans"/>
+              <w:ind w:left="100" w:right="100" w:firstLine="0" w:firstLineChars="0"/>
+            </w:pPr>
+            <w:r>
+              <w:rPr>
+                <w:rFonts w:ascii="Arial" w:hAnsi="Arial" w:eastAsia="Arial" w:cs="Arial"/>
                 <w:i w:val="false"/>
                 <w:b w:val="false"/>
                 <w:u w:val="none"/>
@@ -3051,11 +3051,11 @@
                 <w:right w:val="none" w:sz="0" w:space="0" w:color="000000"/>
               </w:pBdr>
               <w:spacing w:after="100" w:before="100" w:line="216"/>
-              <w:ind w:firstLine="0" w:left="100" w:right="100"/>
-            </w:pPr>
-            <w:r>
-              <w:rPr>
-                <w:rFonts w:ascii="DejaVu Sans" w:hAnsi="DejaVu Sans" w:eastAsia="DejaVu Sans" w:cs="DejaVu Sans"/>
+              <w:ind w:left="100" w:right="100" w:firstLine="0" w:firstLineChars="0"/>
+            </w:pPr>
+            <w:r>
+              <w:rPr>
+                <w:rFonts w:ascii="Arial" w:hAnsi="Arial" w:eastAsia="Arial" w:cs="Arial"/>
                 <w:i w:val="false"/>
                 <w:b w:val="false"/>
                 <w:u w:val="none"/>
@@ -3095,11 +3095,11 @@
                 <w:right w:val="none" w:sz="0" w:space="0" w:color="000000"/>
               </w:pBdr>
               <w:spacing w:after="100" w:before="100" w:line="216"/>
-              <w:ind w:firstLine="0" w:left="100" w:right="100"/>
-            </w:pPr>
-            <w:r>
-              <w:rPr>
-                <w:rFonts w:ascii="DejaVu Sans" w:hAnsi="DejaVu Sans" w:eastAsia="DejaVu Sans" w:cs="DejaVu Sans"/>
+              <w:ind w:left="100" w:right="100" w:firstLine="0" w:firstLineChars="0"/>
+            </w:pPr>
+            <w:r>
+              <w:rPr>
+                <w:rFonts w:ascii="Arial" w:hAnsi="Arial" w:eastAsia="Arial" w:cs="Arial"/>
                 <w:i w:val="false"/>
                 <w:b w:val="false"/>
                 <w:u w:val="none"/>
@@ -3139,11 +3139,11 @@
                 <w:right w:val="none" w:sz="0" w:space="0" w:color="000000"/>
               </w:pBdr>
               <w:spacing w:after="100" w:before="100" w:line="216"/>
-              <w:ind w:firstLine="0" w:left="100" w:right="100"/>
-            </w:pPr>
-            <w:r>
-              <w:rPr>
-                <w:rFonts w:ascii="DejaVu Sans" w:hAnsi="DejaVu Sans" w:eastAsia="DejaVu Sans" w:cs="DejaVu Sans"/>
+              <w:ind w:left="100" w:right="100" w:firstLine="0" w:firstLineChars="0"/>
+            </w:pPr>
+            <w:r>
+              <w:rPr>
+                <w:rFonts w:ascii="Arial" w:hAnsi="Arial" w:eastAsia="Arial" w:cs="Arial"/>
                 <w:i w:val="false"/>
                 <w:b w:val="false"/>
                 <w:u w:val="none"/>
@@ -3183,11 +3183,11 @@
                 <w:right w:val="none" w:sz="0" w:space="0" w:color="000000"/>
               </w:pBdr>
               <w:spacing w:after="100" w:before="100" w:line="216"/>
-              <w:ind w:firstLine="0" w:left="100" w:right="100"/>
-            </w:pPr>
-            <w:r>
-              <w:rPr>
-                <w:rFonts w:ascii="DejaVu Sans" w:hAnsi="DejaVu Sans" w:eastAsia="DejaVu Sans" w:cs="DejaVu Sans"/>
+              <w:ind w:left="100" w:right="100" w:firstLine="0" w:firstLineChars="0"/>
+            </w:pPr>
+            <w:r>
+              <w:rPr>
+                <w:rFonts w:ascii="Arial" w:hAnsi="Arial" w:eastAsia="Arial" w:cs="Arial"/>
                 <w:i w:val="false"/>
                 <w:b w:val="false"/>
                 <w:u w:val="none"/>
@@ -3227,11 +3227,11 @@
                 <w:right w:val="none" w:sz="0" w:space="0" w:color="000000"/>
               </w:pBdr>
               <w:spacing w:after="100" w:before="100" w:line="216"/>
-              <w:ind w:firstLine="0" w:left="100" w:right="100"/>
-            </w:pPr>
-            <w:r>
-              <w:rPr>
-                <w:rFonts w:ascii="DejaVu Sans" w:hAnsi="DejaVu Sans" w:eastAsia="DejaVu Sans" w:cs="DejaVu Sans"/>
+              <w:ind w:left="100" w:right="100" w:firstLine="0" w:firstLineChars="0"/>
+            </w:pPr>
+            <w:r>
+              <w:rPr>
+                <w:rFonts w:ascii="Arial" w:hAnsi="Arial" w:eastAsia="Arial" w:cs="Arial"/>
                 <w:i w:val="false"/>
                 <w:b w:val="false"/>
                 <w:u w:val="none"/>
@@ -3246,7 +3246,7 @@
       </w:tr>
       <w:tr>
         <w:trPr>
-          <w:trHeight w:val="581" w:hRule="auto"/>
+          <w:trHeight w:val="572" w:hRule="auto"/>
         </w:trPr>
         body11
         <w:tc>
@@ -3277,11 +3277,11 @@
                 <w:right w:val="none" w:sz="0" w:space="0" w:color="000000"/>
               </w:pBdr>
               <w:spacing w:after="100" w:before="100" w:line="216"/>
-              <w:ind w:firstLine="0" w:left="100" w:right="100"/>
-            </w:pPr>
-            <w:r>
-              <w:rPr>
-                <w:rFonts w:ascii="DejaVu Sans" w:hAnsi="DejaVu Sans" w:eastAsia="DejaVu Sans" w:cs="DejaVu Sans"/>
+              <w:ind w:left="100" w:right="100" w:firstLine="0" w:firstLineChars="0"/>
+            </w:pPr>
+            <w:r>
+              <w:rPr>
+                <w:rFonts w:ascii="Arial" w:hAnsi="Arial" w:eastAsia="Arial" w:cs="Arial"/>
                 <w:i w:val="false"/>
                 <w:b w:val="false"/>
                 <w:u w:val="none"/>
@@ -3321,11 +3321,11 @@
                 <w:right w:val="none" w:sz="0" w:space="0" w:color="000000"/>
               </w:pBdr>
               <w:spacing w:after="100" w:before="100" w:line="216"/>
-              <w:ind w:firstLine="0" w:left="100" w:right="100"/>
-            </w:pPr>
-            <w:r>
-              <w:rPr>
-                <w:rFonts w:ascii="DejaVu Sans" w:hAnsi="DejaVu Sans" w:eastAsia="DejaVu Sans" w:cs="DejaVu Sans"/>
+              <w:ind w:left="100" w:right="100" w:firstLine="0" w:firstLineChars="0"/>
+            </w:pPr>
+            <w:r>
+              <w:rPr>
+                <w:rFonts w:ascii="Arial" w:hAnsi="Arial" w:eastAsia="Arial" w:cs="Arial"/>
                 <w:i w:val="false"/>
                 <w:b w:val="false"/>
                 <w:u w:val="none"/>
@@ -3365,11 +3365,11 @@
                 <w:right w:val="none" w:sz="0" w:space="0" w:color="000000"/>
               </w:pBdr>
               <w:spacing w:after="100" w:before="100" w:line="216"/>
-              <w:ind w:firstLine="0" w:left="100" w:right="100"/>
-            </w:pPr>
-            <w:r>
-              <w:rPr>
-                <w:rFonts w:ascii="DejaVu Sans" w:hAnsi="DejaVu Sans" w:eastAsia="DejaVu Sans" w:cs="DejaVu Sans"/>
+              <w:ind w:left="100" w:right="100" w:firstLine="0" w:firstLineChars="0"/>
+            </w:pPr>
+            <w:r>
+              <w:rPr>
+                <w:rFonts w:ascii="Arial" w:hAnsi="Arial" w:eastAsia="Arial" w:cs="Arial"/>
                 <w:i w:val="false"/>
                 <w:b w:val="false"/>
                 <w:u w:val="none"/>
@@ -3409,11 +3409,11 @@
                 <w:right w:val="none" w:sz="0" w:space="0" w:color="000000"/>
               </w:pBdr>
               <w:spacing w:after="100" w:before="100" w:line="216"/>
-              <w:ind w:firstLine="0" w:left="100" w:right="100"/>
-            </w:pPr>
-            <w:r>
-              <w:rPr>
-                <w:rFonts w:ascii="DejaVu Sans" w:hAnsi="DejaVu Sans" w:eastAsia="DejaVu Sans" w:cs="DejaVu Sans"/>
+              <w:ind w:left="100" w:right="100" w:firstLine="0" w:firstLineChars="0"/>
+            </w:pPr>
+            <w:r>
+              <w:rPr>
+                <w:rFonts w:ascii="Arial" w:hAnsi="Arial" w:eastAsia="Arial" w:cs="Arial"/>
                 <w:i w:val="false"/>
                 <w:b w:val="false"/>
                 <w:u w:val="none"/>
@@ -3453,11 +3453,11 @@
                 <w:right w:val="none" w:sz="0" w:space="0" w:color="000000"/>
               </w:pBdr>
               <w:spacing w:after="100" w:before="100" w:line="216"/>
-              <w:ind w:firstLine="0" w:left="100" w:right="100"/>
-            </w:pPr>
-            <w:r>
-              <w:rPr>
-                <w:rFonts w:ascii="DejaVu Sans" w:hAnsi="DejaVu Sans" w:eastAsia="DejaVu Sans" w:cs="DejaVu Sans"/>
+              <w:ind w:left="100" w:right="100" w:firstLine="0" w:firstLineChars="0"/>
+            </w:pPr>
+            <w:r>
+              <w:rPr>
+                <w:rFonts w:ascii="Arial" w:hAnsi="Arial" w:eastAsia="Arial" w:cs="Arial"/>
                 <w:i w:val="false"/>
                 <w:b w:val="false"/>
                 <w:u w:val="none"/>
@@ -3497,11 +3497,11 @@
                 <w:right w:val="none" w:sz="0" w:space="0" w:color="000000"/>
               </w:pBdr>
               <w:spacing w:after="100" w:before="100" w:line="216"/>
-              <w:ind w:firstLine="0" w:left="100" w:right="100"/>
-            </w:pPr>
-            <w:r>
-              <w:rPr>
-                <w:rFonts w:ascii="DejaVu Sans" w:hAnsi="DejaVu Sans" w:eastAsia="DejaVu Sans" w:cs="DejaVu Sans"/>
+              <w:ind w:left="100" w:right="100" w:firstLine="0" w:firstLineChars="0"/>
+            </w:pPr>
+            <w:r>
+              <w:rPr>
+                <w:rFonts w:ascii="Arial" w:hAnsi="Arial" w:eastAsia="Arial" w:cs="Arial"/>
                 <w:i w:val="false"/>
                 <w:b w:val="false"/>
                 <w:u w:val="none"/>
@@ -3541,11 +3541,11 @@
                 <w:right w:val="none" w:sz="0" w:space="0" w:color="000000"/>
               </w:pBdr>
               <w:spacing w:after="100" w:before="100" w:line="216"/>
-              <w:ind w:firstLine="0" w:left="100" w:right="100"/>
-            </w:pPr>
-            <w:r>
-              <w:rPr>
-                <w:rFonts w:ascii="DejaVu Sans" w:hAnsi="DejaVu Sans" w:eastAsia="DejaVu Sans" w:cs="DejaVu Sans"/>
+              <w:ind w:left="100" w:right="100" w:firstLine="0" w:firstLineChars="0"/>
+            </w:pPr>
+            <w:r>
+              <w:rPr>
+                <w:rFonts w:ascii="Arial" w:hAnsi="Arial" w:eastAsia="Arial" w:cs="Arial"/>
                 <w:i w:val="false"/>
                 <w:b w:val="false"/>
                 <w:u w:val="none"/>
@@ -3560,7 +3560,7 @@
       </w:tr>
       <w:tr>
         <w:trPr>
-          <w:trHeight w:val="581" w:hRule="auto"/>
+          <w:trHeight w:val="572" w:hRule="auto"/>
         </w:trPr>
         body12
         <w:tc>
@@ -3591,11 +3591,11 @@
                 <w:right w:val="none" w:sz="0" w:space="0" w:color="000000"/>
               </w:pBdr>
               <w:spacing w:after="100" w:before="100" w:line="216"/>
-              <w:ind w:firstLine="0" w:left="100" w:right="100"/>
-            </w:pPr>
-            <w:r>
-              <w:rPr>
-                <w:rFonts w:ascii="DejaVu Sans" w:hAnsi="DejaVu Sans" w:eastAsia="DejaVu Sans" w:cs="DejaVu Sans"/>
+              <w:ind w:left="100" w:right="100" w:firstLine="0" w:firstLineChars="0"/>
+            </w:pPr>
+            <w:r>
+              <w:rPr>
+                <w:rFonts w:ascii="Arial" w:hAnsi="Arial" w:eastAsia="Arial" w:cs="Arial"/>
                 <w:i w:val="false"/>
                 <w:b w:val="false"/>
                 <w:u w:val="none"/>
@@ -3635,11 +3635,11 @@
                 <w:right w:val="none" w:sz="0" w:space="0" w:color="000000"/>
               </w:pBdr>
               <w:spacing w:after="100" w:before="100" w:line="216"/>
-              <w:ind w:firstLine="0" w:left="100" w:right="100"/>
-            </w:pPr>
-            <w:r>
-              <w:rPr>
-                <w:rFonts w:ascii="DejaVu Sans" w:hAnsi="DejaVu Sans" w:eastAsia="DejaVu Sans" w:cs="DejaVu Sans"/>
+              <w:ind w:left="100" w:right="100" w:firstLine="0" w:firstLineChars="0"/>
+            </w:pPr>
+            <w:r>
+              <w:rPr>
+                <w:rFonts w:ascii="Arial" w:hAnsi="Arial" w:eastAsia="Arial" w:cs="Arial"/>
                 <w:i w:val="false"/>
                 <w:b w:val="false"/>
                 <w:u w:val="none"/>
@@ -3679,11 +3679,11 @@
                 <w:right w:val="none" w:sz="0" w:space="0" w:color="000000"/>
               </w:pBdr>
               <w:spacing w:after="100" w:before="100" w:line="216"/>
-              <w:ind w:firstLine="0" w:left="100" w:right="100"/>
-            </w:pPr>
-            <w:r>
-              <w:rPr>
-                <w:rFonts w:ascii="DejaVu Sans" w:hAnsi="DejaVu Sans" w:eastAsia="DejaVu Sans" w:cs="DejaVu Sans"/>
+              <w:ind w:left="100" w:right="100" w:firstLine="0" w:firstLineChars="0"/>
+            </w:pPr>
+            <w:r>
+              <w:rPr>
+                <w:rFonts w:ascii="Arial" w:hAnsi="Arial" w:eastAsia="Arial" w:cs="Arial"/>
                 <w:i w:val="false"/>
                 <w:b w:val="false"/>
                 <w:u w:val="none"/>
@@ -3723,11 +3723,11 @@
                 <w:right w:val="none" w:sz="0" w:space="0" w:color="000000"/>
               </w:pBdr>
               <w:spacing w:after="100" w:before="100" w:line="216"/>
-              <w:ind w:firstLine="0" w:left="100" w:right="100"/>
-            </w:pPr>
-            <w:r>
-              <w:rPr>
-                <w:rFonts w:ascii="DejaVu Sans" w:hAnsi="DejaVu Sans" w:eastAsia="DejaVu Sans" w:cs="DejaVu Sans"/>
+              <w:ind w:left="100" w:right="100" w:firstLine="0" w:firstLineChars="0"/>
+            </w:pPr>
+            <w:r>
+              <w:rPr>
+                <w:rFonts w:ascii="Arial" w:hAnsi="Arial" w:eastAsia="Arial" w:cs="Arial"/>
                 <w:i w:val="false"/>
                 <w:b w:val="false"/>
                 <w:u w:val="none"/>
@@ -3767,11 +3767,11 @@
                 <w:right w:val="none" w:sz="0" w:space="0" w:color="000000"/>
               </w:pBdr>
               <w:spacing w:after="100" w:before="100" w:line="216"/>
-              <w:ind w:firstLine="0" w:left="100" w:right="100"/>
-            </w:pPr>
-            <w:r>
-              <w:rPr>
-                <w:rFonts w:ascii="DejaVu Sans" w:hAnsi="DejaVu Sans" w:eastAsia="DejaVu Sans" w:cs="DejaVu Sans"/>
+              <w:ind w:left="100" w:right="100" w:firstLine="0" w:firstLineChars="0"/>
+            </w:pPr>
+            <w:r>
+              <w:rPr>
+                <w:rFonts w:ascii="Arial" w:hAnsi="Arial" w:eastAsia="Arial" w:cs="Arial"/>
                 <w:i w:val="false"/>
                 <w:b w:val="false"/>
                 <w:u w:val="none"/>
@@ -3811,11 +3811,11 @@
                 <w:right w:val="none" w:sz="0" w:space="0" w:color="000000"/>
               </w:pBdr>
               <w:spacing w:after="100" w:before="100" w:line="216"/>
-              <w:ind w:firstLine="0" w:left="100" w:right="100"/>
-            </w:pPr>
-            <w:r>
-              <w:rPr>
-                <w:rFonts w:ascii="DejaVu Sans" w:hAnsi="DejaVu Sans" w:eastAsia="DejaVu Sans" w:cs="DejaVu Sans"/>
+              <w:ind w:left="100" w:right="100" w:firstLine="0" w:firstLineChars="0"/>
+            </w:pPr>
+            <w:r>
+              <w:rPr>
+                <w:rFonts w:ascii="Arial" w:hAnsi="Arial" w:eastAsia="Arial" w:cs="Arial"/>
                 <w:i w:val="false"/>
                 <w:b w:val="false"/>
                 <w:u w:val="none"/>
@@ -3855,11 +3855,11 @@
                 <w:right w:val="none" w:sz="0" w:space="0" w:color="000000"/>
               </w:pBdr>
               <w:spacing w:after="100" w:before="100" w:line="216"/>
-              <w:ind w:firstLine="0" w:left="100" w:right="100"/>
-            </w:pPr>
-            <w:r>
-              <w:rPr>
-                <w:rFonts w:ascii="DejaVu Sans" w:hAnsi="DejaVu Sans" w:eastAsia="DejaVu Sans" w:cs="DejaVu Sans"/>
+              <w:ind w:left="100" w:right="100" w:firstLine="0" w:firstLineChars="0"/>
+            </w:pPr>
+            <w:r>
+              <w:rPr>
+                <w:rFonts w:ascii="Arial" w:hAnsi="Arial" w:eastAsia="Arial" w:cs="Arial"/>
                 <w:i w:val="false"/>
                 <w:b w:val="false"/>
                 <w:u w:val="none"/>
@@ -3874,7 +3874,7 @@
       </w:tr>
       <w:tr>
         <w:trPr>
-          <w:trHeight w:val="635" w:hRule="auto"/>
+          <w:trHeight w:val="633" w:hRule="auto"/>
         </w:trPr>
         body13
         <w:tc>
@@ -3906,7 +3906,7 @@
                 <w:right w:val="none" w:sz="0" w:space="0" w:color="000000"/>
               </w:pBdr>
               <w:spacing w:after="100" w:before="100" w:line="216"/>
-              <w:ind w:firstLine="0" w:left="100" w:right="100"/>
+              <w:ind w:left="100" w:right="100" w:firstLine="0" w:firstLineChars="0"/>
             </w:pPr>
             <w:r>
               <w:rPr>
@@ -3925,7 +3925,7 @@
       </w:tr>
       <w:tr>
         <w:trPr>
-          <w:trHeight w:val="577" w:hRule="auto"/>
+          <w:trHeight w:val="571" w:hRule="auto"/>
         </w:trPr>
         body14
         <w:tc>
@@ -3956,11 +3956,11 @@
                 <w:right w:val="none" w:sz="0" w:space="0" w:color="000000"/>
               </w:pBdr>
               <w:spacing w:after="100" w:before="100" w:line="216"/>
-              <w:ind w:firstLine="0" w:left="100" w:right="100"/>
-            </w:pPr>
-            <w:r>
-              <w:rPr>
-                <w:rFonts w:ascii="DejaVu Sans" w:hAnsi="DejaVu Sans" w:eastAsia="DejaVu Sans" w:cs="DejaVu Sans"/>
+              <w:ind w:left="100" w:right="100" w:firstLine="0" w:firstLineChars="0"/>
+            </w:pPr>
+            <w:r>
+              <w:rPr>
+                <w:rFonts w:ascii="Arial" w:hAnsi="Arial" w:eastAsia="Arial" w:cs="Arial"/>
                 <w:i w:val="false"/>
                 <w:b w:val="false"/>
                 <w:u w:val="none"/>
@@ -4000,11 +4000,11 @@
                 <w:right w:val="none" w:sz="0" w:space="0" w:color="000000"/>
               </w:pBdr>
               <w:spacing w:after="100" w:before="100" w:line="216"/>
-              <w:ind w:firstLine="0" w:left="100" w:right="100"/>
-            </w:pPr>
-            <w:r>
-              <w:rPr>
-                <w:rFonts w:ascii="DejaVu Sans" w:hAnsi="DejaVu Sans" w:eastAsia="DejaVu Sans" w:cs="DejaVu Sans"/>
+              <w:ind w:left="100" w:right="100" w:firstLine="0" w:firstLineChars="0"/>
+            </w:pPr>
+            <w:r>
+              <w:rPr>
+                <w:rFonts w:ascii="Arial" w:hAnsi="Arial" w:eastAsia="Arial" w:cs="Arial"/>
                 <w:i w:val="false"/>
                 <w:b w:val="false"/>
                 <w:u w:val="none"/>
@@ -4044,11 +4044,11 @@
                 <w:right w:val="none" w:sz="0" w:space="0" w:color="000000"/>
               </w:pBdr>
               <w:spacing w:after="100" w:before="100" w:line="216"/>
-              <w:ind w:firstLine="0" w:left="100" w:right="100"/>
-            </w:pPr>
-            <w:r>
-              <w:rPr>
-                <w:rFonts w:ascii="DejaVu Sans" w:hAnsi="DejaVu Sans" w:eastAsia="DejaVu Sans" w:cs="DejaVu Sans"/>
+              <w:ind w:left="100" w:right="100" w:firstLine="0" w:firstLineChars="0"/>
+            </w:pPr>
+            <w:r>
+              <w:rPr>
+                <w:rFonts w:ascii="Arial" w:hAnsi="Arial" w:eastAsia="Arial" w:cs="Arial"/>
                 <w:i w:val="false"/>
                 <w:b w:val="false"/>
                 <w:u w:val="none"/>
@@ -4088,11 +4088,11 @@
                 <w:right w:val="none" w:sz="0" w:space="0" w:color="000000"/>
               </w:pBdr>
               <w:spacing w:after="100" w:before="100" w:line="216"/>
-              <w:ind w:firstLine="0" w:left="100" w:right="100"/>
-            </w:pPr>
-            <w:r>
-              <w:rPr>
-                <w:rFonts w:ascii="DejaVu Sans" w:hAnsi="DejaVu Sans" w:eastAsia="DejaVu Sans" w:cs="DejaVu Sans"/>
+              <w:ind w:left="100" w:right="100" w:firstLine="0" w:firstLineChars="0"/>
+            </w:pPr>
+            <w:r>
+              <w:rPr>
+                <w:rFonts w:ascii="Arial" w:hAnsi="Arial" w:eastAsia="Arial" w:cs="Arial"/>
                 <w:i w:val="false"/>
                 <w:b w:val="false"/>
                 <w:u w:val="none"/>
@@ -4132,11 +4132,11 @@
                 <w:right w:val="none" w:sz="0" w:space="0" w:color="000000"/>
               </w:pBdr>
               <w:spacing w:after="100" w:before="100" w:line="216"/>
-              <w:ind w:firstLine="0" w:left="100" w:right="100"/>
-            </w:pPr>
-            <w:r>
-              <w:rPr>
-                <w:rFonts w:ascii="DejaVu Sans" w:hAnsi="DejaVu Sans" w:eastAsia="DejaVu Sans" w:cs="DejaVu Sans"/>
+              <w:ind w:left="100" w:right="100" w:firstLine="0" w:firstLineChars="0"/>
+            </w:pPr>
+            <w:r>
+              <w:rPr>
+                <w:rFonts w:ascii="Arial" w:hAnsi="Arial" w:eastAsia="Arial" w:cs="Arial"/>
                 <w:i w:val="false"/>
                 <w:b w:val="false"/>
                 <w:u w:val="none"/>
@@ -4176,11 +4176,11 @@
                 <w:right w:val="none" w:sz="0" w:space="0" w:color="000000"/>
               </w:pBdr>
               <w:spacing w:after="100" w:before="100" w:line="216"/>
-              <w:ind w:firstLine="0" w:left="100" w:right="100"/>
-            </w:pPr>
-            <w:r>
-              <w:rPr>
-                <w:rFonts w:ascii="DejaVu Sans" w:hAnsi="DejaVu Sans" w:eastAsia="DejaVu Sans" w:cs="DejaVu Sans"/>
+              <w:ind w:left="100" w:right="100" w:firstLine="0" w:firstLineChars="0"/>
+            </w:pPr>
+            <w:r>
+              <w:rPr>
+                <w:rFonts w:ascii="Arial" w:hAnsi="Arial" w:eastAsia="Arial" w:cs="Arial"/>
                 <w:i w:val="false"/>
                 <w:b w:val="false"/>
                 <w:u w:val="none"/>
@@ -4220,11 +4220,11 @@
                 <w:right w:val="none" w:sz="0" w:space="0" w:color="000000"/>
               </w:pBdr>
               <w:spacing w:after="100" w:before="100" w:line="216"/>
-              <w:ind w:firstLine="0" w:left="100" w:right="100"/>
-            </w:pPr>
-            <w:r>
-              <w:rPr>
-                <w:rFonts w:ascii="DejaVu Sans" w:hAnsi="DejaVu Sans" w:eastAsia="DejaVu Sans" w:cs="DejaVu Sans"/>
+              <w:ind w:left="100" w:right="100" w:firstLine="0" w:firstLineChars="0"/>
+            </w:pPr>
+            <w:r>
+              <w:rPr>
+                <w:rFonts w:ascii="Arial" w:hAnsi="Arial" w:eastAsia="Arial" w:cs="Arial"/>
                 <w:i w:val="false"/>
                 <w:b w:val="false"/>
                 <w:u w:val="none"/>
@@ -4239,7 +4239,7 @@
       </w:tr>
       <w:tr>
         <w:trPr>
-          <w:trHeight w:val="577" w:hRule="auto"/>
+          <w:trHeight w:val="571" w:hRule="auto"/>
         </w:trPr>
         body15
         <w:tc>
@@ -4270,11 +4270,11 @@
                 <w:right w:val="none" w:sz="0" w:space="0" w:color="000000"/>
               </w:pBdr>
               <w:spacing w:after="100" w:before="100" w:line="216"/>
-              <w:ind w:firstLine="0" w:left="100" w:right="100"/>
-            </w:pPr>
-            <w:r>
-              <w:rPr>
-                <w:rFonts w:ascii="DejaVu Sans" w:hAnsi="DejaVu Sans" w:eastAsia="DejaVu Sans" w:cs="DejaVu Sans"/>
+              <w:ind w:left="100" w:right="100" w:firstLine="0" w:firstLineChars="0"/>
+            </w:pPr>
+            <w:r>
+              <w:rPr>
+                <w:rFonts w:ascii="Arial" w:hAnsi="Arial" w:eastAsia="Arial" w:cs="Arial"/>
                 <w:i w:val="false"/>
                 <w:b w:val="false"/>
                 <w:u w:val="none"/>
@@ -4314,11 +4314,11 @@
                 <w:right w:val="none" w:sz="0" w:space="0" w:color="000000"/>
               </w:pBdr>
               <w:spacing w:after="100" w:before="100" w:line="216"/>
-              <w:ind w:firstLine="0" w:left="100" w:right="100"/>
-            </w:pPr>
-            <w:r>
-              <w:rPr>
-                <w:rFonts w:ascii="DejaVu Sans" w:hAnsi="DejaVu Sans" w:eastAsia="DejaVu Sans" w:cs="DejaVu Sans"/>
+              <w:ind w:left="100" w:right="100" w:firstLine="0" w:firstLineChars="0"/>
+            </w:pPr>
+            <w:r>
+              <w:rPr>
+                <w:rFonts w:ascii="Arial" w:hAnsi="Arial" w:eastAsia="Arial" w:cs="Arial"/>
                 <w:i w:val="false"/>
                 <w:b w:val="false"/>
                 <w:u w:val="none"/>
@@ -4358,11 +4358,11 @@
                 <w:right w:val="none" w:sz="0" w:space="0" w:color="000000"/>
               </w:pBdr>
               <w:spacing w:after="100" w:before="100" w:line="216"/>
-              <w:ind w:firstLine="0" w:left="100" w:right="100"/>
-            </w:pPr>
-            <w:r>
-              <w:rPr>
-                <w:rFonts w:ascii="DejaVu Sans" w:hAnsi="DejaVu Sans" w:eastAsia="DejaVu Sans" w:cs="DejaVu Sans"/>
+              <w:ind w:left="100" w:right="100" w:firstLine="0" w:firstLineChars="0"/>
+            </w:pPr>
+            <w:r>
+              <w:rPr>
+                <w:rFonts w:ascii="Arial" w:hAnsi="Arial" w:eastAsia="Arial" w:cs="Arial"/>
                 <w:i w:val="false"/>
                 <w:b w:val="false"/>
                 <w:u w:val="none"/>
@@ -4402,11 +4402,11 @@
                 <w:right w:val="none" w:sz="0" w:space="0" w:color="000000"/>
               </w:pBdr>
               <w:spacing w:after="100" w:before="100" w:line="216"/>
-              <w:ind w:firstLine="0" w:left="100" w:right="100"/>
-            </w:pPr>
-            <w:r>
-              <w:rPr>
-                <w:rFonts w:ascii="DejaVu Sans" w:hAnsi="DejaVu Sans" w:eastAsia="DejaVu Sans" w:cs="DejaVu Sans"/>
+              <w:ind w:left="100" w:right="100" w:firstLine="0" w:firstLineChars="0"/>
+            </w:pPr>
+            <w:r>
+              <w:rPr>
+                <w:rFonts w:ascii="Arial" w:hAnsi="Arial" w:eastAsia="Arial" w:cs="Arial"/>
                 <w:i w:val="false"/>
                 <w:b w:val="false"/>
                 <w:u w:val="none"/>
@@ -4446,11 +4446,11 @@
                 <w:right w:val="none" w:sz="0" w:space="0" w:color="000000"/>
               </w:pBdr>
               <w:spacing w:after="100" w:before="100" w:line="216"/>
-              <w:ind w:firstLine="0" w:left="100" w:right="100"/>
-            </w:pPr>
-            <w:r>
-              <w:rPr>
-                <w:rFonts w:ascii="DejaVu Sans" w:hAnsi="DejaVu Sans" w:eastAsia="DejaVu Sans" w:cs="DejaVu Sans"/>
+              <w:ind w:left="100" w:right="100" w:firstLine="0" w:firstLineChars="0"/>
+            </w:pPr>
+            <w:r>
+              <w:rPr>
+                <w:rFonts w:ascii="Arial" w:hAnsi="Arial" w:eastAsia="Arial" w:cs="Arial"/>
                 <w:i w:val="false"/>
                 <w:b w:val="false"/>
                 <w:u w:val="none"/>
@@ -4490,11 +4490,11 @@
                 <w:right w:val="none" w:sz="0" w:space="0" w:color="000000"/>
               </w:pBdr>
               <w:spacing w:after="100" w:before="100" w:line="216"/>
-              <w:ind w:firstLine="0" w:left="100" w:right="100"/>
-            </w:pPr>
-            <w:r>
-              <w:rPr>
-                <w:rFonts w:ascii="DejaVu Sans" w:hAnsi="DejaVu Sans" w:eastAsia="DejaVu Sans" w:cs="DejaVu Sans"/>
+              <w:ind w:left="100" w:right="100" w:firstLine="0" w:firstLineChars="0"/>
+            </w:pPr>
+            <w:r>
+              <w:rPr>
+                <w:rFonts w:ascii="Arial" w:hAnsi="Arial" w:eastAsia="Arial" w:cs="Arial"/>
                 <w:i w:val="false"/>
                 <w:b w:val="false"/>
                 <w:u w:val="none"/>
@@ -4534,11 +4534,11 @@
                 <w:right w:val="none" w:sz="0" w:space="0" w:color="000000"/>
               </w:pBdr>
               <w:spacing w:after="100" w:before="100" w:line="216"/>
-              <w:ind w:firstLine="0" w:left="100" w:right="100"/>
-            </w:pPr>
-            <w:r>
-              <w:rPr>
-                <w:rFonts w:ascii="DejaVu Sans" w:hAnsi="DejaVu Sans" w:eastAsia="DejaVu Sans" w:cs="DejaVu Sans"/>
+              <w:ind w:left="100" w:right="100" w:firstLine="0" w:firstLineChars="0"/>
+            </w:pPr>
+            <w:r>
+              <w:rPr>
+                <w:rFonts w:ascii="Arial" w:hAnsi="Arial" w:eastAsia="Arial" w:cs="Arial"/>
                 <w:i w:val="false"/>
                 <w:b w:val="false"/>
                 <w:u w:val="none"/>
@@ -4553,7 +4553,7 @@
       </w:tr>
       <w:tr>
         <w:trPr>
-          <w:trHeight w:val="577" w:hRule="auto"/>
+          <w:trHeight w:val="571" w:hRule="auto"/>
         </w:trPr>
         body16
         <w:tc>
@@ -4584,11 +4584,11 @@
                 <w:right w:val="none" w:sz="0" w:space="0" w:color="000000"/>
               </w:pBdr>
               <w:spacing w:after="100" w:before="100" w:line="216"/>
-              <w:ind w:firstLine="0" w:left="100" w:right="100"/>
-            </w:pPr>
-            <w:r>
-              <w:rPr>
-                <w:rFonts w:ascii="DejaVu Sans" w:hAnsi="DejaVu Sans" w:eastAsia="DejaVu Sans" w:cs="DejaVu Sans"/>
+              <w:ind w:left="100" w:right="100" w:firstLine="0" w:firstLineChars="0"/>
+            </w:pPr>
+            <w:r>
+              <w:rPr>
+                <w:rFonts w:ascii="Arial" w:hAnsi="Arial" w:eastAsia="Arial" w:cs="Arial"/>
                 <w:i w:val="false"/>
                 <w:b w:val="false"/>
                 <w:u w:val="none"/>
@@ -4628,11 +4628,11 @@
                 <w:right w:val="none" w:sz="0" w:space="0" w:color="000000"/>
               </w:pBdr>
               <w:spacing w:after="100" w:before="100" w:line="216"/>
-              <w:ind w:firstLine="0" w:left="100" w:right="100"/>
-            </w:pPr>
-            <w:r>
-              <w:rPr>
-                <w:rFonts w:ascii="DejaVu Sans" w:hAnsi="DejaVu Sans" w:eastAsia="DejaVu Sans" w:cs="DejaVu Sans"/>
+              <w:ind w:left="100" w:right="100" w:firstLine="0" w:firstLineChars="0"/>
+            </w:pPr>
+            <w:r>
+              <w:rPr>
+                <w:rFonts w:ascii="Arial" w:hAnsi="Arial" w:eastAsia="Arial" w:cs="Arial"/>
                 <w:i w:val="false"/>
                 <w:b w:val="false"/>
                 <w:u w:val="none"/>
@@ -4672,11 +4672,11 @@
                 <w:right w:val="none" w:sz="0" w:space="0" w:color="000000"/>
               </w:pBdr>
               <w:spacing w:after="100" w:before="100" w:line="216"/>
-              <w:ind w:firstLine="0" w:left="100" w:right="100"/>
-            </w:pPr>
-            <w:r>
-              <w:rPr>
-                <w:rFonts w:ascii="DejaVu Sans" w:hAnsi="DejaVu Sans" w:eastAsia="DejaVu Sans" w:cs="DejaVu Sans"/>
+              <w:ind w:left="100" w:right="100" w:firstLine="0" w:firstLineChars="0"/>
+            </w:pPr>
+            <w:r>
+              <w:rPr>
+                <w:rFonts w:ascii="Arial" w:hAnsi="Arial" w:eastAsia="Arial" w:cs="Arial"/>
                 <w:i w:val="false"/>
                 <w:b w:val="false"/>
                 <w:u w:val="none"/>
@@ -4716,11 +4716,11 @@
                 <w:right w:val="none" w:sz="0" w:space="0" w:color="000000"/>
               </w:pBdr>
               <w:spacing w:after="100" w:before="100" w:line="216"/>
-              <w:ind w:firstLine="0" w:left="100" w:right="100"/>
-            </w:pPr>
-            <w:r>
-              <w:rPr>
-                <w:rFonts w:ascii="DejaVu Sans" w:hAnsi="DejaVu Sans" w:eastAsia="DejaVu Sans" w:cs="DejaVu Sans"/>
+              <w:ind w:left="100" w:right="100" w:firstLine="0" w:firstLineChars="0"/>
+            </w:pPr>
+            <w:r>
+              <w:rPr>
+                <w:rFonts w:ascii="Arial" w:hAnsi="Arial" w:eastAsia="Arial" w:cs="Arial"/>
                 <w:i w:val="false"/>
                 <w:b w:val="false"/>
                 <w:u w:val="none"/>
@@ -4760,11 +4760,11 @@
                 <w:right w:val="none" w:sz="0" w:space="0" w:color="000000"/>
               </w:pBdr>
               <w:spacing w:after="100" w:before="100" w:line="216"/>
-              <w:ind w:firstLine="0" w:left="100" w:right="100"/>
-            </w:pPr>
-            <w:r>
-              <w:rPr>
-                <w:rFonts w:ascii="DejaVu Sans" w:hAnsi="DejaVu Sans" w:eastAsia="DejaVu Sans" w:cs="DejaVu Sans"/>
+              <w:ind w:left="100" w:right="100" w:firstLine="0" w:firstLineChars="0"/>
+            </w:pPr>
+            <w:r>
+              <w:rPr>
+                <w:rFonts w:ascii="Arial" w:hAnsi="Arial" w:eastAsia="Arial" w:cs="Arial"/>
                 <w:i w:val="false"/>
                 <w:b w:val="false"/>
                 <w:u w:val="none"/>
@@ -4804,11 +4804,11 @@
                 <w:right w:val="none" w:sz="0" w:space="0" w:color="000000"/>
               </w:pBdr>
               <w:spacing w:after="100" w:before="100" w:line="216"/>
-              <w:ind w:firstLine="0" w:left="100" w:right="100"/>
-            </w:pPr>
-            <w:r>
-              <w:rPr>
-                <w:rFonts w:ascii="DejaVu Sans" w:hAnsi="DejaVu Sans" w:eastAsia="DejaVu Sans" w:cs="DejaVu Sans"/>
+              <w:ind w:left="100" w:right="100" w:firstLine="0" w:firstLineChars="0"/>
+            </w:pPr>
+            <w:r>
+              <w:rPr>
+                <w:rFonts w:ascii="Arial" w:hAnsi="Arial" w:eastAsia="Arial" w:cs="Arial"/>
                 <w:i w:val="false"/>
                 <w:b w:val="false"/>
                 <w:u w:val="none"/>
@@ -4848,11 +4848,11 @@
                 <w:right w:val="none" w:sz="0" w:space="0" w:color="000000"/>
               </w:pBdr>
               <w:spacing w:after="100" w:before="100" w:line="216"/>
-              <w:ind w:firstLine="0" w:left="100" w:right="100"/>
-            </w:pPr>
-            <w:r>
-              <w:rPr>
-                <w:rFonts w:ascii="DejaVu Sans" w:hAnsi="DejaVu Sans" w:eastAsia="DejaVu Sans" w:cs="DejaVu Sans"/>
+              <w:ind w:left="100" w:right="100" w:firstLine="0" w:firstLineChars="0"/>
+            </w:pPr>
+            <w:r>
+              <w:rPr>
+                <w:rFonts w:ascii="Arial" w:hAnsi="Arial" w:eastAsia="Arial" w:cs="Arial"/>
                 <w:i w:val="false"/>
                 <w:b w:val="false"/>
                 <w:u w:val="none"/>
@@ -4867,7 +4867,7 @@
       </w:tr>
       <w:tr>
         <w:trPr>
-          <w:trHeight w:val="581" w:hRule="auto"/>
+          <w:trHeight w:val="571" w:hRule="auto"/>
         </w:trPr>
         body17
         <w:tc>
@@ -4898,11 +4898,11 @@
                 <w:right w:val="none" w:sz="0" w:space="0" w:color="000000"/>
               </w:pBdr>
               <w:spacing w:after="100" w:before="100" w:line="216"/>
-              <w:ind w:firstLine="0" w:left="100" w:right="100"/>
-            </w:pPr>
-            <w:r>
-              <w:rPr>
-                <w:rFonts w:ascii="DejaVu Sans" w:hAnsi="DejaVu Sans" w:eastAsia="DejaVu Sans" w:cs="DejaVu Sans"/>
+              <w:ind w:left="100" w:right="100" w:firstLine="0" w:firstLineChars="0"/>
+            </w:pPr>
+            <w:r>
+              <w:rPr>
+                <w:rFonts w:ascii="Arial" w:hAnsi="Arial" w:eastAsia="Arial" w:cs="Arial"/>
                 <w:i w:val="false"/>
                 <w:b w:val="false"/>
                 <w:u w:val="none"/>
@@ -4942,11 +4942,11 @@
                 <w:right w:val="none" w:sz="0" w:space="0" w:color="000000"/>
               </w:pBdr>
               <w:spacing w:after="100" w:before="100" w:line="216"/>
-              <w:ind w:firstLine="0" w:left="100" w:right="100"/>
-            </w:pPr>
-            <w:r>
-              <w:rPr>
-                <w:rFonts w:ascii="DejaVu Sans" w:hAnsi="DejaVu Sans" w:eastAsia="DejaVu Sans" w:cs="DejaVu Sans"/>
+              <w:ind w:left="100" w:right="100" w:firstLine="0" w:firstLineChars="0"/>
+            </w:pPr>
+            <w:r>
+              <w:rPr>
+                <w:rFonts w:ascii="Arial" w:hAnsi="Arial" w:eastAsia="Arial" w:cs="Arial"/>
                 <w:i w:val="false"/>
                 <w:b w:val="false"/>
                 <w:u w:val="none"/>
@@ -4986,11 +4986,11 @@
                 <w:right w:val="none" w:sz="0" w:space="0" w:color="000000"/>
               </w:pBdr>
               <w:spacing w:after="100" w:before="100" w:line="216"/>
-              <w:ind w:firstLine="0" w:left="100" w:right="100"/>
-            </w:pPr>
-            <w:r>
-              <w:rPr>
-                <w:rFonts w:ascii="DejaVu Sans" w:hAnsi="DejaVu Sans" w:eastAsia="DejaVu Sans" w:cs="DejaVu Sans"/>
+              <w:ind w:left="100" w:right="100" w:firstLine="0" w:firstLineChars="0"/>
+            </w:pPr>
+            <w:r>
+              <w:rPr>
+                <w:rFonts w:ascii="Arial" w:hAnsi="Arial" w:eastAsia="Arial" w:cs="Arial"/>
                 <w:i w:val="false"/>
                 <w:b w:val="false"/>
                 <w:u w:val="none"/>
@@ -5030,11 +5030,11 @@
                 <w:right w:val="none" w:sz="0" w:space="0" w:color="000000"/>
               </w:pBdr>
               <w:spacing w:after="100" w:before="100" w:line="216"/>
-              <w:ind w:firstLine="0" w:left="100" w:right="100"/>
-            </w:pPr>
-            <w:r>
-              <w:rPr>
-                <w:rFonts w:ascii="DejaVu Sans" w:hAnsi="DejaVu Sans" w:eastAsia="DejaVu Sans" w:cs="DejaVu Sans"/>
+              <w:ind w:left="100" w:right="100" w:firstLine="0" w:firstLineChars="0"/>
+            </w:pPr>
+            <w:r>
+              <w:rPr>
+                <w:rFonts w:ascii="Arial" w:hAnsi="Arial" w:eastAsia="Arial" w:cs="Arial"/>
                 <w:i w:val="false"/>
                 <w:b w:val="false"/>
                 <w:u w:val="none"/>
@@ -5074,11 +5074,11 @@
                 <w:right w:val="none" w:sz="0" w:space="0" w:color="000000"/>
               </w:pBdr>
               <w:spacing w:after="100" w:before="100" w:line="216"/>
-              <w:ind w:firstLine="0" w:left="100" w:right="100"/>
-            </w:pPr>
-            <w:r>
-              <w:rPr>
-                <w:rFonts w:ascii="DejaVu Sans" w:hAnsi="DejaVu Sans" w:eastAsia="DejaVu Sans" w:cs="DejaVu Sans"/>
+              <w:ind w:left="100" w:right="100" w:firstLine="0" w:firstLineChars="0"/>
+            </w:pPr>
+            <w:r>
+              <w:rPr>
+                <w:rFonts w:ascii="Arial" w:hAnsi="Arial" w:eastAsia="Arial" w:cs="Arial"/>
                 <w:i w:val="false"/>
                 <w:b w:val="false"/>
                 <w:u w:val="none"/>
@@ -5118,11 +5118,11 @@
                 <w:right w:val="none" w:sz="0" w:space="0" w:color="000000"/>
               </w:pBdr>
               <w:spacing w:after="100" w:before="100" w:line="216"/>
-              <w:ind w:firstLine="0" w:left="100" w:right="100"/>
-            </w:pPr>
-            <w:r>
-              <w:rPr>
-                <w:rFonts w:ascii="DejaVu Sans" w:hAnsi="DejaVu Sans" w:eastAsia="DejaVu Sans" w:cs="DejaVu Sans"/>
+              <w:ind w:left="100" w:right="100" w:firstLine="0" w:firstLineChars="0"/>
+            </w:pPr>
+            <w:r>
+              <w:rPr>
+                <w:rFonts w:ascii="Arial" w:hAnsi="Arial" w:eastAsia="Arial" w:cs="Arial"/>
                 <w:i w:val="false"/>
                 <w:b w:val="false"/>
                 <w:u w:val="none"/>
@@ -5162,11 +5162,11 @@
                 <w:right w:val="none" w:sz="0" w:space="0" w:color="000000"/>
               </w:pBdr>
               <w:spacing w:after="100" w:before="100" w:line="216"/>
-              <w:ind w:firstLine="0" w:left="100" w:right="100"/>
-            </w:pPr>
-            <w:r>
-              <w:rPr>
-                <w:rFonts w:ascii="DejaVu Sans" w:hAnsi="DejaVu Sans" w:eastAsia="DejaVu Sans" w:cs="DejaVu Sans"/>
+              <w:ind w:left="100" w:right="100" w:firstLine="0" w:firstLineChars="0"/>
+            </w:pPr>
+            <w:r>
+              <w:rPr>
+                <w:rFonts w:ascii="Arial" w:hAnsi="Arial" w:eastAsia="Arial" w:cs="Arial"/>
                 <w:i w:val="false"/>
                 <w:b w:val="false"/>
                 <w:u w:val="none"/>
@@ -5181,7 +5181,7 @@
       </w:tr>
       <w:tr>
         <w:trPr>
-          <w:trHeight w:val="581" w:hRule="auto"/>
+          <w:trHeight w:val="572" w:hRule="auto"/>
         </w:trPr>
         body18
         <w:tc>
@@ -5212,11 +5212,11 @@
                 <w:right w:val="none" w:sz="0" w:space="0" w:color="000000"/>
               </w:pBdr>
               <w:spacing w:after="100" w:before="100" w:line="216"/>
-              <w:ind w:firstLine="0" w:left="100" w:right="100"/>
-            </w:pPr>
-            <w:r>
-              <w:rPr>
-                <w:rFonts w:ascii="DejaVu Sans" w:hAnsi="DejaVu Sans" w:eastAsia="DejaVu Sans" w:cs="DejaVu Sans"/>
+              <w:ind w:left="100" w:right="100" w:firstLine="0" w:firstLineChars="0"/>
+            </w:pPr>
+            <w:r>
+              <w:rPr>
+                <w:rFonts w:ascii="Arial" w:hAnsi="Arial" w:eastAsia="Arial" w:cs="Arial"/>
                 <w:i w:val="false"/>
                 <w:b w:val="false"/>
                 <w:u w:val="none"/>
@@ -5256,11 +5256,11 @@
                 <w:right w:val="none" w:sz="0" w:space="0" w:color="000000"/>
               </w:pBdr>
               <w:spacing w:after="100" w:before="100" w:line="216"/>
-              <w:ind w:firstLine="0" w:left="100" w:right="100"/>
-            </w:pPr>
-            <w:r>
-              <w:rPr>
-                <w:rFonts w:ascii="DejaVu Sans" w:hAnsi="DejaVu Sans" w:eastAsia="DejaVu Sans" w:cs="DejaVu Sans"/>
+              <w:ind w:left="100" w:right="100" w:firstLine="0" w:firstLineChars="0"/>
+            </w:pPr>
+            <w:r>
+              <w:rPr>
+                <w:rFonts w:ascii="Arial" w:hAnsi="Arial" w:eastAsia="Arial" w:cs="Arial"/>
                 <w:i w:val="false"/>
                 <w:b w:val="false"/>
                 <w:u w:val="none"/>
@@ -5300,11 +5300,11 @@
                 <w:right w:val="none" w:sz="0" w:space="0" w:color="000000"/>
               </w:pBdr>
               <w:spacing w:after="100" w:before="100" w:line="216"/>
-              <w:ind w:firstLine="0" w:left="100" w:right="100"/>
-            </w:pPr>
-            <w:r>
-              <w:rPr>
-                <w:rFonts w:ascii="DejaVu Sans" w:hAnsi="DejaVu Sans" w:eastAsia="DejaVu Sans" w:cs="DejaVu Sans"/>
+              <w:ind w:left="100" w:right="100" w:firstLine="0" w:firstLineChars="0"/>
+            </w:pPr>
+            <w:r>
+              <w:rPr>
+                <w:rFonts w:ascii="Arial" w:hAnsi="Arial" w:eastAsia="Arial" w:cs="Arial"/>
                 <w:i w:val="false"/>
                 <w:b w:val="false"/>
                 <w:u w:val="none"/>
@@ -5344,11 +5344,11 @@
                 <w:right w:val="none" w:sz="0" w:space="0" w:color="000000"/>
               </w:pBdr>
               <w:spacing w:after="100" w:before="100" w:line="216"/>
-              <w:ind w:firstLine="0" w:left="100" w:right="100"/>
-            </w:pPr>
-            <w:r>
-              <w:rPr>
-                <w:rFonts w:ascii="DejaVu Sans" w:hAnsi="DejaVu Sans" w:eastAsia="DejaVu Sans" w:cs="DejaVu Sans"/>
+              <w:ind w:left="100" w:right="100" w:firstLine="0" w:firstLineChars="0"/>
+            </w:pPr>
+            <w:r>
+              <w:rPr>
+                <w:rFonts w:ascii="Arial" w:hAnsi="Arial" w:eastAsia="Arial" w:cs="Arial"/>
                 <w:i w:val="false"/>
                 <w:b w:val="false"/>
                 <w:u w:val="none"/>
@@ -5388,11 +5388,11 @@
                 <w:right w:val="none" w:sz="0" w:space="0" w:color="000000"/>
               </w:pBdr>
               <w:spacing w:after="100" w:before="100" w:line="216"/>
-              <w:ind w:firstLine="0" w:left="100" w:right="100"/>
-            </w:pPr>
-            <w:r>
-              <w:rPr>
-                <w:rFonts w:ascii="DejaVu Sans" w:hAnsi="DejaVu Sans" w:eastAsia="DejaVu Sans" w:cs="DejaVu Sans"/>
+              <w:ind w:left="100" w:right="100" w:firstLine="0" w:firstLineChars="0"/>
+            </w:pPr>
+            <w:r>
+              <w:rPr>
+                <w:rFonts w:ascii="Arial" w:hAnsi="Arial" w:eastAsia="Arial" w:cs="Arial"/>
                 <w:i w:val="false"/>
                 <w:b w:val="false"/>
                 <w:u w:val="none"/>
@@ -5432,11 +5432,11 @@
                 <w:right w:val="none" w:sz="0" w:space="0" w:color="000000"/>
               </w:pBdr>
               <w:spacing w:after="100" w:before="100" w:line="216"/>
-              <w:ind w:firstLine="0" w:left="100" w:right="100"/>
-            </w:pPr>
-            <w:r>
-              <w:rPr>
-                <w:rFonts w:ascii="DejaVu Sans" w:hAnsi="DejaVu Sans" w:eastAsia="DejaVu Sans" w:cs="DejaVu Sans"/>
+              <w:ind w:left="100" w:right="100" w:firstLine="0" w:firstLineChars="0"/>
+            </w:pPr>
+            <w:r>
+              <w:rPr>
+                <w:rFonts w:ascii="Arial" w:hAnsi="Arial" w:eastAsia="Arial" w:cs="Arial"/>
                 <w:i w:val="false"/>
                 <w:b w:val="false"/>
                 <w:u w:val="none"/>
@@ -5476,11 +5476,11 @@
                 <w:right w:val="none" w:sz="0" w:space="0" w:color="000000"/>
               </w:pBdr>
               <w:spacing w:after="100" w:before="100" w:line="216"/>
-              <w:ind w:firstLine="0" w:left="100" w:right="100"/>
-            </w:pPr>
-            <w:r>
-              <w:rPr>
-                <w:rFonts w:ascii="DejaVu Sans" w:hAnsi="DejaVu Sans" w:eastAsia="DejaVu Sans" w:cs="DejaVu Sans"/>
+              <w:ind w:left="100" w:right="100" w:firstLine="0" w:firstLineChars="0"/>
+            </w:pPr>
+            <w:r>
+              <w:rPr>
+                <w:rFonts w:ascii="Arial" w:hAnsi="Arial" w:eastAsia="Arial" w:cs="Arial"/>
                 <w:i w:val="false"/>
                 <w:b w:val="false"/>
                 <w:u w:val="none"/>
@@ -5494,7 +5494,7 @@
         </w:tc>
       </w:tr>
     </w:tbl>
-    <w:sectPr>
+    <w:sectPr w:officer="true">
       <w:pgMar w:header="720" w:bottom="1440" w:top="1440" w:right="1440" w:left="1440" w:footer="720" w:gutter="720"/>
       <w:pgSz w:h="16848" w:w="11952" w:orient="portrait"/>
       <w:type w:val="continuous"/>

</xml_diff>